<commit_message>
USER: create personal data file by fio short type
</commit_message>
<xml_diff>
--- a/modules/user/files/child_personal_data.docx
+++ b/modules/user/files/child_personal_data.docx
@@ -1,6 +1,6 @@
 
 <file path=word/document.xml><?xml version="1.0" encoding="utf-8"?>
-<w:document xmlns:o="urn:schemas-microsoft-com:office:office" xmlns:r="http://schemas.openxmlformats.org/officeDocument/2006/relationships" xmlns:v="urn:schemas-microsoft-com:vml" xmlns:w="http://schemas.openxmlformats.org/wordprocessingml/2006/main" xmlns:w10="urn:schemas-microsoft-com:office:word" xmlns:wp="http://schemas.openxmlformats.org/drawingml/2006/wordprocessingDrawing" xmlns:wps="http://schemas.microsoft.com/office/word/2010/wordprocessingShape" xmlns:wpg="http://schemas.microsoft.com/office/word/2010/wordprocessingGroup" xmlns:mc="http://schemas.openxmlformats.org/markup-compatibility/2006" xmlns:wp14="http://schemas.microsoft.com/office/word/2010/wordprocessingDrawing" xmlns:w14="http://schemas.microsoft.com/office/word/2010/wordml" mc:Ignorable="w14 wp14">
+<w:document xmlns:wpc="http://schemas.microsoft.com/office/word/2010/wordprocessingCanvas" xmlns:cx="http://schemas.microsoft.com/office/drawing/2014/chartex" xmlns:cx1="http://schemas.microsoft.com/office/drawing/2015/9/8/chartex" xmlns:mc="http://schemas.openxmlformats.org/markup-compatibility/2006" xmlns:o="urn:schemas-microsoft-com:office:office" xmlns:r="http://schemas.openxmlformats.org/officeDocument/2006/relationships" xmlns:m="http://schemas.openxmlformats.org/officeDocument/2006/math" xmlns:v="urn:schemas-microsoft-com:vml" xmlns:wp14="http://schemas.microsoft.com/office/word/2010/wordprocessingDrawing" xmlns:wp="http://schemas.openxmlformats.org/drawingml/2006/wordprocessingDrawing" xmlns:w10="urn:schemas-microsoft-com:office:word" xmlns:w="http://schemas.openxmlformats.org/wordprocessingml/2006/main" xmlns:w14="http://schemas.microsoft.com/office/word/2010/wordml" xmlns:w15="http://schemas.microsoft.com/office/word/2012/wordml" xmlns:w16se="http://schemas.microsoft.com/office/word/2015/wordml/symex" xmlns:wpg="http://schemas.microsoft.com/office/word/2010/wordprocessingGroup" xmlns:wpi="http://schemas.microsoft.com/office/word/2010/wordprocessingInk" xmlns:wne="http://schemas.microsoft.com/office/word/2006/wordml" xmlns:wps="http://schemas.microsoft.com/office/word/2010/wordprocessingShape" mc:Ignorable="w14 w15 w16se wp14">
   <w:body>
     <w:p>
       <w:pPr>
@@ -11,20 +11,11 @@
           <w:szCs w:val="24"/>
         </w:rPr>
       </w:pPr>
-      <w:r>
-        <w:rPr>
-          <w:rFonts w:cs="Times New Roman" w:ascii="Times New Roman" w:hAnsi="Times New Roman"/>
-          <w:sz w:val="24"/>
-          <w:szCs w:val="24"/>
-        </w:rPr>
-      </w:r>
-    </w:p>
-    <w:p>
-      <w:pPr>
-        <w:pStyle w:val="Normal"/>
-        <w:suppressAutoHyphens w:val="true"/>
+    </w:p>
+    <w:p>
+      <w:pPr>
+        <w:suppressAutoHyphens/>
         <w:jc w:val="center"/>
-        <w:rPr/>
       </w:pPr>
       <w:r>
         <w:rPr>
@@ -37,9 +28,8 @@
     </w:p>
     <w:p>
       <w:pPr>
-        <w:pStyle w:val="Normal"/>
-        <w:suppressAutoHyphens w:val="true"/>
-        <w:spacing w:before="0" w:after="120"/>
+        <w:suppressAutoHyphens/>
+        <w:spacing w:after="120"/>
         <w:ind w:firstLine="567"/>
         <w:jc w:val="center"/>
         <w:rPr>
@@ -47,21 +37,12 @@
           <w:szCs w:val="26"/>
         </w:rPr>
       </w:pPr>
-      <w:r>
-        <w:rPr>
-          <w:sz w:val="26"/>
-          <w:szCs w:val="26"/>
-        </w:rPr>
-      </w:r>
-    </w:p>
-    <w:p>
-      <w:pPr>
-        <w:pStyle w:val="Normal"/>
-        <w:suppressAutoHyphens w:val="true"/>
-        <w:spacing w:before="0" w:after="120"/>
+    </w:p>
+    <w:p>
+      <w:pPr>
+        <w:suppressAutoHyphens/>
+        <w:spacing w:after="120"/>
         <w:ind w:firstLine="709"/>
-        <w:jc w:val="left"/>
-        <w:rPr/>
       </w:pPr>
       <w:r>
         <w:rPr>
@@ -72,11 +53,8 @@
       </w:r>
       <w:r>
         <w:rPr>
-          <w:b w:val="false"/>
-          <w:bCs w:val="false"/>
-          <w:sz w:val="26"/>
-          <w:szCs w:val="26"/>
-          <w:u w:val="none"/>
+          <w:sz w:val="26"/>
+          <w:szCs w:val="26"/>
         </w:rPr>
         <w:t>${USER_FIO}</w:t>
       </w:r>
@@ -90,10 +68,8 @@
       <w:bookmarkStart w:id="0" w:name="__DdeLink__152_3190293513"/>
       <w:r>
         <w:rPr>
-          <w:rFonts w:eastAsia="Times New Roman" w:cs="Times New Roman"/>
-          <w:sz w:val="26"/>
-          <w:szCs w:val="26"/>
-          <w:lang w:eastAsia="ru-RU"/>
+          <w:sz w:val="26"/>
+          <w:szCs w:val="26"/>
         </w:rPr>
         <w:t>{PASSPORT_NUMBER}</w:t>
       </w:r>
@@ -106,10 +82,8 @@
       </w:r>
       <w:r>
         <w:rPr>
-          <w:rFonts w:eastAsia="Times New Roman" w:cs="Times New Roman"/>
-          <w:sz w:val="26"/>
-          <w:szCs w:val="26"/>
-          <w:lang w:eastAsia="ru-RU"/>
+          <w:sz w:val="26"/>
+          <w:szCs w:val="26"/>
         </w:rPr>
         <w:t>{PASSPORT_REGISTRATION}</w:t>
       </w:r>
@@ -118,16 +92,35 @@
           <w:sz w:val="26"/>
           <w:szCs w:val="26"/>
         </w:rPr>
-        <w:t>, являясь законным представителем ${CHILD_FIO} cвидетельство о рождении ${BIRTH_SERIES} $</w:t>
-      </w:r>
-      <w:r>
-        <w:rPr>
-          <w:rFonts w:eastAsia="Times New Roman" w:cs="Times New Roman"/>
-          <w:color w:val="auto"/>
-          <w:kern w:val="0"/>
-          <w:sz w:val="26"/>
-          <w:szCs w:val="26"/>
-          <w:lang w:val="ru-RU" w:eastAsia="ru-RU" w:bidi="ar-SA"/>
+        <w:t>, являясь законным</w:t>
+      </w:r>
+      <w:r>
+        <w:rPr>
+          <w:sz w:val="26"/>
+          <w:szCs w:val="26"/>
+        </w:rPr>
+        <w:t xml:space="preserve"> представителем ${CHILD_FIO} </w:t>
+      </w:r>
+      <w:proofErr w:type="spellStart"/>
+      <w:r>
+        <w:rPr>
+          <w:sz w:val="26"/>
+          <w:szCs w:val="26"/>
+        </w:rPr>
+        <w:t>cвидетельство</w:t>
+      </w:r>
+      <w:proofErr w:type="spellEnd"/>
+      <w:r>
+        <w:rPr>
+          <w:sz w:val="26"/>
+          <w:szCs w:val="26"/>
+        </w:rPr>
+        <w:t xml:space="preserve"> о рождении ${BIRTH_SERIES} $</w:t>
+      </w:r>
+      <w:r>
+        <w:rPr>
+          <w:sz w:val="26"/>
+          <w:szCs w:val="26"/>
         </w:rPr>
         <w:t>{BIRTH_NUMBER}</w:t>
       </w:r>
@@ -136,7 +129,14 @@
           <w:sz w:val="26"/>
           <w:szCs w:val="26"/>
         </w:rPr>
-        <w:t>, выданное ${BIRTH_DEPARTMENT} ${BIRTH_CODE} ${BIRTH_DATE} проживающего по адресу ${ADDRESS_REGISTRATION}, дата рождения ${CHILD_DATE} в соответствии с Федеральным законом от 27.07.2006 № 152-ФЗ «О перс</w:t>
+        <w:t>, выданное ${BIRTH_DEPARTMENT} ${BIRTH_CODE} ${BIRTH_DATE} проживающего по адресу ${ADDRESS_REGISTRATION}, дата рождения ${CHILD_DATE} в соответствии с Федеральным законом</w:t>
+      </w:r>
+      <w:r>
+        <w:rPr>
+          <w:sz w:val="26"/>
+          <w:szCs w:val="26"/>
+        </w:rPr>
+        <w:t xml:space="preserve"> от 27.07.2006 № 152-ФЗ «О перс</w:t>
       </w:r>
       <w:bookmarkEnd w:id="0"/>
       <w:r>
@@ -144,23 +144,20 @@
           <w:sz w:val="26"/>
           <w:szCs w:val="26"/>
         </w:rPr>
-        <w:t xml:space="preserve">ональных данных» даю согласие Публичному акционерному обществу </w:t>
-      </w:r>
-      <w:bookmarkStart w:id="1" w:name="_GoBack"/>
-      <w:bookmarkEnd w:id="1"/>
-      <w:r>
-        <w:rPr>
-          <w:sz w:val="26"/>
-          <w:szCs w:val="26"/>
-        </w:rPr>
-        <w:t>«Ростелеком» (ПАО «Ростелеком»), местонахождение: 191002, г. Санкт-Петербург, ул. Достоевского, д. 15; почтовый адрес: 115172, Российская Федерация, г. Москва, ул. Гончарная, д. 30</w:t>
-      </w:r>
-    </w:p>
-    <w:p>
-      <w:pPr>
-        <w:pStyle w:val="Normal"/>
-        <w:suppressAutoHyphens w:val="true"/>
-        <w:spacing w:lineRule="auto" w:line="360"/>
+        <w:t>ональных данных» даю согласие Публичному акционерному обществу «Ростелеком» (ПАО «Ростелеком»), местонахождение: 191002, г. Санкт-Петербург, ул. Достоевского, д. 15; почтовый адрес: 115172, Российская Федерация, г. Москва, ул</w:t>
+      </w:r>
+      <w:r>
+        <w:rPr>
+          <w:sz w:val="26"/>
+          <w:szCs w:val="26"/>
+        </w:rPr>
+        <w:t>. Гончарная, д. 30</w:t>
+      </w:r>
+    </w:p>
+    <w:p>
+      <w:pPr>
+        <w:suppressAutoHyphens/>
+        <w:spacing w:line="360" w:lineRule="auto"/>
         <w:jc w:val="both"/>
         <w:rPr>
           <w:sz w:val="26"/>
@@ -177,21 +174,18 @@
     </w:p>
     <w:p>
       <w:pPr>
-        <w:pStyle w:val="Style21"/>
+        <w:pStyle w:val="ab"/>
         <w:numPr>
           <w:ilvl w:val="0"/>
           <w:numId w:val="1"/>
         </w:numPr>
         <w:tabs>
-          <w:tab w:val="clear" w:pos="720"/>
-          <w:tab w:val="left" w:pos="851" w:leader="none"/>
-          <w:tab w:val="left" w:pos="900" w:leader="none"/>
+          <w:tab w:val="left" w:pos="851"/>
+          <w:tab w:val="left" w:pos="900"/>
         </w:tabs>
-        <w:suppressAutoHyphens w:val="true"/>
-        <w:rPr/>
-      </w:pPr>
-      <w:r>
-        <w:rPr/>
+        <w:suppressAutoHyphens/>
+      </w:pPr>
+      <w:r>
         <w:t xml:space="preserve">фамилия, имя, отчество </w:t>
       </w:r>
       <w:r>
@@ -203,183 +197,163 @@
         <w:t>(в том числе предыдущие фамилии, имена и (или) отчества, в случае их изменения)</w:t>
       </w:r>
       <w:r>
-        <w:rPr/>
         <w:t>;</w:t>
       </w:r>
     </w:p>
     <w:p>
       <w:pPr>
-        <w:pStyle w:val="Style21"/>
+        <w:pStyle w:val="ab"/>
         <w:numPr>
           <w:ilvl w:val="0"/>
           <w:numId w:val="1"/>
         </w:numPr>
         <w:tabs>
-          <w:tab w:val="clear" w:pos="720"/>
-          <w:tab w:val="left" w:pos="851" w:leader="none"/>
-          <w:tab w:val="left" w:pos="900" w:leader="none"/>
+          <w:tab w:val="left" w:pos="851"/>
+          <w:tab w:val="left" w:pos="900"/>
         </w:tabs>
-        <w:suppressAutoHyphens w:val="true"/>
-        <w:rPr/>
-      </w:pPr>
-      <w:r>
-        <w:rPr/>
+        <w:suppressAutoHyphens/>
+      </w:pPr>
+      <w:r>
         <w:t>число, месяц, год рождения;</w:t>
       </w:r>
     </w:p>
     <w:p>
       <w:pPr>
-        <w:pStyle w:val="Style21"/>
+        <w:pStyle w:val="ab"/>
         <w:numPr>
           <w:ilvl w:val="0"/>
           <w:numId w:val="1"/>
         </w:numPr>
         <w:tabs>
-          <w:tab w:val="clear" w:pos="720"/>
-          <w:tab w:val="left" w:pos="851" w:leader="none"/>
-          <w:tab w:val="left" w:pos="900" w:leader="none"/>
+          <w:tab w:val="left" w:pos="851"/>
+          <w:tab w:val="left" w:pos="900"/>
         </w:tabs>
-        <w:suppressAutoHyphens w:val="true"/>
-        <w:rPr/>
-      </w:pPr>
-      <w:r>
-        <w:rPr/>
+        <w:suppressAutoHyphens/>
+      </w:pPr>
+      <w:r>
         <w:t>место рождения;</w:t>
       </w:r>
     </w:p>
     <w:p>
       <w:pPr>
-        <w:pStyle w:val="Style21"/>
+        <w:pStyle w:val="ab"/>
         <w:numPr>
           <w:ilvl w:val="0"/>
           <w:numId w:val="1"/>
         </w:numPr>
         <w:tabs>
-          <w:tab w:val="clear" w:pos="720"/>
-          <w:tab w:val="left" w:pos="851" w:leader="none"/>
-          <w:tab w:val="left" w:pos="900" w:leader="none"/>
+          <w:tab w:val="left" w:pos="851"/>
+          <w:tab w:val="left" w:pos="900"/>
         </w:tabs>
-        <w:suppressAutoHyphens w:val="true"/>
-        <w:rPr/>
-      </w:pPr>
-      <w:r>
-        <w:rPr/>
-        <w:t>адрес регистрации (по месту пребывания, месту жительства)/адрес фактического проживания;</w:t>
-      </w:r>
-    </w:p>
-    <w:p>
-      <w:pPr>
-        <w:pStyle w:val="Style21"/>
+        <w:suppressAutoHyphens/>
+      </w:pPr>
+      <w:r>
+        <w:t>адрес реги</w:t>
+      </w:r>
+      <w:r>
+        <w:t>страции (по месту пребывания, месту жительства)/адрес фактического проживания;</w:t>
+      </w:r>
+    </w:p>
+    <w:p>
+      <w:pPr>
+        <w:pStyle w:val="ab"/>
         <w:numPr>
           <w:ilvl w:val="0"/>
           <w:numId w:val="1"/>
         </w:numPr>
         <w:tabs>
-          <w:tab w:val="clear" w:pos="720"/>
-          <w:tab w:val="left" w:pos="851" w:leader="none"/>
-          <w:tab w:val="left" w:pos="900" w:leader="none"/>
+          <w:tab w:val="left" w:pos="851"/>
+          <w:tab w:val="left" w:pos="900"/>
         </w:tabs>
-        <w:suppressAutoHyphens w:val="true"/>
-        <w:rPr/>
-      </w:pPr>
-      <w:r>
-        <w:rPr/>
+        <w:suppressAutoHyphens/>
+      </w:pPr>
+      <w:r>
         <w:t>домашний/мобильный телефон или сведения о других способах связи;</w:t>
       </w:r>
     </w:p>
     <w:p>
       <w:pPr>
-        <w:pStyle w:val="Style21"/>
+        <w:pStyle w:val="ab"/>
         <w:numPr>
           <w:ilvl w:val="0"/>
           <w:numId w:val="1"/>
         </w:numPr>
         <w:tabs>
-          <w:tab w:val="clear" w:pos="720"/>
-          <w:tab w:val="left" w:pos="851" w:leader="none"/>
-          <w:tab w:val="left" w:pos="900" w:leader="none"/>
+          <w:tab w:val="left" w:pos="851"/>
+          <w:tab w:val="left" w:pos="900"/>
         </w:tabs>
-        <w:suppressAutoHyphens w:val="true"/>
-        <w:rPr/>
-      </w:pPr>
-      <w:r>
-        <w:rPr/>
+        <w:suppressAutoHyphens/>
+      </w:pPr>
+      <w:r>
         <w:t>сведения о составе семьи;</w:t>
       </w:r>
     </w:p>
     <w:p>
       <w:pPr>
-        <w:pStyle w:val="Style21"/>
+        <w:pStyle w:val="ab"/>
         <w:numPr>
           <w:ilvl w:val="0"/>
           <w:numId w:val="1"/>
         </w:numPr>
         <w:tabs>
-          <w:tab w:val="clear" w:pos="720"/>
-          <w:tab w:val="left" w:pos="851" w:leader="none"/>
-          <w:tab w:val="left" w:pos="900" w:leader="none"/>
+          <w:tab w:val="left" w:pos="851"/>
+          <w:tab w:val="left" w:pos="900"/>
         </w:tabs>
-        <w:suppressAutoHyphens w:val="true"/>
-        <w:rPr/>
-      </w:pPr>
-      <w:r>
-        <w:rPr/>
+        <w:suppressAutoHyphens/>
+      </w:pPr>
+      <w:r>
         <w:t>информация о заработной плате;</w:t>
       </w:r>
     </w:p>
     <w:p>
       <w:pPr>
-        <w:pStyle w:val="Style21"/>
+        <w:pStyle w:val="ab"/>
         <w:numPr>
           <w:ilvl w:val="0"/>
           <w:numId w:val="1"/>
         </w:numPr>
         <w:tabs>
-          <w:tab w:val="clear" w:pos="720"/>
-          <w:tab w:val="left" w:pos="851" w:leader="none"/>
-          <w:tab w:val="left" w:pos="900" w:leader="none"/>
+          <w:tab w:val="left" w:pos="851"/>
+          <w:tab w:val="left" w:pos="900"/>
         </w:tabs>
-        <w:suppressAutoHyphens w:val="true"/>
-        <w:rPr/>
-      </w:pPr>
-      <w:r>
-        <w:rPr/>
-        <w:t>вид, серия, номер документа, удостоверяющего личность, наименование органа, выдавшего его, дата выдачи;</w:t>
-      </w:r>
-    </w:p>
-    <w:p>
-      <w:pPr>
-        <w:pStyle w:val="Style21"/>
+        <w:suppressAutoHyphens/>
+      </w:pPr>
+      <w:r>
+        <w:t xml:space="preserve">вид, серия, номер документа, удостоверяющего личность, </w:t>
+      </w:r>
+      <w:r>
+        <w:t>наименование органа, выдавшего его, дата выдачи;</w:t>
+      </w:r>
+    </w:p>
+    <w:p>
+      <w:pPr>
+        <w:pStyle w:val="ab"/>
         <w:numPr>
           <w:ilvl w:val="0"/>
           <w:numId w:val="1"/>
         </w:numPr>
         <w:tabs>
-          <w:tab w:val="clear" w:pos="720"/>
-          <w:tab w:val="left" w:pos="851" w:leader="none"/>
-          <w:tab w:val="left" w:pos="900" w:leader="none"/>
+          <w:tab w:val="left" w:pos="851"/>
+          <w:tab w:val="left" w:pos="900"/>
         </w:tabs>
-        <w:suppressAutoHyphens w:val="true"/>
-        <w:rPr/>
-      </w:pPr>
-      <w:r>
-        <w:rPr/>
+        <w:suppressAutoHyphens/>
+      </w:pPr>
+      <w:r>
         <w:t>идентификационный номер налогоплательщика;</w:t>
       </w:r>
     </w:p>
     <w:p>
       <w:pPr>
-        <w:pStyle w:val="ListParagraph"/>
+        <w:pStyle w:val="ad"/>
         <w:numPr>
           <w:ilvl w:val="0"/>
           <w:numId w:val="1"/>
         </w:numPr>
         <w:tabs>
-          <w:tab w:val="clear" w:pos="720"/>
-          <w:tab w:val="left" w:pos="851" w:leader="none"/>
-          <w:tab w:val="left" w:pos="900" w:leader="none"/>
+          <w:tab w:val="left" w:pos="851"/>
+          <w:tab w:val="left" w:pos="900"/>
         </w:tabs>
-        <w:suppressAutoHyphens w:val="true"/>
+        <w:suppressAutoHyphens/>
         <w:rPr>
           <w:rFonts w:eastAsia="MS Mincho"/>
           <w:sz w:val="26"/>
@@ -395,7 +369,6 @@
     </w:p>
     <w:p>
       <w:pPr>
-        <w:pStyle w:val="Normal"/>
         <w:ind w:left="540" w:firstLine="709"/>
         <w:jc w:val="both"/>
         <w:rPr>
@@ -403,18 +376,11 @@
           <w:szCs w:val="26"/>
         </w:rPr>
       </w:pPr>
-      <w:r>
-        <w:rPr>
-          <w:sz w:val="26"/>
-          <w:szCs w:val="26"/>
-        </w:rPr>
-      </w:r>
-    </w:p>
-    <w:p>
-      <w:pPr>
-        <w:pStyle w:val="Normal"/>
-        <w:suppressAutoHyphens w:val="true"/>
-        <w:spacing w:lineRule="auto" w:line="360"/>
+    </w:p>
+    <w:p>
+      <w:pPr>
+        <w:suppressAutoHyphens/>
+        <w:spacing w:line="360" w:lineRule="auto"/>
         <w:ind w:firstLine="709"/>
         <w:jc w:val="both"/>
         <w:rPr>
@@ -427,13 +393,26 @@
           <w:sz w:val="26"/>
           <w:szCs w:val="26"/>
         </w:rPr>
-        <w:t>Под обработкой персональных данных понимаются предусмотренные Федеральным законом от 27.07.2006 № 152-ФЗ «О персональных данных» действия или совокупность действий, совершаемых с использованием средств автоматизации или без использования таких средств с персональными данными, включая сбор, запись, систематизацию, накопление, хранение, уточнение (обновление, изменение), извлечение, использование, передачу (распространение, предоставление, доступ) удаление, уничтожение персональных данных.</w:t>
-      </w:r>
-    </w:p>
-    <w:p>
-      <w:pPr>
-        <w:pStyle w:val="Normal"/>
-        <w:spacing w:lineRule="auto" w:line="360" w:before="0" w:after="120"/>
+        <w:t>Под обработкой персональных данных понимаются предусмотренные Федеральным законом от 27.07.2</w:t>
+      </w:r>
+      <w:r>
+        <w:rPr>
+          <w:sz w:val="26"/>
+          <w:szCs w:val="26"/>
+        </w:rPr>
+        <w:t>006 № 152-ФЗ «О персональных данных» действия или совокупность действий, совершаемых с использованием средств автоматизации или без использования таких средств с персональными данными, включая сбор, запись, систематизацию, накопление, хранение, уточнение (</w:t>
+      </w:r>
+      <w:r>
+        <w:rPr>
+          <w:sz w:val="26"/>
+          <w:szCs w:val="26"/>
+        </w:rPr>
+        <w:t>обновление, изменение), извлечение, использование, передачу (распространение, предоставление, доступ) удаление, уничтожение персональных данных.</w:t>
+      </w:r>
+    </w:p>
+    <w:p>
+      <w:pPr>
+        <w:spacing w:after="120" w:line="360" w:lineRule="auto"/>
         <w:ind w:firstLine="709"/>
         <w:jc w:val="both"/>
         <w:rPr>
@@ -447,13 +426,30 @@
           <w:sz w:val="26"/>
           <w:szCs w:val="26"/>
         </w:rPr>
-        <w:t xml:space="preserve">Цель обработки персональных данных: использование указанной информации в целях принятия решения о предоставлении помощи в приобретении или строительстве жилья (беспроцентный займ и/или компенсация процентов ипотеки). </w:t>
-      </w:r>
-    </w:p>
-    <w:p>
-      <w:pPr>
-        <w:pStyle w:val="Normal"/>
-        <w:spacing w:lineRule="auto" w:line="360" w:before="0" w:after="120"/>
+        <w:t xml:space="preserve">Цель обработки персональных данных: использование указанной информации в целях принятия решения о предоставлении помощи в приобретении или строительстве жилья (беспроцентный </w:t>
+      </w:r>
+      <w:proofErr w:type="spellStart"/>
+      <w:r>
+        <w:rPr>
+          <w:color w:val="000000"/>
+          <w:sz w:val="26"/>
+          <w:szCs w:val="26"/>
+        </w:rPr>
+        <w:t>займ</w:t>
+      </w:r>
+      <w:proofErr w:type="spellEnd"/>
+      <w:r>
+        <w:rPr>
+          <w:color w:val="000000"/>
+          <w:sz w:val="26"/>
+          <w:szCs w:val="26"/>
+        </w:rPr>
+        <w:t xml:space="preserve"> и/или компенсация процентов ипотеки). </w:t>
+      </w:r>
+    </w:p>
+    <w:p>
+      <w:pPr>
+        <w:spacing w:after="120" w:line="360" w:lineRule="auto"/>
         <w:ind w:firstLine="851"/>
         <w:jc w:val="both"/>
         <w:rPr>
@@ -468,13 +464,29 @@
           <w:sz w:val="26"/>
           <w:szCs w:val="26"/>
         </w:rPr>
-        <w:t>Настоящее согласие дается до истечения сроков хранения соответствующей информации или документов, содержащих указанную выше информацию, определяемых в соответствии с действующим законодательством Российской Федерации.</w:t>
-      </w:r>
-    </w:p>
-    <w:p>
-      <w:pPr>
-        <w:pStyle w:val="Normal"/>
-        <w:spacing w:lineRule="auto" w:line="360"/>
+        <w:t>Настоящее согласие дается до истечения</w:t>
+      </w:r>
+      <w:r>
+        <w:rPr>
+          <w:color w:val="000000"/>
+          <w:sz w:val="26"/>
+          <w:szCs w:val="26"/>
+        </w:rPr>
+        <w:t xml:space="preserve"> сроков хранения соответствующей информации или документов, содержащих указанную выше информацию, </w:t>
+      </w:r>
+      <w:r>
+        <w:rPr>
+          <w:color w:val="000000"/>
+          <w:sz w:val="26"/>
+          <w:szCs w:val="26"/>
+        </w:rPr>
+        <w:lastRenderedPageBreak/>
+        <w:t>определяемых в соответствии с действующим законодательством Российской Федерации.</w:t>
+      </w:r>
+    </w:p>
+    <w:p>
+      <w:pPr>
+        <w:spacing w:line="360" w:lineRule="auto"/>
         <w:ind w:firstLine="709"/>
         <w:jc w:val="both"/>
         <w:rPr>
@@ -487,44 +499,33 @@
           <w:sz w:val="26"/>
           <w:szCs w:val="26"/>
         </w:rPr>
-        <w:t>Отзыв данного согласия может быть осуществлен в любое время на основании моего письменного заявления.</w:t>
-      </w:r>
-    </w:p>
-    <w:p>
-      <w:pPr>
-        <w:pStyle w:val="Normal"/>
-        <w:rPr>
-          <w:sz w:val="26"/>
-          <w:szCs w:val="26"/>
-        </w:rPr>
-      </w:pPr>
-      <w:r>
-        <w:rPr>
-          <w:sz w:val="26"/>
-          <w:szCs w:val="26"/>
-        </w:rPr>
-      </w:r>
-    </w:p>
-    <w:p>
-      <w:pPr>
-        <w:pStyle w:val="Normal"/>
-        <w:rPr>
-          <w:sz w:val="26"/>
-          <w:szCs w:val="26"/>
-        </w:rPr>
-      </w:pPr>
-      <w:r>
-        <w:rPr>
-          <w:sz w:val="26"/>
-          <w:szCs w:val="26"/>
-        </w:rPr>
-      </w:r>
-    </w:p>
-    <w:p>
-      <w:pPr>
-        <w:pStyle w:val="Normal"/>
-        <w:rPr/>
-      </w:pPr>
+        <w:t>Отзыв данного согласия может быть осуществлен в любое время на основании мое</w:t>
+      </w:r>
+      <w:r>
+        <w:rPr>
+          <w:sz w:val="26"/>
+          <w:szCs w:val="26"/>
+        </w:rPr>
+        <w:t>го письменного заявления.</w:t>
+      </w:r>
+    </w:p>
+    <w:p>
+      <w:pPr>
+        <w:rPr>
+          <w:sz w:val="26"/>
+          <w:szCs w:val="26"/>
+        </w:rPr>
+      </w:pPr>
+    </w:p>
+    <w:p>
+      <w:pPr>
+        <w:rPr>
+          <w:sz w:val="26"/>
+          <w:szCs w:val="26"/>
+        </w:rPr>
+      </w:pPr>
+    </w:p>
+    <w:p>
       <w:r>
         <w:rPr>
           <w:sz w:val="26"/>
@@ -546,56 +547,71 @@
           <w:szCs w:val="26"/>
         </w:rPr>
         <w:t xml:space="preserve"> </w:t>
+      </w:r>
+      <w:r>
+        <w:rPr>
+          <w:sz w:val="26"/>
+          <w:szCs w:val="26"/>
+        </w:rPr>
         <w:tab/>
+      </w:r>
+      <w:r>
+        <w:rPr>
+          <w:sz w:val="26"/>
+          <w:szCs w:val="26"/>
+        </w:rPr>
         <w:tab/>
+      </w:r>
+      <w:r>
+        <w:rPr>
+          <w:sz w:val="26"/>
+          <w:szCs w:val="26"/>
+        </w:rPr>
         <w:tab/>
+      </w:r>
+      <w:r>
+        <w:rPr>
+          <w:sz w:val="26"/>
+          <w:szCs w:val="26"/>
+        </w:rPr>
         <w:tab/>
-        <w:t>Подпись ____________(_____________________)</w:t>
-      </w:r>
-    </w:p>
-    <w:p>
-      <w:pPr>
-        <w:pStyle w:val="Normal"/>
-        <w:numPr>
-          <w:ilvl w:val="0"/>
-          <w:numId w:val="0"/>
-        </w:numPr>
-        <w:ind w:firstLine="6096"/>
-        <w:jc w:val="center"/>
-        <w:outlineLvl w:val="1"/>
-        <w:rPr/>
-      </w:pPr>
-      <w:r>
-        <w:rPr>
-          <w:sz w:val="26"/>
-          <w:szCs w:val="26"/>
-        </w:rPr>
-        <w:t xml:space="preserve">     </w:t>
-      </w:r>
-      <w:r>
-        <w:rPr>
-          <w:sz w:val="20"/>
-          <w:szCs w:val="20"/>
-        </w:rPr>
-        <w:t>(И.О. Фамилия</w:t>
-      </w:r>
+        <w:t>Подпись ____________(</w:t>
+      </w:r>
+      <w:r>
+        <w:rPr>
+          <w:sz w:val="26"/>
+          <w:szCs w:val="26"/>
+          <w:lang w:val="en-US"/>
+        </w:rPr>
+        <w:t>${FIO2}</w:t>
+      </w:r>
+      <w:r>
+        <w:rPr>
+          <w:sz w:val="26"/>
+          <w:szCs w:val="26"/>
+        </w:rPr>
+        <w:t>)</w:t>
+      </w:r>
+      <w:bookmarkStart w:id="1" w:name="_GoBack"/>
+      <w:bookmarkEnd w:id="1"/>
     </w:p>
     <w:sectPr>
-      <w:type w:val="nextPage"/>
       <w:pgSz w:w="11906" w:h="16838"/>
-      <w:pgMar w:left="1276" w:right="707" w:header="0" w:top="567" w:footer="0" w:bottom="1134" w:gutter="0"/>
-      <w:pgNumType w:fmt="decimal"/>
-      <w:formProt w:val="false"/>
-      <w:textDirection w:val="lrTb"/>
-      <w:docGrid w:type="default" w:linePitch="360" w:charSpace="0"/>
+      <w:pgMar w:top="567" w:right="707" w:bottom="1134" w:left="1276" w:header="0" w:footer="0" w:gutter="0"/>
+      <w:cols w:space="720"/>
+      <w:formProt w:val="0"/>
+      <w:docGrid w:linePitch="360"/>
     </w:sectPr>
   </w:body>
 </w:document>
 </file>
 
 <file path=word/numbering.xml><?xml version="1.0" encoding="utf-8"?>
-<w:numbering xmlns:w="http://schemas.openxmlformats.org/wordprocessingml/2006/main" xmlns:o="urn:schemas-microsoft-com:office:office" xmlns:r="http://schemas.openxmlformats.org/officeDocument/2006/relationships" xmlns:v="urn:schemas-microsoft-com:vml">
-  <w:abstractNum w:abstractNumId="1">
+<w:numbering xmlns:wpc="http://schemas.microsoft.com/office/word/2010/wordprocessingCanvas" xmlns:cx="http://schemas.microsoft.com/office/drawing/2014/chartex" xmlns:cx1="http://schemas.microsoft.com/office/drawing/2015/9/8/chartex" xmlns:mc="http://schemas.openxmlformats.org/markup-compatibility/2006" xmlns:o="urn:schemas-microsoft-com:office:office" xmlns:r="http://schemas.openxmlformats.org/officeDocument/2006/relationships" xmlns:m="http://schemas.openxmlformats.org/officeDocument/2006/math" xmlns:v="urn:schemas-microsoft-com:vml" xmlns:wp14="http://schemas.microsoft.com/office/word/2010/wordprocessingDrawing" xmlns:wp="http://schemas.openxmlformats.org/drawingml/2006/wordprocessingDrawing" xmlns:w10="urn:schemas-microsoft-com:office:word" xmlns:w="http://schemas.openxmlformats.org/wordprocessingml/2006/main" xmlns:w14="http://schemas.microsoft.com/office/word/2010/wordml" xmlns:w15="http://schemas.microsoft.com/office/word/2012/wordml" xmlns:w16se="http://schemas.microsoft.com/office/word/2015/wordml/symex" xmlns:wpg="http://schemas.microsoft.com/office/word/2010/wordprocessingGroup" xmlns:wpi="http://schemas.microsoft.com/office/word/2010/wordprocessingInk" xmlns:wne="http://schemas.microsoft.com/office/word/2006/wordml" xmlns:wps="http://schemas.microsoft.com/office/word/2010/wordprocessingShape" mc:Ignorable="w14 w15 w16se wp14">
+  <w:abstractNum w:abstractNumId="0" w15:restartNumberingAfterBreak="0">
+    <w:nsid w:val="2DAC4F6B"/>
+    <w:multiLevelType w:val="multilevel"/>
+    <w:tmpl w:val="ECE0E534"/>
     <w:lvl w:ilvl="0">
       <w:start w:val="1"/>
       <w:numFmt w:val="bullet"/>
@@ -609,10 +625,9 @@
       </w:pPr>
       <w:rPr>
         <w:rFonts w:ascii="Symbol" w:hAnsi="Symbol" w:cs="Symbol" w:hint="default"/>
+        <w:b/>
+        <w:i w:val="0"/>
         <w:sz w:val="26"/>
-        <w:i w:val="false"/>
-        <w:b/>
-        <w:rFonts w:cs="Symbol"/>
       </w:rPr>
     </w:lvl>
     <w:lvl w:ilvl="1">
@@ -622,7 +637,7 @@
       <w:lvlText w:val="%1.%2"/>
       <w:lvlJc w:val="left"/>
       <w:pPr>
-        <w:ind w:left="0" w:hanging="0"/>
+        <w:ind w:left="0" w:firstLine="0"/>
       </w:pPr>
       <w:rPr>
         <w:rFonts w:cs="Times New Roman"/>
@@ -636,12 +651,12 @@
       <w:lvlText w:val="%1.%2.%3"/>
       <w:lvlJc w:val="left"/>
       <w:pPr>
-        <w:ind w:left="0" w:hanging="0"/>
+        <w:ind w:left="0" w:firstLine="0"/>
       </w:pPr>
       <w:rPr>
-        <w:i w:val="false"/>
-        <w:b w:val="false"/>
         <w:rFonts w:cs="Times New Roman"/>
+        <w:b w:val="0"/>
+        <w:i w:val="0"/>
       </w:rPr>
     </w:lvl>
     <w:lvl w:ilvl="3">
@@ -735,7 +750,10 @@
       </w:rPr>
     </w:lvl>
   </w:abstractNum>
-  <w:abstractNum w:abstractNumId="2">
+  <w:abstractNum w:abstractNumId="1" w15:restartNumberingAfterBreak="0">
+    <w:nsid w:val="3DC91BEF"/>
+    <w:multiLevelType w:val="multilevel"/>
+    <w:tmpl w:val="CC80E7F8"/>
     <w:lvl w:ilvl="0">
       <w:start w:val="1"/>
       <w:numFmt w:val="none"/>
@@ -743,7 +761,7 @@
       <w:lvlText w:val=""/>
       <w:lvlJc w:val="left"/>
       <w:pPr>
-        <w:ind w:left="0" w:hanging="0"/>
+        <w:ind w:left="0" w:firstLine="0"/>
       </w:pPr>
     </w:lvl>
     <w:lvl w:ilvl="1">
@@ -753,7 +771,7 @@
       <w:lvlText w:val=""/>
       <w:lvlJc w:val="left"/>
       <w:pPr>
-        <w:ind w:left="0" w:hanging="0"/>
+        <w:ind w:left="0" w:firstLine="0"/>
       </w:pPr>
     </w:lvl>
     <w:lvl w:ilvl="2">
@@ -763,7 +781,7 @@
       <w:lvlText w:val=""/>
       <w:lvlJc w:val="left"/>
       <w:pPr>
-        <w:ind w:left="0" w:hanging="0"/>
+        <w:ind w:left="0" w:firstLine="0"/>
       </w:pPr>
     </w:lvl>
     <w:lvl w:ilvl="3">
@@ -773,7 +791,7 @@
       <w:lvlText w:val=""/>
       <w:lvlJc w:val="left"/>
       <w:pPr>
-        <w:ind w:left="0" w:hanging="0"/>
+        <w:ind w:left="0" w:firstLine="0"/>
       </w:pPr>
     </w:lvl>
     <w:lvl w:ilvl="4">
@@ -783,7 +801,7 @@
       <w:lvlText w:val=""/>
       <w:lvlJc w:val="left"/>
       <w:pPr>
-        <w:ind w:left="0" w:hanging="0"/>
+        <w:ind w:left="0" w:firstLine="0"/>
       </w:pPr>
     </w:lvl>
     <w:lvl w:ilvl="5">
@@ -793,7 +811,7 @@
       <w:lvlText w:val=""/>
       <w:lvlJc w:val="left"/>
       <w:pPr>
-        <w:ind w:left="0" w:hanging="0"/>
+        <w:ind w:left="0" w:firstLine="0"/>
       </w:pPr>
     </w:lvl>
     <w:lvl w:ilvl="6">
@@ -803,7 +821,7 @@
       <w:lvlText w:val=""/>
       <w:lvlJc w:val="left"/>
       <w:pPr>
-        <w:ind w:left="0" w:hanging="0"/>
+        <w:ind w:left="0" w:firstLine="0"/>
       </w:pPr>
     </w:lvl>
     <w:lvl w:ilvl="7">
@@ -813,7 +831,7 @@
       <w:lvlText w:val=""/>
       <w:lvlJc w:val="left"/>
       <w:pPr>
-        <w:ind w:left="0" w:hanging="0"/>
+        <w:ind w:left="0" w:firstLine="0"/>
       </w:pPr>
     </w:lvl>
     <w:lvl w:ilvl="8">
@@ -823,44 +841,42 @@
       <w:lvlText w:val=""/>
       <w:lvlJc w:val="left"/>
       <w:pPr>
-        <w:ind w:left="0" w:hanging="0"/>
+        <w:ind w:left="0" w:firstLine="0"/>
       </w:pPr>
     </w:lvl>
   </w:abstractNum>
   <w:num w:numId="1">
-    <w:abstractNumId w:val="1"/>
+    <w:abstractNumId w:val="0"/>
   </w:num>
   <w:num w:numId="2">
-    <w:abstractNumId w:val="2"/>
+    <w:abstractNumId w:val="1"/>
   </w:num>
 </w:numbering>
 </file>
 
 <file path=word/styles.xml><?xml version="1.0" encoding="utf-8"?>
-<w:styles xmlns:w="http://schemas.openxmlformats.org/wordprocessingml/2006/main" xmlns:w14="http://schemas.microsoft.com/office/word/2010/wordml" xmlns:mc="http://schemas.openxmlformats.org/markup-compatibility/2006" mc:Ignorable="w14">
+<w:styles xmlns:mc="http://schemas.openxmlformats.org/markup-compatibility/2006" xmlns:r="http://schemas.openxmlformats.org/officeDocument/2006/relationships" xmlns:w="http://schemas.openxmlformats.org/wordprocessingml/2006/main" xmlns:w14="http://schemas.microsoft.com/office/word/2010/wordml" xmlns:w15="http://schemas.microsoft.com/office/word/2012/wordml" xmlns:w16se="http://schemas.microsoft.com/office/word/2015/wordml/symex" mc:Ignorable="w14 w15 w16se">
   <w:docDefaults>
     <w:rPrDefault>
       <w:rPr>
-        <w:rFonts w:ascii="Calibri" w:hAnsi="Calibri" w:eastAsia="Calibri" w:cs="" w:asciiTheme="minorHAnsi" w:cstheme="minorBidi" w:eastAsiaTheme="minorHAnsi" w:hAnsiTheme="minorHAnsi"/>
+        <w:rFonts w:asciiTheme="minorHAnsi" w:eastAsiaTheme="minorHAnsi" w:hAnsiTheme="minorHAnsi" w:cstheme="minorBidi"/>
         <w:szCs w:val="22"/>
         <w:lang w:val="ru-RU" w:eastAsia="en-US" w:bidi="ar-SA"/>
       </w:rPr>
     </w:rPrDefault>
-    <w:pPrDefault>
-      <w:pPr/>
-    </w:pPrDefault>
+    <w:pPrDefault/>
   </w:docDefaults>
   <w:latentStyles w:defLockedState="0" w:defUIPriority="99" w:defSemiHidden="0" w:defUnhideWhenUsed="0" w:defQFormat="0" w:count="371">
     <w:lsdException w:name="Normal" w:uiPriority="0" w:qFormat="1"/>
     <w:lsdException w:name="heading 1" w:uiPriority="9" w:qFormat="1"/>
-    <w:lsdException w:name="heading 2" w:uiPriority="9" w:semiHidden="1" w:unhideWhenUsed="1" w:qFormat="1"/>
-    <w:lsdException w:name="heading 3" w:uiPriority="9" w:semiHidden="1" w:unhideWhenUsed="1" w:qFormat="1"/>
-    <w:lsdException w:name="heading 4" w:uiPriority="9" w:semiHidden="1" w:unhideWhenUsed="1" w:qFormat="1"/>
-    <w:lsdException w:name="heading 5" w:uiPriority="9" w:semiHidden="1" w:unhideWhenUsed="1" w:qFormat="1"/>
-    <w:lsdException w:name="heading 6" w:uiPriority="9" w:semiHidden="1" w:unhideWhenUsed="1" w:qFormat="1"/>
-    <w:lsdException w:name="heading 7" w:uiPriority="9" w:semiHidden="1" w:unhideWhenUsed="1" w:qFormat="1"/>
-    <w:lsdException w:name="heading 8" w:uiPriority="9" w:semiHidden="1" w:unhideWhenUsed="1" w:qFormat="1"/>
-    <w:lsdException w:name="heading 9" w:uiPriority="9" w:semiHidden="1" w:unhideWhenUsed="1" w:qFormat="1"/>
+    <w:lsdException w:name="heading 2" w:semiHidden="1" w:uiPriority="9" w:unhideWhenUsed="1" w:qFormat="1"/>
+    <w:lsdException w:name="heading 3" w:semiHidden="1" w:uiPriority="9" w:unhideWhenUsed="1" w:qFormat="1"/>
+    <w:lsdException w:name="heading 4" w:semiHidden="1" w:uiPriority="9" w:unhideWhenUsed="1" w:qFormat="1"/>
+    <w:lsdException w:name="heading 5" w:semiHidden="1" w:uiPriority="9" w:unhideWhenUsed="1" w:qFormat="1"/>
+    <w:lsdException w:name="heading 6" w:semiHidden="1" w:uiPriority="9" w:unhideWhenUsed="1" w:qFormat="1"/>
+    <w:lsdException w:name="heading 7" w:semiHidden="1" w:uiPriority="9" w:unhideWhenUsed="1" w:qFormat="1"/>
+    <w:lsdException w:name="heading 8" w:semiHidden="1" w:uiPriority="9" w:unhideWhenUsed="1" w:qFormat="1"/>
+    <w:lsdException w:name="heading 9" w:semiHidden="1" w:uiPriority="9" w:unhideWhenUsed="1" w:qFormat="1"/>
     <w:lsdException w:name="index 1" w:semiHidden="1" w:unhideWhenUsed="1"/>
     <w:lsdException w:name="index 2" w:semiHidden="1" w:unhideWhenUsed="1"/>
     <w:lsdException w:name="index 3" w:semiHidden="1" w:unhideWhenUsed="1"/>
@@ -870,22 +886,22 @@
     <w:lsdException w:name="index 7" w:semiHidden="1" w:unhideWhenUsed="1"/>
     <w:lsdException w:name="index 8" w:semiHidden="1" w:unhideWhenUsed="1"/>
     <w:lsdException w:name="index 9" w:semiHidden="1" w:unhideWhenUsed="1"/>
-    <w:lsdException w:name="toc 1" w:uiPriority="39" w:semiHidden="1" w:unhideWhenUsed="1"/>
-    <w:lsdException w:name="toc 2" w:uiPriority="39" w:semiHidden="1" w:unhideWhenUsed="1"/>
-    <w:lsdException w:name="toc 3" w:uiPriority="39" w:semiHidden="1" w:unhideWhenUsed="1"/>
-    <w:lsdException w:name="toc 4" w:uiPriority="39" w:semiHidden="1" w:unhideWhenUsed="1"/>
-    <w:lsdException w:name="toc 5" w:uiPriority="39" w:semiHidden="1" w:unhideWhenUsed="1"/>
-    <w:lsdException w:name="toc 6" w:uiPriority="39" w:semiHidden="1" w:unhideWhenUsed="1"/>
-    <w:lsdException w:name="toc 7" w:uiPriority="39" w:semiHidden="1" w:unhideWhenUsed="1"/>
-    <w:lsdException w:name="toc 8" w:uiPriority="39" w:semiHidden="1" w:unhideWhenUsed="1"/>
-    <w:lsdException w:name="toc 9" w:uiPriority="39" w:semiHidden="1" w:unhideWhenUsed="1"/>
+    <w:lsdException w:name="toc 1" w:semiHidden="1" w:uiPriority="39" w:unhideWhenUsed="1"/>
+    <w:lsdException w:name="toc 2" w:semiHidden="1" w:uiPriority="39" w:unhideWhenUsed="1"/>
+    <w:lsdException w:name="toc 3" w:semiHidden="1" w:uiPriority="39" w:unhideWhenUsed="1"/>
+    <w:lsdException w:name="toc 4" w:semiHidden="1" w:uiPriority="39" w:unhideWhenUsed="1"/>
+    <w:lsdException w:name="toc 5" w:semiHidden="1" w:uiPriority="39" w:unhideWhenUsed="1"/>
+    <w:lsdException w:name="toc 6" w:semiHidden="1" w:uiPriority="39" w:unhideWhenUsed="1"/>
+    <w:lsdException w:name="toc 7" w:semiHidden="1" w:uiPriority="39" w:unhideWhenUsed="1"/>
+    <w:lsdException w:name="toc 8" w:semiHidden="1" w:uiPriority="39" w:unhideWhenUsed="1"/>
+    <w:lsdException w:name="toc 9" w:semiHidden="1" w:uiPriority="39" w:unhideWhenUsed="1"/>
     <w:lsdException w:name="Normal Indent" w:semiHidden="1" w:unhideWhenUsed="1"/>
     <w:lsdException w:name="footnote text" w:semiHidden="1" w:unhideWhenUsed="1"/>
     <w:lsdException w:name="annotation text" w:semiHidden="1" w:unhideWhenUsed="1"/>
     <w:lsdException w:name="header" w:semiHidden="1" w:unhideWhenUsed="1"/>
     <w:lsdException w:name="footer" w:semiHidden="1" w:unhideWhenUsed="1"/>
     <w:lsdException w:name="index heading" w:semiHidden="1" w:unhideWhenUsed="1"/>
-    <w:lsdException w:name="caption" w:uiPriority="35" w:semiHidden="1" w:unhideWhenUsed="1" w:qFormat="1"/>
+    <w:lsdException w:name="caption" w:semiHidden="1" w:uiPriority="35" w:unhideWhenUsed="1" w:qFormat="1"/>
     <w:lsdException w:name="table of figures" w:semiHidden="1" w:unhideWhenUsed="1"/>
     <w:lsdException w:name="envelope address" w:semiHidden="1" w:unhideWhenUsed="1"/>
     <w:lsdException w:name="envelope return" w:semiHidden="1" w:unhideWhenUsed="1"/>
@@ -916,7 +932,7 @@
     <w:lsdException w:name="Title" w:uiPriority="10" w:qFormat="1"/>
     <w:lsdException w:name="Closing" w:semiHidden="1" w:unhideWhenUsed="1"/>
     <w:lsdException w:name="Signature" w:semiHidden="1" w:unhideWhenUsed="1"/>
-    <w:lsdException w:name="Default Paragraph Font" w:uiPriority="1" w:semiHidden="1" w:unhideWhenUsed="1"/>
+    <w:lsdException w:name="Default Paragraph Font" w:semiHidden="1" w:uiPriority="1" w:unhideWhenUsed="1"/>
     <w:lsdException w:name="Body Text" w:semiHidden="1" w:unhideWhenUsed="1"/>
     <w:lsdException w:name="Body Text Indent" w:semiHidden="1" w:unhideWhenUsed="1"/>
     <w:lsdException w:name="List Continue" w:semiHidden="1" w:unhideWhenUsed="1"/>
@@ -1116,8 +1132,8 @@
     <w:lsdException w:name="Subtle Reference" w:uiPriority="31" w:qFormat="1"/>
     <w:lsdException w:name="Intense Reference" w:uiPriority="32" w:qFormat="1"/>
     <w:lsdException w:name="Book Title" w:uiPriority="33" w:qFormat="1"/>
-    <w:lsdException w:name="Bibliography" w:uiPriority="37" w:semiHidden="1" w:unhideWhenUsed="1"/>
-    <w:lsdException w:name="TOC Heading" w:uiPriority="39" w:semiHidden="1" w:unhideWhenUsed="1" w:qFormat="1"/>
+    <w:lsdException w:name="Bibliography" w:semiHidden="1" w:uiPriority="37" w:unhideWhenUsed="1"/>
+    <w:lsdException w:name="TOC Heading" w:semiHidden="1" w:uiPriority="39" w:unhideWhenUsed="1" w:qFormat="1"/>
     <w:lsdException w:name="Plain Table 1" w:uiPriority="41"/>
     <w:lsdException w:name="Plain Table 2" w:uiPriority="42"/>
     <w:lsdException w:name="Plain Table 3" w:uiPriority="43"/>
@@ -1223,208 +1239,24 @@
     <w:lsdException w:name="List Table 6 Colorful Accent 6" w:uiPriority="51"/>
     <w:lsdException w:name="List Table 7 Colorful Accent 6" w:uiPriority="52"/>
   </w:latentStyles>
-  <w:style w:type="paragraph" w:styleId="Normal" w:default="1">
+  <w:style w:type="paragraph" w:default="1" w:styleId="a">
     <w:name w:val="Normal"/>
     <w:qFormat/>
-    <w:rsid w:val="00e160f0"/>
-    <w:pPr>
-      <w:widowControl/>
-      <w:bidi w:val="0"/>
-      <w:spacing w:before="0" w:after="0"/>
-      <w:jc w:val="left"/>
-    </w:pPr>
+    <w:rsid w:val="00E160F0"/>
     <w:rPr>
-      <w:rFonts w:ascii="Times New Roman" w:hAnsi="Times New Roman" w:eastAsia="Times New Roman" w:cs="Times New Roman"/>
-      <w:color w:val="auto"/>
-      <w:kern w:val="0"/>
+      <w:rFonts w:ascii="Times New Roman" w:eastAsia="Times New Roman" w:hAnsi="Times New Roman" w:cs="Times New Roman"/>
       <w:sz w:val="24"/>
       <w:szCs w:val="24"/>
-      <w:lang w:val="ru-RU" w:eastAsia="ru-RU" w:bidi="ar-SA"/>
+      <w:lang w:eastAsia="ru-RU"/>
     </w:rPr>
   </w:style>
-  <w:style w:type="character" w:styleId="DefaultParagraphFont" w:default="1">
+  <w:style w:type="character" w:default="1" w:styleId="a0">
     <w:name w:val="Default Paragraph Font"/>
     <w:uiPriority w:val="1"/>
     <w:semiHidden/>
     <w:unhideWhenUsed/>
-    <w:qFormat/>
-    <w:rPr/>
   </w:style>
-  <w:style w:type="character" w:styleId="Style14" w:customStyle="1">
-    <w:name w:val="Текст выноски Знак"/>
-    <w:basedOn w:val="DefaultParagraphFont"/>
-    <w:link w:val="a4"/>
-    <w:uiPriority w:val="99"/>
-    <w:semiHidden/>
-    <w:qFormat/>
-    <w:rsid w:val="003c5001"/>
-    <w:rPr>
-      <w:rFonts w:ascii="Tahoma" w:hAnsi="Tahoma" w:eastAsia="Times New Roman" w:cs="Tahoma"/>
-      <w:sz w:val="16"/>
-      <w:szCs w:val="16"/>
-      <w:lang w:eastAsia="ru-RU"/>
-    </w:rPr>
-  </w:style>
-  <w:style w:type="character" w:styleId="Style15" w:customStyle="1">
-    <w:name w:val="Текст Знак"/>
-    <w:basedOn w:val="DefaultParagraphFont"/>
-    <w:link w:val="a6"/>
-    <w:uiPriority w:val="99"/>
-    <w:semiHidden/>
-    <w:qFormat/>
-    <w:rsid w:val="003c5001"/>
-    <w:rPr>
-      <w:rFonts w:ascii="Consolas" w:hAnsi="Consolas" w:eastAsia="Times New Roman" w:cs="Times New Roman"/>
-      <w:sz w:val="21"/>
-      <w:szCs w:val="21"/>
-      <w:lang w:eastAsia="ru-RU"/>
-    </w:rPr>
-  </w:style>
-  <w:style w:type="paragraph" w:styleId="Style16">
-    <w:name w:val="Заголовок"/>
-    <w:basedOn w:val="Normal"/>
-    <w:next w:val="Style17"/>
-    <w:qFormat/>
-    <w:pPr>
-      <w:keepNext w:val="true"/>
-      <w:spacing w:before="240" w:after="120"/>
-    </w:pPr>
-    <w:rPr>
-      <w:rFonts w:ascii="Liberation Sans" w:hAnsi="Liberation Sans" w:eastAsia="Noto Sans CJK SC" w:cs="Lohit Devanagari"/>
-      <w:sz w:val="28"/>
-      <w:szCs w:val="28"/>
-    </w:rPr>
-  </w:style>
-  <w:style w:type="paragraph" w:styleId="Style17">
-    <w:name w:val="Body Text"/>
-    <w:basedOn w:val="Normal"/>
-    <w:pPr>
-      <w:spacing w:lineRule="auto" w:line="276" w:before="0" w:after="140"/>
-    </w:pPr>
-    <w:rPr/>
-  </w:style>
-  <w:style w:type="paragraph" w:styleId="Style18">
-    <w:name w:val="List"/>
-    <w:basedOn w:val="Style17"/>
-    <w:pPr/>
-    <w:rPr>
-      <w:rFonts w:cs="Lohit Devanagari"/>
-    </w:rPr>
-  </w:style>
-  <w:style w:type="paragraph" w:styleId="Style19">
-    <w:name w:val="Caption"/>
-    <w:basedOn w:val="Normal"/>
-    <w:qFormat/>
-    <w:pPr>
-      <w:suppressLineNumbers/>
-      <w:spacing w:before="120" w:after="120"/>
-    </w:pPr>
-    <w:rPr>
-      <w:rFonts w:cs="Lohit Devanagari"/>
-      <w:i/>
-      <w:iCs/>
-      <w:sz w:val="24"/>
-      <w:szCs w:val="24"/>
-    </w:rPr>
-  </w:style>
-  <w:style w:type="paragraph" w:styleId="Style20">
-    <w:name w:val="Указатель"/>
-    <w:basedOn w:val="Normal"/>
-    <w:qFormat/>
-    <w:pPr>
-      <w:suppressLineNumbers/>
-    </w:pPr>
-    <w:rPr>
-      <w:rFonts w:cs="Lohit Devanagari"/>
-    </w:rPr>
-  </w:style>
-  <w:style w:type="paragraph" w:styleId="ConsPlusNonformat" w:customStyle="1">
-    <w:name w:val="ConsPlusNonformat"/>
-    <w:uiPriority w:val="99"/>
-    <w:qFormat/>
-    <w:rsid w:val="00cc68c0"/>
-    <w:pPr>
-      <w:widowControl w:val="false"/>
-      <w:bidi w:val="0"/>
-      <w:spacing w:before="0" w:after="0"/>
-      <w:jc w:val="left"/>
-    </w:pPr>
-    <w:rPr>
-      <w:rFonts w:ascii="Courier New" w:hAnsi="Courier New" w:eastAsia="Times New Roman" w:cs="Courier New"/>
-      <w:color w:val="auto"/>
-      <w:kern w:val="0"/>
-      <w:sz w:val="20"/>
-      <w:szCs w:val="20"/>
-      <w:lang w:val="ru-RU" w:eastAsia="ru-RU" w:bidi="ar-SA"/>
-    </w:rPr>
-  </w:style>
-  <w:style w:type="paragraph" w:styleId="BalloonText">
-    <w:name w:val="Balloon Text"/>
-    <w:basedOn w:val="Normal"/>
-    <w:link w:val="a5"/>
-    <w:uiPriority w:val="99"/>
-    <w:semiHidden/>
-    <w:unhideWhenUsed/>
-    <w:qFormat/>
-    <w:rsid w:val="003c5001"/>
-    <w:pPr/>
-    <w:rPr>
-      <w:rFonts w:ascii="Tahoma" w:hAnsi="Tahoma" w:cs="Tahoma"/>
-      <w:sz w:val="16"/>
-      <w:szCs w:val="16"/>
-    </w:rPr>
-  </w:style>
-  <w:style w:type="paragraph" w:styleId="Style21" w:customStyle="1">
-    <w:name w:val="Текст_бюл"/>
-    <w:basedOn w:val="PlainText"/>
-    <w:qFormat/>
-    <w:rsid w:val="003c5001"/>
-    <w:pPr>
-      <w:jc w:val="both"/>
-    </w:pPr>
-    <w:rPr>
-      <w:rFonts w:ascii="Times New Roman" w:hAnsi="Times New Roman" w:eastAsia="MS Mincho"/>
-      <w:sz w:val="26"/>
-      <w:szCs w:val="24"/>
-    </w:rPr>
-  </w:style>
-  <w:style w:type="paragraph" w:styleId="PlainText">
-    <w:name w:val="Plain Text"/>
-    <w:basedOn w:val="Normal"/>
-    <w:link w:val="a7"/>
-    <w:uiPriority w:val="99"/>
-    <w:semiHidden/>
-    <w:unhideWhenUsed/>
-    <w:qFormat/>
-    <w:rsid w:val="003c5001"/>
-    <w:pPr/>
-    <w:rPr>
-      <w:rFonts w:ascii="Consolas" w:hAnsi="Consolas"/>
-      <w:sz w:val="21"/>
-      <w:szCs w:val="21"/>
-    </w:rPr>
-  </w:style>
-  <w:style w:type="paragraph" w:styleId="ListParagraph">
-    <w:name w:val="List Paragraph"/>
-    <w:basedOn w:val="Normal"/>
-    <w:uiPriority w:val="34"/>
-    <w:qFormat/>
-    <w:rsid w:val="009b7639"/>
-    <w:pPr>
-      <w:spacing w:before="0" w:after="0"/>
-      <w:ind w:left="720" w:hanging="0"/>
-      <w:contextualSpacing/>
-    </w:pPr>
-    <w:rPr/>
-  </w:style>
-  <w:style w:type="numbering" w:styleId="NoList" w:default="1">
-    <w:name w:val="No List"/>
-    <w:uiPriority w:val="99"/>
-    <w:semiHidden/>
-    <w:unhideWhenUsed/>
-    <w:qFormat/>
-  </w:style>
-  <w:style w:type="table" w:default="1" w:styleId="a2">
+  <w:style w:type="table" w:default="1" w:styleId="a1">
     <w:name w:val="Normal Table"/>
     <w:uiPriority w:val="99"/>
     <w:semiHidden/>
@@ -1438,6 +1270,161 @@
         <w:right w:w="108" w:type="dxa"/>
       </w:tblCellMar>
     </w:tblPr>
+  </w:style>
+  <w:style w:type="numbering" w:default="1" w:styleId="a2">
+    <w:name w:val="No List"/>
+    <w:uiPriority w:val="99"/>
+    <w:semiHidden/>
+    <w:unhideWhenUsed/>
+  </w:style>
+  <w:style w:type="character" w:customStyle="1" w:styleId="a3">
+    <w:name w:val="Текст выноски Знак"/>
+    <w:basedOn w:val="a0"/>
+    <w:uiPriority w:val="99"/>
+    <w:semiHidden/>
+    <w:qFormat/>
+    <w:rsid w:val="003C5001"/>
+    <w:rPr>
+      <w:rFonts w:ascii="Tahoma" w:eastAsia="Times New Roman" w:hAnsi="Tahoma" w:cs="Tahoma"/>
+      <w:sz w:val="16"/>
+      <w:szCs w:val="16"/>
+      <w:lang w:eastAsia="ru-RU"/>
+    </w:rPr>
+  </w:style>
+  <w:style w:type="character" w:customStyle="1" w:styleId="a4">
+    <w:name w:val="Текст Знак"/>
+    <w:basedOn w:val="a0"/>
+    <w:uiPriority w:val="99"/>
+    <w:semiHidden/>
+    <w:qFormat/>
+    <w:rsid w:val="003C5001"/>
+    <w:rPr>
+      <w:rFonts w:ascii="Consolas" w:eastAsia="Times New Roman" w:hAnsi="Consolas" w:cs="Times New Roman"/>
+      <w:sz w:val="21"/>
+      <w:szCs w:val="21"/>
+      <w:lang w:eastAsia="ru-RU"/>
+    </w:rPr>
+  </w:style>
+  <w:style w:type="paragraph" w:styleId="a5">
+    <w:name w:val="Title"/>
+    <w:basedOn w:val="a"/>
+    <w:next w:val="a6"/>
+    <w:qFormat/>
+    <w:pPr>
+      <w:keepNext/>
+      <w:spacing w:before="240" w:after="120"/>
+    </w:pPr>
+    <w:rPr>
+      <w:rFonts w:ascii="Liberation Sans" w:eastAsia="Noto Sans CJK SC" w:hAnsi="Liberation Sans" w:cs="Lohit Devanagari"/>
+      <w:sz w:val="28"/>
+      <w:szCs w:val="28"/>
+    </w:rPr>
+  </w:style>
+  <w:style w:type="paragraph" w:styleId="a6">
+    <w:name w:val="Body Text"/>
+    <w:basedOn w:val="a"/>
+    <w:pPr>
+      <w:spacing w:after="140" w:line="276" w:lineRule="auto"/>
+    </w:pPr>
+  </w:style>
+  <w:style w:type="paragraph" w:styleId="a7">
+    <w:name w:val="List"/>
+    <w:basedOn w:val="a6"/>
+    <w:rPr>
+      <w:rFonts w:cs="Lohit Devanagari"/>
+    </w:rPr>
+  </w:style>
+  <w:style w:type="paragraph" w:styleId="a8">
+    <w:name w:val="caption"/>
+    <w:basedOn w:val="a"/>
+    <w:qFormat/>
+    <w:pPr>
+      <w:suppressLineNumbers/>
+      <w:spacing w:before="120" w:after="120"/>
+    </w:pPr>
+    <w:rPr>
+      <w:rFonts w:cs="Lohit Devanagari"/>
+      <w:i/>
+      <w:iCs/>
+    </w:rPr>
+  </w:style>
+  <w:style w:type="paragraph" w:styleId="a9">
+    <w:name w:val="index heading"/>
+    <w:basedOn w:val="a"/>
+    <w:qFormat/>
+    <w:pPr>
+      <w:suppressLineNumbers/>
+    </w:pPr>
+    <w:rPr>
+      <w:rFonts w:cs="Lohit Devanagari"/>
+    </w:rPr>
+  </w:style>
+  <w:style w:type="paragraph" w:customStyle="1" w:styleId="ConsPlusNonformat">
+    <w:name w:val="ConsPlusNonformat"/>
+    <w:uiPriority w:val="99"/>
+    <w:qFormat/>
+    <w:rsid w:val="00CC68C0"/>
+    <w:pPr>
+      <w:widowControl w:val="0"/>
+    </w:pPr>
+    <w:rPr>
+      <w:rFonts w:ascii="Courier New" w:eastAsia="Times New Roman" w:hAnsi="Courier New" w:cs="Courier New"/>
+      <w:szCs w:val="20"/>
+      <w:lang w:eastAsia="ru-RU"/>
+    </w:rPr>
+  </w:style>
+  <w:style w:type="paragraph" w:styleId="aa">
+    <w:name w:val="Balloon Text"/>
+    <w:basedOn w:val="a"/>
+    <w:uiPriority w:val="99"/>
+    <w:semiHidden/>
+    <w:unhideWhenUsed/>
+    <w:qFormat/>
+    <w:rsid w:val="003C5001"/>
+    <w:rPr>
+      <w:rFonts w:ascii="Tahoma" w:hAnsi="Tahoma" w:cs="Tahoma"/>
+      <w:sz w:val="16"/>
+      <w:szCs w:val="16"/>
+    </w:rPr>
+  </w:style>
+  <w:style w:type="paragraph" w:customStyle="1" w:styleId="ab">
+    <w:name w:val="Текст_бюл"/>
+    <w:basedOn w:val="ac"/>
+    <w:qFormat/>
+    <w:rsid w:val="003C5001"/>
+    <w:pPr>
+      <w:jc w:val="both"/>
+    </w:pPr>
+    <w:rPr>
+      <w:rFonts w:ascii="Times New Roman" w:eastAsia="MS Mincho" w:hAnsi="Times New Roman"/>
+      <w:sz w:val="26"/>
+      <w:szCs w:val="24"/>
+    </w:rPr>
+  </w:style>
+  <w:style w:type="paragraph" w:styleId="ac">
+    <w:name w:val="Plain Text"/>
+    <w:basedOn w:val="a"/>
+    <w:uiPriority w:val="99"/>
+    <w:semiHidden/>
+    <w:unhideWhenUsed/>
+    <w:qFormat/>
+    <w:rsid w:val="003C5001"/>
+    <w:rPr>
+      <w:rFonts w:ascii="Consolas" w:hAnsi="Consolas"/>
+      <w:sz w:val="21"/>
+      <w:szCs w:val="21"/>
+    </w:rPr>
+  </w:style>
+  <w:style w:type="paragraph" w:styleId="ad">
+    <w:name w:val="List Paragraph"/>
+    <w:basedOn w:val="a"/>
+    <w:uiPriority w:val="34"/>
+    <w:qFormat/>
+    <w:rsid w:val="009B7639"/>
+    <w:pPr>
+      <w:ind w:left="720"/>
+      <w:contextualSpacing/>
+    </w:pPr>
   </w:style>
 </w:styles>
 </file>
@@ -1730,7 +1717,7 @@
 </file>
 
 <file path=customXml/itemProps1.xml><?xml version="1.0" encoding="utf-8"?>
-<ds:datastoreItem xmlns:ds="http://schemas.openxmlformats.org/officeDocument/2006/customXml" ds:itemID="{EF03BE7F-7349-4EDC-BE64-3081B51BE064}">
+<ds:datastoreItem xmlns:ds="http://schemas.openxmlformats.org/officeDocument/2006/customXml" ds:itemID="{BDA8AA1B-72E9-42BD-89EB-7696ED046174}">
   <ds:schemaRefs>
     <ds:schemaRef ds:uri="http://schemas.openxmlformats.org/officeDocument/2006/bibliography"/>
   </ds:schemaRefs>

</xml_diff>

<commit_message>
USER: update personal data files
</commit_message>
<xml_diff>
--- a/modules/user/files/child_personal_data.docx
+++ b/modules/user/files/child_personal_data.docx
@@ -1,21 +1,34 @@
 
 <file path=word/document.xml><?xml version="1.0" encoding="utf-8"?>
-<w:document xmlns:wpc="http://schemas.microsoft.com/office/word/2010/wordprocessingCanvas" xmlns:cx="http://schemas.microsoft.com/office/drawing/2014/chartex" xmlns:cx1="http://schemas.microsoft.com/office/drawing/2015/9/8/chartex" xmlns:mc="http://schemas.openxmlformats.org/markup-compatibility/2006" xmlns:o="urn:schemas-microsoft-com:office:office" xmlns:r="http://schemas.openxmlformats.org/officeDocument/2006/relationships" xmlns:m="http://schemas.openxmlformats.org/officeDocument/2006/math" xmlns:v="urn:schemas-microsoft-com:vml" xmlns:wp14="http://schemas.microsoft.com/office/word/2010/wordprocessingDrawing" xmlns:wp="http://schemas.openxmlformats.org/drawingml/2006/wordprocessingDrawing" xmlns:w10="urn:schemas-microsoft-com:office:word" xmlns:w="http://schemas.openxmlformats.org/wordprocessingml/2006/main" xmlns:w14="http://schemas.microsoft.com/office/word/2010/wordml" xmlns:w15="http://schemas.microsoft.com/office/word/2012/wordml" xmlns:w16se="http://schemas.microsoft.com/office/word/2015/wordml/symex" xmlns:wpg="http://schemas.microsoft.com/office/word/2010/wordprocessingGroup" xmlns:wpi="http://schemas.microsoft.com/office/word/2010/wordprocessingInk" xmlns:wne="http://schemas.microsoft.com/office/word/2006/wordml" xmlns:wps="http://schemas.microsoft.com/office/word/2010/wordprocessingShape" mc:Ignorable="w14 w15 w16se wp14">
+<w:document xmlns:o="urn:schemas-microsoft-com:office:office" xmlns:r="http://schemas.openxmlformats.org/officeDocument/2006/relationships" xmlns:v="urn:schemas-microsoft-com:vml" xmlns:w="http://schemas.openxmlformats.org/wordprocessingml/2006/main" xmlns:w10="urn:schemas-microsoft-com:office:word" xmlns:wp="http://schemas.openxmlformats.org/drawingml/2006/wordprocessingDrawing" xmlns:wps="http://schemas.microsoft.com/office/word/2010/wordprocessingShape" xmlns:wpg="http://schemas.microsoft.com/office/word/2010/wordprocessingGroup" xmlns:mc="http://schemas.openxmlformats.org/markup-compatibility/2006" xmlns:wp14="http://schemas.microsoft.com/office/word/2010/wordprocessingDrawing" xmlns:w14="http://schemas.microsoft.com/office/word/2010/wordml" mc:Ignorable="w14 wp14">
   <w:body>
     <w:p>
       <w:pPr>
         <w:pStyle w:val="ConsPlusNonformat"/>
         <w:rPr>
           <w:rFonts w:ascii="Times New Roman" w:hAnsi="Times New Roman" w:cs="Times New Roman"/>
-          <w:sz w:val="24"/>
-          <w:szCs w:val="24"/>
-        </w:rPr>
-      </w:pPr>
-    </w:p>
-    <w:p>
-      <w:pPr>
-        <w:suppressAutoHyphens/>
+          <w:sz w:val="26"/>
+          <w:szCs w:val="26"/>
+        </w:rPr>
+      </w:pPr>
+      <w:r>
+        <w:rPr>
+          <w:rFonts w:cs="Times New Roman" w:ascii="Times New Roman" w:hAnsi="Times New Roman"/>
+          <w:sz w:val="26"/>
+          <w:szCs w:val="26"/>
+        </w:rPr>
+      </w:r>
+    </w:p>
+    <w:p>
+      <w:pPr>
+        <w:pStyle w:val="Normal"/>
+        <w:suppressAutoHyphens w:val="true"/>
         <w:jc w:val="center"/>
+        <w:rPr>
+          <w:rFonts w:ascii="Times New Roman" w:hAnsi="Times New Roman"/>
+          <w:sz w:val="26"/>
+          <w:szCs w:val="26"/>
+        </w:rPr>
       </w:pPr>
       <w:r>
         <w:rPr>
@@ -28,24 +41,57 @@
     </w:p>
     <w:p>
       <w:pPr>
-        <w:suppressAutoHyphens/>
-        <w:spacing w:after="120"/>
+        <w:pStyle w:val="Normal"/>
+        <w:suppressAutoHyphens w:val="true"/>
+        <w:jc w:val="center"/>
+        <w:rPr>
+          <w:rFonts w:ascii="Times New Roman" w:hAnsi="Times New Roman"/>
+          <w:sz w:val="26"/>
+          <w:szCs w:val="26"/>
+        </w:rPr>
+      </w:pPr>
+      <w:r>
+        <w:rPr>
+          <w:sz w:val="26"/>
+          <w:szCs w:val="26"/>
+        </w:rPr>
+      </w:r>
+    </w:p>
+    <w:p>
+      <w:pPr>
+        <w:pStyle w:val="Normal"/>
+        <w:suppressAutoHyphens w:val="true"/>
+        <w:spacing w:before="0" w:after="120"/>
         <w:ind w:firstLine="567"/>
         <w:jc w:val="center"/>
         <w:rPr>
-          <w:sz w:val="26"/>
-          <w:szCs w:val="26"/>
-        </w:rPr>
-      </w:pPr>
-    </w:p>
-    <w:p>
-      <w:pPr>
-        <w:suppressAutoHyphens/>
-        <w:spacing w:after="120"/>
+          <w:rFonts w:ascii="Times New Roman" w:hAnsi="Times New Roman"/>
+          <w:sz w:val="26"/>
+          <w:szCs w:val="26"/>
+        </w:rPr>
+      </w:pPr>
+      <w:r>
+        <w:rPr>
+          <w:sz w:val="26"/>
+          <w:szCs w:val="26"/>
+        </w:rPr>
+      </w:r>
+    </w:p>
+    <w:p>
+      <w:pPr>
+        <w:pStyle w:val="Normal"/>
+        <w:suppressAutoHyphens w:val="true"/>
+        <w:spacing w:before="0" w:after="120"/>
         <w:ind w:firstLine="709"/>
-      </w:pPr>
-      <w:r>
-        <w:rPr>
+        <w:jc w:val="left"/>
+        <w:rPr>
+          <w:sz w:val="26"/>
+          <w:szCs w:val="26"/>
+        </w:rPr>
+      </w:pPr>
+      <w:r>
+        <w:rPr>
+          <w:color w:val="auto"/>
           <w:sz w:val="26"/>
           <w:szCs w:val="26"/>
         </w:rPr>
@@ -53,113 +99,106 @@
       </w:r>
       <w:r>
         <w:rPr>
-          <w:sz w:val="26"/>
-          <w:szCs w:val="26"/>
-        </w:rPr>
-        <w:t>${USER_FIO}</w:t>
-      </w:r>
-      <w:r>
-        <w:rPr>
-          <w:sz w:val="26"/>
-          <w:szCs w:val="26"/>
-        </w:rPr>
-        <w:t>, паспорт ${PASSPORT_SERIES} $</w:t>
-      </w:r>
-      <w:bookmarkStart w:id="0" w:name="__DdeLink__152_3190293513"/>
-      <w:r>
-        <w:rPr>
-          <w:sz w:val="26"/>
-          <w:szCs w:val="26"/>
-        </w:rPr>
-        <w:t>{PASSPORT_NUMBER}</w:t>
-      </w:r>
-      <w:r>
-        <w:rPr>
-          <w:sz w:val="26"/>
-          <w:szCs w:val="26"/>
-        </w:rPr>
-        <w:t>, выдан ${PASSPORT_DATE} ${PASSPORT_DEPARTMENT}, код подразделения ${PASSPORT_CODE}, проживающий по адресу: $</w:t>
-      </w:r>
-      <w:r>
-        <w:rPr>
-          <w:sz w:val="26"/>
-          <w:szCs w:val="26"/>
-        </w:rPr>
-        <w:t>{PASSPORT_REGISTRATION}</w:t>
-      </w:r>
-      <w:r>
-        <w:rPr>
-          <w:sz w:val="26"/>
-          <w:szCs w:val="26"/>
-        </w:rPr>
-        <w:t>, являясь законным</w:t>
-      </w:r>
-      <w:r>
-        <w:rPr>
-          <w:sz w:val="26"/>
-          <w:szCs w:val="26"/>
-        </w:rPr>
-        <w:t xml:space="preserve"> представителем ${CHILD_FIO} </w:t>
-      </w:r>
-      <w:proofErr w:type="spellStart"/>
-      <w:r>
-        <w:rPr>
-          <w:sz w:val="26"/>
-          <w:szCs w:val="26"/>
-        </w:rPr>
-        <w:t>cвидетельство</w:t>
-      </w:r>
-      <w:proofErr w:type="spellEnd"/>
-      <w:r>
-        <w:rPr>
-          <w:sz w:val="26"/>
-          <w:szCs w:val="26"/>
-        </w:rPr>
-        <w:t xml:space="preserve"> о рождении ${BIRTH_SERIES} $</w:t>
-      </w:r>
-      <w:r>
-        <w:rPr>
-          <w:sz w:val="26"/>
-          <w:szCs w:val="26"/>
-        </w:rPr>
-        <w:t>{BIRTH_NUMBER}</w:t>
-      </w:r>
-      <w:r>
-        <w:rPr>
-          <w:sz w:val="26"/>
-          <w:szCs w:val="26"/>
-        </w:rPr>
-        <w:t>, выданное ${BIRTH_DEPARTMENT} ${BIRTH_CODE} ${BIRTH_DATE} проживающего по адресу ${ADDRESS_REGISTRATION}, дата рождения ${CHILD_DATE} в соответствии с Федеральным законом</w:t>
-      </w:r>
-      <w:r>
-        <w:rPr>
-          <w:sz w:val="26"/>
-          <w:szCs w:val="26"/>
-        </w:rPr>
-        <w:t xml:space="preserve"> от 27.07.2006 № 152-ФЗ «О перс</w:t>
-      </w:r>
-      <w:bookmarkEnd w:id="0"/>
-      <w:r>
-        <w:rPr>
-          <w:sz w:val="26"/>
-          <w:szCs w:val="26"/>
-        </w:rPr>
-        <w:t>ональных данных» даю согласие Публичному акционерному обществу «Ростелеком» (ПАО «Ростелеком»), местонахождение: 191002, г. Санкт-Петербург, ул. Достоевского, д. 15; почтовый адрес: 115172, Российская Федерация, г. Москва, ул</w:t>
-      </w:r>
-      <w:r>
-        <w:rPr>
-          <w:sz w:val="26"/>
-          <w:szCs w:val="26"/>
-        </w:rPr>
-        <w:t>. Гончарная, д. 30</w:t>
-      </w:r>
-    </w:p>
-    <w:p>
-      <w:pPr>
-        <w:suppressAutoHyphens/>
-        <w:spacing w:line="360" w:lineRule="auto"/>
+          <w:color w:val="auto"/>
+          <w:sz w:val="26"/>
+          <w:szCs w:val="26"/>
+          <w:u w:val="none"/>
+        </w:rPr>
+        <w:t>${</w:t>
+      </w:r>
+      <w:r>
+        <w:rPr>
+          <w:color w:val="auto"/>
+          <w:sz w:val="26"/>
+          <w:szCs w:val="26"/>
+          <w:u w:val="none"/>
+        </w:rPr>
+        <w:t>USER_</w:t>
+      </w:r>
+      <w:r>
+        <w:rPr>
+          <w:color w:val="auto"/>
+          <w:sz w:val="26"/>
+          <w:szCs w:val="26"/>
+          <w:u w:val="none"/>
+        </w:rPr>
+        <w:t>FIO}</w:t>
+      </w:r>
+      <w:r>
+        <w:rPr>
+          <w:color w:val="auto"/>
+          <w:sz w:val="26"/>
+          <w:szCs w:val="26"/>
+        </w:rPr>
+        <w:t xml:space="preserve">, паспорт </w:t>
+      </w:r>
+      <w:r>
+        <w:rPr>
+          <w:color w:val="auto"/>
+          <w:sz w:val="26"/>
+          <w:szCs w:val="26"/>
+          <w:u w:val="none"/>
+        </w:rPr>
+        <w:t>${PASSPORT_SERIES} ${PASSPORT_NUMBER}</w:t>
+      </w:r>
+      <w:r>
+        <w:rPr>
+          <w:color w:val="auto"/>
+          <w:sz w:val="26"/>
+          <w:szCs w:val="26"/>
+        </w:rPr>
+        <w:t>, выдан $</w:t>
+      </w:r>
+      <w:r>
+        <w:rPr>
+          <w:color w:val="auto"/>
+          <w:sz w:val="26"/>
+          <w:szCs w:val="26"/>
+          <w:u w:val="none"/>
+        </w:rPr>
+        <w:t>{PASSPORT_DATE} ${PASSPORT_DEPARTMENT}</w:t>
+      </w:r>
+      <w:r>
+        <w:rPr>
+          <w:color w:val="auto"/>
+          <w:sz w:val="26"/>
+          <w:szCs w:val="26"/>
+        </w:rPr>
+        <w:t xml:space="preserve"> код подразделения ${PASSPORT_CODE}, проживающий по адресу: </w:t>
+      </w:r>
+      <w:r>
+        <w:rPr>
+          <w:color w:val="auto"/>
+          <w:sz w:val="26"/>
+          <w:szCs w:val="26"/>
+          <w:u w:val="none"/>
+        </w:rPr>
+        <w:t>${PASSPORT_REGISTRATION}</w:t>
+      </w:r>
+      <w:r>
+        <w:rPr>
+          <w:color w:val="auto"/>
+          <w:sz w:val="26"/>
+          <w:szCs w:val="26"/>
+        </w:rPr>
+        <w:t xml:space="preserve">, </w:t>
+      </w:r>
+      <w:r>
+        <w:rPr>
+          <w:sz w:val="26"/>
+          <w:szCs w:val="26"/>
+        </w:rPr>
+        <w:t>являясь законным представителем ${CHILD_FIO} cвидетельство о рождении ${BIRTH_SERIES} ${BIRTH_NUMBER}, выданное ${BIRTH_DEPARTMENT} ${BIRTH_CODE} ${BIRTH_DATE} проживающего по адресу ${ADDRESS_REGISTRATION}, ${CHILD_DATE} г.р. в соответствии с Федеральным законом от 27.07.2006 № 152-ФЗ «О персональных данных» даю согласие Публичному акционерному обществу «Ростелеком» (ПАО «Ростелеком»), местонахождение: 191002, г. Санкт-Петербург, ул. Достоевского, д. 15; почтовый адрес: 125047, г. Москва, ул. 1-я Тверская-Ямская, д. 14.</w:t>
+      </w:r>
+    </w:p>
+    <w:p>
+      <w:pPr>
+        <w:pStyle w:val="Normal"/>
+        <w:suppressAutoHyphens w:val="true"/>
+        <w:spacing w:lineRule="auto" w:line="360"/>
         <w:jc w:val="both"/>
         <w:rPr>
+          <w:rFonts w:ascii="Times New Roman" w:hAnsi="Times New Roman"/>
           <w:sz w:val="26"/>
           <w:szCs w:val="26"/>
         </w:rPr>
@@ -174,250 +213,346 @@
     </w:p>
     <w:p>
       <w:pPr>
-        <w:pStyle w:val="ab"/>
+        <w:pStyle w:val="Style21"/>
         <w:numPr>
           <w:ilvl w:val="0"/>
-          <w:numId w:val="1"/>
+          <w:numId w:val="2"/>
         </w:numPr>
         <w:tabs>
-          <w:tab w:val="left" w:pos="851"/>
-          <w:tab w:val="left" w:pos="900"/>
-        </w:tabs>
-        <w:suppressAutoHyphens/>
-      </w:pPr>
-      <w:r>
+          <w:tab w:val="clear" w:pos="708"/>
+          <w:tab w:val="left" w:pos="851" w:leader="none"/>
+          <w:tab w:val="left" w:pos="900" w:leader="none"/>
+        </w:tabs>
+        <w:suppressAutoHyphens w:val="true"/>
+        <w:rPr>
+          <w:rFonts w:ascii="Times New Roman" w:hAnsi="Times New Roman"/>
+          <w:sz w:val="26"/>
+          <w:szCs w:val="26"/>
+        </w:rPr>
+      </w:pPr>
+      <w:r>
+        <w:rPr>
+          <w:sz w:val="26"/>
+          <w:szCs w:val="26"/>
+        </w:rPr>
         <w:t xml:space="preserve">фамилия, имя, отчество </w:t>
       </w:r>
       <w:r>
         <w:rPr>
           <w:rFonts w:eastAsia="Times New Roman"/>
           <w:color w:val="373737"/>
-          <w:szCs w:val="26"/>
-        </w:rPr>
-        <w:t>(в том числе предыдущие фамилии, имена и (или) отчества, в случае их изменения)</w:t>
-      </w:r>
-      <w:r>
+          <w:sz w:val="26"/>
+          <w:szCs w:val="26"/>
+        </w:rPr>
+        <w:t>(в том числе прежние фамилии, имена, отчества, в случае их изменения)</w:t>
+      </w:r>
+      <w:r>
+        <w:rPr>
+          <w:sz w:val="26"/>
+          <w:szCs w:val="26"/>
+        </w:rPr>
         <w:t>;</w:t>
       </w:r>
     </w:p>
     <w:p>
       <w:pPr>
-        <w:pStyle w:val="ab"/>
+        <w:pStyle w:val="Style21"/>
         <w:numPr>
           <w:ilvl w:val="0"/>
-          <w:numId w:val="1"/>
+          <w:numId w:val="2"/>
         </w:numPr>
         <w:tabs>
-          <w:tab w:val="left" w:pos="851"/>
-          <w:tab w:val="left" w:pos="900"/>
-        </w:tabs>
-        <w:suppressAutoHyphens/>
-      </w:pPr>
-      <w:r>
+          <w:tab w:val="clear" w:pos="708"/>
+          <w:tab w:val="left" w:pos="851" w:leader="none"/>
+          <w:tab w:val="left" w:pos="900" w:leader="none"/>
+        </w:tabs>
+        <w:suppressAutoHyphens w:val="true"/>
+        <w:rPr>
+          <w:rFonts w:ascii="Times New Roman" w:hAnsi="Times New Roman"/>
+          <w:sz w:val="26"/>
+          <w:szCs w:val="26"/>
+        </w:rPr>
+      </w:pPr>
+      <w:r>
+        <w:rPr>
+          <w:sz w:val="26"/>
+          <w:szCs w:val="26"/>
+        </w:rPr>
         <w:t>число, месяц, год рождения;</w:t>
       </w:r>
     </w:p>
     <w:p>
       <w:pPr>
-        <w:pStyle w:val="ab"/>
+        <w:pStyle w:val="Style21"/>
         <w:numPr>
           <w:ilvl w:val="0"/>
-          <w:numId w:val="1"/>
+          <w:numId w:val="2"/>
         </w:numPr>
         <w:tabs>
-          <w:tab w:val="left" w:pos="851"/>
-          <w:tab w:val="left" w:pos="900"/>
-        </w:tabs>
-        <w:suppressAutoHyphens/>
-      </w:pPr>
-      <w:r>
-        <w:t>место рождения;</w:t>
-      </w:r>
-    </w:p>
-    <w:p>
-      <w:pPr>
-        <w:pStyle w:val="ab"/>
+          <w:tab w:val="clear" w:pos="708"/>
+          <w:tab w:val="left" w:pos="851" w:leader="none"/>
+          <w:tab w:val="left" w:pos="900" w:leader="none"/>
+        </w:tabs>
+        <w:suppressAutoHyphens w:val="true"/>
+        <w:rPr>
+          <w:rFonts w:ascii="Times New Roman" w:hAnsi="Times New Roman"/>
+          <w:sz w:val="26"/>
+          <w:szCs w:val="26"/>
+        </w:rPr>
+      </w:pPr>
+      <w:r>
+        <w:rPr>
+          <w:sz w:val="26"/>
+          <w:szCs w:val="26"/>
+        </w:rPr>
+        <w:t>адрес регистрации (по месту пребывания, месту жительства)/адрес фактического проживания;</w:t>
+      </w:r>
+    </w:p>
+    <w:p>
+      <w:pPr>
+        <w:pStyle w:val="Style21"/>
         <w:numPr>
           <w:ilvl w:val="0"/>
-          <w:numId w:val="1"/>
+          <w:numId w:val="2"/>
         </w:numPr>
         <w:tabs>
-          <w:tab w:val="left" w:pos="851"/>
-          <w:tab w:val="left" w:pos="900"/>
-        </w:tabs>
-        <w:suppressAutoHyphens/>
-      </w:pPr>
-      <w:r>
-        <w:t>адрес реги</w:t>
-      </w:r>
-      <w:r>
-        <w:t>страции (по месту пребывания, месту жительства)/адрес фактического проживания;</w:t>
-      </w:r>
-    </w:p>
-    <w:p>
-      <w:pPr>
-        <w:pStyle w:val="ab"/>
+          <w:tab w:val="clear" w:pos="708"/>
+          <w:tab w:val="left" w:pos="851" w:leader="none"/>
+          <w:tab w:val="left" w:pos="900" w:leader="none"/>
+        </w:tabs>
+        <w:suppressAutoHyphens w:val="true"/>
+        <w:rPr>
+          <w:rFonts w:ascii="Times New Roman" w:hAnsi="Times New Roman"/>
+          <w:sz w:val="26"/>
+          <w:szCs w:val="26"/>
+        </w:rPr>
+      </w:pPr>
+      <w:r>
+        <w:rPr>
+          <w:sz w:val="26"/>
+          <w:szCs w:val="26"/>
+        </w:rPr>
+        <w:t>домашний/мобильный/рабочий телефон, адрес электронной почты или сведения о других способах связи;</w:t>
+      </w:r>
+    </w:p>
+    <w:p>
+      <w:pPr>
+        <w:pStyle w:val="Style21"/>
         <w:numPr>
           <w:ilvl w:val="0"/>
-          <w:numId w:val="1"/>
+          <w:numId w:val="2"/>
         </w:numPr>
         <w:tabs>
-          <w:tab w:val="left" w:pos="851"/>
-          <w:tab w:val="left" w:pos="900"/>
-        </w:tabs>
-        <w:suppressAutoHyphens/>
-      </w:pPr>
-      <w:r>
-        <w:t>домашний/мобильный телефон или сведения о других способах связи;</w:t>
-      </w:r>
-    </w:p>
-    <w:p>
-      <w:pPr>
-        <w:pStyle w:val="ab"/>
+          <w:tab w:val="clear" w:pos="708"/>
+          <w:tab w:val="left" w:pos="851" w:leader="none"/>
+          <w:tab w:val="left" w:pos="900" w:leader="none"/>
+        </w:tabs>
+        <w:suppressAutoHyphens w:val="true"/>
+        <w:rPr>
+          <w:rFonts w:ascii="Times New Roman" w:hAnsi="Times New Roman"/>
+          <w:sz w:val="26"/>
+          <w:szCs w:val="26"/>
+        </w:rPr>
+      </w:pPr>
+      <w:r>
+        <w:rPr>
+          <w:sz w:val="26"/>
+          <w:szCs w:val="26"/>
+        </w:rPr>
+        <w:t xml:space="preserve">сведения о составе семьи и наличии иждивенцев; </w:t>
+      </w:r>
+    </w:p>
+    <w:p>
+      <w:pPr>
+        <w:pStyle w:val="Style21"/>
         <w:numPr>
           <w:ilvl w:val="0"/>
-          <w:numId w:val="1"/>
+          <w:numId w:val="2"/>
         </w:numPr>
         <w:tabs>
-          <w:tab w:val="left" w:pos="851"/>
-          <w:tab w:val="left" w:pos="900"/>
-        </w:tabs>
-        <w:suppressAutoHyphens/>
-      </w:pPr>
-      <w:r>
-        <w:t>сведения о составе семьи;</w:t>
-      </w:r>
-    </w:p>
-    <w:p>
-      <w:pPr>
-        <w:pStyle w:val="ab"/>
+          <w:tab w:val="clear" w:pos="708"/>
+          <w:tab w:val="left" w:pos="851" w:leader="none"/>
+          <w:tab w:val="left" w:pos="900" w:leader="none"/>
+        </w:tabs>
+        <w:suppressAutoHyphens w:val="true"/>
+        <w:rPr>
+          <w:rFonts w:ascii="Times New Roman" w:hAnsi="Times New Roman"/>
+          <w:sz w:val="26"/>
+          <w:szCs w:val="26"/>
+        </w:rPr>
+      </w:pPr>
+      <w:r>
+        <w:rPr>
+          <w:sz w:val="26"/>
+          <w:szCs w:val="26"/>
+        </w:rPr>
+        <w:t>информация о заработной плате и доходах;</w:t>
+      </w:r>
+    </w:p>
+    <w:p>
+      <w:pPr>
+        <w:pStyle w:val="Style21"/>
         <w:numPr>
           <w:ilvl w:val="0"/>
-          <w:numId w:val="1"/>
+          <w:numId w:val="2"/>
         </w:numPr>
         <w:tabs>
-          <w:tab w:val="left" w:pos="851"/>
-          <w:tab w:val="left" w:pos="900"/>
-        </w:tabs>
-        <w:suppressAutoHyphens/>
-      </w:pPr>
-      <w:r>
-        <w:t>информация о заработной плате;</w:t>
-      </w:r>
-    </w:p>
-    <w:p>
-      <w:pPr>
-        <w:pStyle w:val="ab"/>
+          <w:tab w:val="clear" w:pos="708"/>
+          <w:tab w:val="left" w:pos="851" w:leader="none"/>
+          <w:tab w:val="left" w:pos="900" w:leader="none"/>
+        </w:tabs>
+        <w:suppressAutoHyphens w:val="true"/>
+        <w:rPr>
+          <w:rFonts w:ascii="Times New Roman" w:hAnsi="Times New Roman"/>
+          <w:sz w:val="26"/>
+          <w:szCs w:val="26"/>
+        </w:rPr>
+      </w:pPr>
+      <w:r>
+        <w:rPr>
+          <w:sz w:val="26"/>
+          <w:szCs w:val="26"/>
+        </w:rPr>
+        <w:t>вид, серия, номер документа, удостоверяющего личность, наименование органа, выдавшего его, код подразделения, дата выдачи, адрес постоянной или временной регистрации;</w:t>
+      </w:r>
+    </w:p>
+    <w:p>
+      <w:pPr>
+        <w:pStyle w:val="ListParagraph"/>
         <w:numPr>
           <w:ilvl w:val="0"/>
-          <w:numId w:val="1"/>
+          <w:numId w:val="2"/>
         </w:numPr>
         <w:tabs>
-          <w:tab w:val="left" w:pos="851"/>
-          <w:tab w:val="left" w:pos="900"/>
-        </w:tabs>
-        <w:suppressAutoHyphens/>
-      </w:pPr>
-      <w:r>
-        <w:t xml:space="preserve">вид, серия, номер документа, удостоверяющего личность, </w:t>
-      </w:r>
-      <w:r>
-        <w:t>наименование органа, выдавшего его, дата выдачи;</w:t>
-      </w:r>
-    </w:p>
-    <w:p>
-      <w:pPr>
-        <w:pStyle w:val="ab"/>
-        <w:numPr>
-          <w:ilvl w:val="0"/>
-          <w:numId w:val="1"/>
-        </w:numPr>
-        <w:tabs>
-          <w:tab w:val="left" w:pos="851"/>
-          <w:tab w:val="left" w:pos="900"/>
-        </w:tabs>
-        <w:suppressAutoHyphens/>
-      </w:pPr>
-      <w:r>
-        <w:t>идентификационный номер налогоплательщика;</w:t>
-      </w:r>
-    </w:p>
-    <w:p>
-      <w:pPr>
-        <w:pStyle w:val="ad"/>
-        <w:numPr>
-          <w:ilvl w:val="0"/>
-          <w:numId w:val="1"/>
-        </w:numPr>
-        <w:tabs>
-          <w:tab w:val="left" w:pos="851"/>
-          <w:tab w:val="left" w:pos="900"/>
-        </w:tabs>
-        <w:suppressAutoHyphens/>
+          <w:tab w:val="clear" w:pos="708"/>
+          <w:tab w:val="left" w:pos="851" w:leader="none"/>
+          <w:tab w:val="left" w:pos="900" w:leader="none"/>
+        </w:tabs>
+        <w:suppressAutoHyphens w:val="true"/>
+        <w:jc w:val="both"/>
+        <w:rPr>
+          <w:rFonts w:ascii="Times New Roman" w:hAnsi="Times New Roman"/>
+          <w:sz w:val="26"/>
+          <w:szCs w:val="26"/>
+        </w:rPr>
+      </w:pPr>
+      <w:r>
         <w:rPr>
           <w:rFonts w:eastAsia="MS Mincho"/>
           <w:sz w:val="26"/>
-        </w:rPr>
-      </w:pPr>
+          <w:szCs w:val="26"/>
+        </w:rPr>
+        <w:t xml:space="preserve">иные сведения, необходимые ПАО «Ростелеком» в связи с оказанием помощи в улучшении жилищных условий и иными непосредственно связанными с ними отношениями, обработка которых ПАО «Ростелеком» допускается в соответствии с действующим законодательством Российской Федерации, </w:t>
+      </w:r>
+      <w:bookmarkStart w:id="0" w:name="_GoBack"/>
+      <w:bookmarkEnd w:id="0"/>
       <w:r>
         <w:rPr>
           <w:rFonts w:eastAsia="MS Mincho"/>
           <w:sz w:val="26"/>
-        </w:rPr>
-        <w:t>номер банковского лицевого счета для перечисления материальной помощи;</w:t>
-      </w:r>
-    </w:p>
-    <w:p>
-      <w:pPr>
+          <w:szCs w:val="26"/>
+          <w:shd w:fill="auto" w:val="clear"/>
+        </w:rPr>
+        <w:t>в том числе:</w:t>
+      </w:r>
+    </w:p>
+    <w:p>
+      <w:pPr>
+        <w:pStyle w:val="ListParagraph"/>
+        <w:tabs>
+          <w:tab w:val="clear" w:pos="708"/>
+          <w:tab w:val="left" w:pos="900" w:leader="none"/>
+        </w:tabs>
+        <w:suppressAutoHyphens w:val="true"/>
+        <w:ind w:left="851" w:hanging="0"/>
+        <w:rPr>
+          <w:rFonts w:ascii="Times New Roman" w:hAnsi="Times New Roman"/>
+          <w:sz w:val="26"/>
+          <w:szCs w:val="26"/>
+        </w:rPr>
+      </w:pPr>
+      <w:r>
+        <w:rPr>
+          <w:rFonts w:eastAsia="MS Mincho"/>
+          <w:sz w:val="26"/>
+          <w:szCs w:val="26"/>
+        </w:rPr>
+        <w:t>- форма обучения в образовательном учреждении;</w:t>
+      </w:r>
+    </w:p>
+    <w:p>
+      <w:pPr>
+        <w:pStyle w:val="ListParagraph"/>
+        <w:tabs>
+          <w:tab w:val="clear" w:pos="708"/>
+          <w:tab w:val="left" w:pos="900" w:leader="none"/>
+        </w:tabs>
+        <w:suppressAutoHyphens w:val="true"/>
+        <w:ind w:left="851" w:hanging="0"/>
+        <w:rPr>
+          <w:rFonts w:ascii="Times New Roman" w:hAnsi="Times New Roman"/>
+          <w:sz w:val="26"/>
+          <w:szCs w:val="26"/>
+        </w:rPr>
+      </w:pPr>
+      <w:r>
+        <w:rPr>
+          <w:rFonts w:eastAsia="MS Mincho"/>
+          <w:sz w:val="26"/>
+          <w:szCs w:val="26"/>
+        </w:rPr>
+        <w:t>- свидетельство об инвалидности.</w:t>
+      </w:r>
+    </w:p>
+    <w:p>
+      <w:pPr>
+        <w:pStyle w:val="Normal"/>
         <w:ind w:left="540" w:firstLine="709"/>
         <w:jc w:val="both"/>
         <w:rPr>
-          <w:sz w:val="26"/>
-          <w:szCs w:val="26"/>
-        </w:rPr>
-      </w:pPr>
-    </w:p>
-    <w:p>
-      <w:pPr>
-        <w:suppressAutoHyphens/>
-        <w:spacing w:line="360" w:lineRule="auto"/>
+          <w:rFonts w:ascii="Times New Roman" w:hAnsi="Times New Roman"/>
+          <w:sz w:val="26"/>
+          <w:szCs w:val="26"/>
+        </w:rPr>
+      </w:pPr>
+      <w:r>
+        <w:rPr>
+          <w:sz w:val="26"/>
+          <w:szCs w:val="26"/>
+        </w:rPr>
+      </w:r>
+    </w:p>
+    <w:p>
+      <w:pPr>
+        <w:pStyle w:val="Normal"/>
+        <w:suppressAutoHyphens w:val="true"/>
+        <w:spacing w:lineRule="auto" w:line="360"/>
         <w:ind w:firstLine="709"/>
         <w:jc w:val="both"/>
         <w:rPr>
-          <w:sz w:val="26"/>
-          <w:szCs w:val="26"/>
-        </w:rPr>
-      </w:pPr>
-      <w:r>
-        <w:rPr>
-          <w:sz w:val="26"/>
-          <w:szCs w:val="26"/>
-        </w:rPr>
-        <w:t>Под обработкой персональных данных понимаются предусмотренные Федеральным законом от 27.07.2</w:t>
-      </w:r>
-      <w:r>
-        <w:rPr>
-          <w:sz w:val="26"/>
-          <w:szCs w:val="26"/>
-        </w:rPr>
-        <w:t>006 № 152-ФЗ «О персональных данных» действия или совокупность действий, совершаемых с использованием средств автоматизации или без использования таких средств с персональными данными, включая сбор, запись, систематизацию, накопление, хранение, уточнение (</w:t>
-      </w:r>
-      <w:r>
-        <w:rPr>
-          <w:sz w:val="26"/>
-          <w:szCs w:val="26"/>
-        </w:rPr>
-        <w:t>обновление, изменение), извлечение, использование, передачу (распространение, предоставление, доступ) удаление, уничтожение персональных данных.</w:t>
-      </w:r>
-    </w:p>
-    <w:p>
-      <w:pPr>
-        <w:spacing w:after="120" w:line="360" w:lineRule="auto"/>
+          <w:rFonts w:ascii="Times New Roman" w:hAnsi="Times New Roman"/>
+          <w:sz w:val="26"/>
+          <w:szCs w:val="26"/>
+        </w:rPr>
+      </w:pPr>
+      <w:r>
+        <w:rPr>
+          <w:sz w:val="26"/>
+          <w:szCs w:val="26"/>
+        </w:rPr>
+        <w:t>Под обработкой персональных данных понимаются предусмотренные Федеральным законом от 27.07.2006 № 152-ФЗ «О персональных данных» действия или совокупность действий, совершаемых с использованием средств автоматизации или без использования таких средств с персональными данными, включая сбор, запись, систематизацию, накопление, хранение, уточнение (обновление, изменение), извлечение, использование, передачу (распространение, предоставление, доступ) удаление, уничтожение персональных данных.</w:t>
+      </w:r>
+    </w:p>
+    <w:p>
+      <w:pPr>
+        <w:pStyle w:val="Normal"/>
+        <w:spacing w:lineRule="auto" w:line="360" w:before="0" w:after="120"/>
         <w:ind w:firstLine="709"/>
         <w:jc w:val="both"/>
         <w:rPr>
-          <w:sz w:val="20"/>
-          <w:szCs w:val="20"/>
+          <w:rFonts w:ascii="Times New Roman" w:hAnsi="Times New Roman"/>
+          <w:sz w:val="26"/>
+          <w:szCs w:val="26"/>
         </w:rPr>
       </w:pPr>
       <w:r>
@@ -426,192 +561,211 @@
           <w:sz w:val="26"/>
           <w:szCs w:val="26"/>
         </w:rPr>
-        <w:t xml:space="preserve">Цель обработки персональных данных: использование указанной информации в целях принятия решения о предоставлении помощи в приобретении или строительстве жилья (беспроцентный </w:t>
-      </w:r>
-      <w:proofErr w:type="spellStart"/>
-      <w:r>
-        <w:rPr>
-          <w:color w:val="000000"/>
-          <w:sz w:val="26"/>
-          <w:szCs w:val="26"/>
-        </w:rPr>
-        <w:t>займ</w:t>
-      </w:r>
-      <w:proofErr w:type="spellEnd"/>
-      <w:r>
-        <w:rPr>
-          <w:color w:val="000000"/>
-          <w:sz w:val="26"/>
-          <w:szCs w:val="26"/>
-        </w:rPr>
-        <w:t xml:space="preserve"> и/или компенсация процентов ипотеки). </w:t>
-      </w:r>
-    </w:p>
-    <w:p>
-      <w:pPr>
-        <w:spacing w:after="120" w:line="360" w:lineRule="auto"/>
+        <w:t xml:space="preserve">Цель обработки персональных данных: использование указанной информации в целях принятия решения о предоставлении помощи в приобретении или строительстве жилья (беспроцентный займ и/или компенсация процентов ипотеки). </w:t>
+      </w:r>
+    </w:p>
+    <w:p>
+      <w:pPr>
+        <w:pStyle w:val="Normal"/>
+        <w:spacing w:lineRule="auto" w:line="360" w:before="0" w:after="120"/>
         <w:ind w:firstLine="851"/>
         <w:jc w:val="both"/>
         <w:rPr>
+          <w:rFonts w:ascii="Times New Roman" w:hAnsi="Times New Roman"/>
+          <w:sz w:val="26"/>
+          <w:szCs w:val="26"/>
+        </w:rPr>
+      </w:pPr>
+      <w:r>
+        <w:rPr>
           <w:color w:val="000000"/>
           <w:sz w:val="26"/>
           <w:szCs w:val="26"/>
         </w:rPr>
-      </w:pPr>
-      <w:r>
-        <w:rPr>
-          <w:color w:val="000000"/>
-          <w:sz w:val="26"/>
-          <w:szCs w:val="26"/>
-        </w:rPr>
-        <w:t>Настоящее согласие дается до истечения</w:t>
-      </w:r>
-      <w:r>
-        <w:rPr>
-          <w:color w:val="000000"/>
-          <w:sz w:val="26"/>
-          <w:szCs w:val="26"/>
-        </w:rPr>
-        <w:t xml:space="preserve"> сроков хранения соответствующей информации или документов, содержащих указанную выше информацию, </w:t>
-      </w:r>
-      <w:r>
-        <w:rPr>
-          <w:color w:val="000000"/>
-          <w:sz w:val="26"/>
-          <w:szCs w:val="26"/>
-        </w:rPr>
-        <w:lastRenderedPageBreak/>
-        <w:t>определяемых в соответствии с действующим законодательством Российской Федерации.</w:t>
-      </w:r>
-    </w:p>
-    <w:p>
-      <w:pPr>
-        <w:spacing w:line="360" w:lineRule="auto"/>
+        <w:t>Настоящее согласие дается до истечения сроков хранения соответствующей информации или документов, содержащих указанную выше информацию, определяемых в соответствии с действующим законодательством Российской Федерации.</w:t>
+      </w:r>
+    </w:p>
+    <w:p>
+      <w:pPr>
+        <w:pStyle w:val="Normal"/>
+        <w:spacing w:lineRule="auto" w:line="360"/>
         <w:ind w:firstLine="709"/>
         <w:jc w:val="both"/>
         <w:rPr>
-          <w:sz w:val="26"/>
-          <w:szCs w:val="26"/>
-        </w:rPr>
-      </w:pPr>
-      <w:r>
-        <w:rPr>
-          <w:sz w:val="26"/>
-          <w:szCs w:val="26"/>
-        </w:rPr>
-        <w:t>Отзыв данного согласия может быть осуществлен в любое время на основании мое</w:t>
-      </w:r>
-      <w:r>
-        <w:rPr>
-          <w:sz w:val="26"/>
-          <w:szCs w:val="26"/>
-        </w:rPr>
-        <w:t>го письменного заявления.</w:t>
-      </w:r>
-    </w:p>
-    <w:p>
-      <w:pPr>
-        <w:rPr>
-          <w:sz w:val="26"/>
-          <w:szCs w:val="26"/>
-        </w:rPr>
-      </w:pPr>
-    </w:p>
-    <w:p>
-      <w:pPr>
-        <w:rPr>
-          <w:sz w:val="26"/>
-          <w:szCs w:val="26"/>
-        </w:rPr>
-      </w:pPr>
-    </w:p>
-    <w:p>
-      <w:r>
-        <w:rPr>
-          <w:sz w:val="26"/>
-          <w:szCs w:val="26"/>
-        </w:rPr>
-        <w:t xml:space="preserve">Дата:  </w:t>
-      </w:r>
-      <w:r>
-        <w:rPr>
-          <w:sz w:val="26"/>
-          <w:szCs w:val="26"/>
-          <w:u w:val="single"/>
-        </w:rPr>
-        <w:t>${DATE}</w:t>
-      </w:r>
-      <w:r>
-        <w:rPr>
-          <w:sz w:val="26"/>
-          <w:szCs w:val="26"/>
-        </w:rPr>
-        <w:t xml:space="preserve"> </w:t>
-      </w:r>
-      <w:r>
-        <w:rPr>
-          <w:sz w:val="26"/>
-          <w:szCs w:val="26"/>
-        </w:rPr>
-        <w:tab/>
-      </w:r>
-      <w:r>
-        <w:rPr>
-          <w:sz w:val="26"/>
-          <w:szCs w:val="26"/>
-        </w:rPr>
-        <w:tab/>
-      </w:r>
-      <w:r>
-        <w:rPr>
-          <w:sz w:val="26"/>
-          <w:szCs w:val="26"/>
-        </w:rPr>
-        <w:tab/>
-      </w:r>
-      <w:r>
-        <w:rPr>
-          <w:sz w:val="26"/>
-          <w:szCs w:val="26"/>
-        </w:rPr>
-        <w:tab/>
-        <w:t>Подпись ____________(</w:t>
-      </w:r>
-      <w:r>
-        <w:rPr>
-          <w:sz w:val="26"/>
-          <w:szCs w:val="26"/>
-          <w:lang w:val="en-US"/>
-        </w:rPr>
-        <w:t>${FIO2}</w:t>
-      </w:r>
-      <w:r>
-        <w:rPr>
-          <w:sz w:val="26"/>
-          <w:szCs w:val="26"/>
-        </w:rPr>
-        <w:t>)</w:t>
-      </w:r>
-      <w:bookmarkStart w:id="1" w:name="_GoBack"/>
-      <w:bookmarkEnd w:id="1"/>
+          <w:rFonts w:ascii="Times New Roman" w:hAnsi="Times New Roman"/>
+          <w:sz w:val="26"/>
+          <w:szCs w:val="26"/>
+        </w:rPr>
+      </w:pPr>
+      <w:r>
+        <w:rPr>
+          <w:sz w:val="26"/>
+          <w:szCs w:val="26"/>
+        </w:rPr>
+        <w:t>Отзыв данного согласия может быть осуществлен в любое время на основании моего письменного заявления.</w:t>
+      </w:r>
+    </w:p>
+    <w:p>
+      <w:pPr>
+        <w:pStyle w:val="Normal"/>
+        <w:rPr>
+          <w:rFonts w:ascii="Times New Roman" w:hAnsi="Times New Roman"/>
+          <w:sz w:val="26"/>
+          <w:szCs w:val="26"/>
+        </w:rPr>
+      </w:pPr>
+      <w:r>
+        <w:rPr>
+          <w:sz w:val="26"/>
+          <w:szCs w:val="26"/>
+        </w:rPr>
+      </w:r>
+    </w:p>
+    <w:p>
+      <w:pPr>
+        <w:pStyle w:val="Normal"/>
+        <w:rPr>
+          <w:rFonts w:ascii="Times New Roman" w:hAnsi="Times New Roman"/>
+          <w:color w:val="auto"/>
+          <w:sz w:val="26"/>
+          <w:szCs w:val="26"/>
+        </w:rPr>
+      </w:pPr>
+      <w:r>
+        <w:rPr>
+          <w:color w:val="auto"/>
+          <w:sz w:val="26"/>
+          <w:szCs w:val="26"/>
+        </w:rPr>
+      </w:r>
+    </w:p>
+    <w:tbl>
+      <w:tblPr>
+        <w:tblW w:w="9923" w:type="dxa"/>
+        <w:jc w:val="left"/>
+        <w:tblInd w:w="0" w:type="dxa"/>
+        <w:tblLayout w:type="fixed"/>
+        <w:tblCellMar>
+          <w:top w:w="0" w:type="dxa"/>
+          <w:left w:w="0" w:type="dxa"/>
+          <w:bottom w:w="0" w:type="dxa"/>
+          <w:right w:w="0" w:type="dxa"/>
+        </w:tblCellMar>
+      </w:tblPr>
+      <w:tblGrid>
+        <w:gridCol w:w="2999"/>
+        <w:gridCol w:w="6923"/>
+      </w:tblGrid>
+      <w:tr>
+        <w:trPr/>
+        <w:tc>
+          <w:tcPr>
+            <w:tcW w:w="2999" w:type="dxa"/>
+            <w:tcBorders/>
+          </w:tcPr>
+          <w:p>
+            <w:pPr>
+              <w:pStyle w:val="Normal"/>
+              <w:widowControl w:val="false"/>
+              <w:rPr>
+                <w:rFonts w:ascii="Times New Roman" w:hAnsi="Times New Roman"/>
+                <w:sz w:val="26"/>
+                <w:szCs w:val="26"/>
+              </w:rPr>
+            </w:pPr>
+            <w:r>
+              <w:rPr>
+                <w:color w:val="auto"/>
+                <w:sz w:val="26"/>
+                <w:szCs w:val="26"/>
+              </w:rPr>
+              <w:t xml:space="preserve">Дата: </w:t>
+            </w:r>
+            <w:r>
+              <w:rPr>
+                <w:color w:val="auto"/>
+                <w:sz w:val="26"/>
+                <w:szCs w:val="26"/>
+                <w:u w:val="none"/>
+              </w:rPr>
+              <w:t>${DATE}</w:t>
+            </w:r>
+          </w:p>
+        </w:tc>
+        <w:tc>
+          <w:tcPr>
+            <w:tcW w:w="6923" w:type="dxa"/>
+            <w:tcBorders/>
+          </w:tcPr>
+          <w:p>
+            <w:pPr>
+              <w:pStyle w:val="Normal"/>
+              <w:widowControl w:val="false"/>
+              <w:jc w:val="right"/>
+              <w:rPr>
+                <w:rFonts w:ascii="Times New Roman" w:hAnsi="Times New Roman"/>
+                <w:sz w:val="26"/>
+                <w:szCs w:val="26"/>
+              </w:rPr>
+            </w:pPr>
+            <w:r>
+              <w:rPr>
+                <w:color w:val="auto"/>
+                <w:sz w:val="26"/>
+                <w:szCs w:val="26"/>
+              </w:rPr>
+              <w:t>Подпись: ____________(</w:t>
+            </w:r>
+            <w:r>
+              <w:rPr>
+                <w:color w:val="auto"/>
+                <w:sz w:val="26"/>
+                <w:szCs w:val="26"/>
+                <w:lang w:val="en-US"/>
+              </w:rPr>
+              <w:t>${FIO2}</w:t>
+            </w:r>
+            <w:r>
+              <w:rPr>
+                <w:color w:val="auto"/>
+                <w:sz w:val="26"/>
+                <w:szCs w:val="26"/>
+              </w:rPr>
+              <w:t>)</w:t>
+            </w:r>
+          </w:p>
+        </w:tc>
+      </w:tr>
+    </w:tbl>
+    <w:p>
+      <w:pPr>
+        <w:pStyle w:val="Normal"/>
+        <w:rPr>
+          <w:rFonts w:ascii="Times New Roman" w:hAnsi="Times New Roman"/>
+          <w:sz w:val="26"/>
+          <w:szCs w:val="26"/>
+        </w:rPr>
+      </w:pPr>
+      <w:r>
+        <w:rPr/>
+      </w:r>
     </w:p>
     <w:sectPr>
+      <w:type w:val="nextPage"/>
       <w:pgSz w:w="11906" w:h="16838"/>
-      <w:pgMar w:top="567" w:right="707" w:bottom="1134" w:left="1276" w:header="0" w:footer="0" w:gutter="0"/>
-      <w:cols w:space="720"/>
-      <w:formProt w:val="0"/>
-      <w:docGrid w:linePitch="360"/>
+      <w:pgMar w:left="1276" w:right="707" w:header="0" w:top="567" w:footer="0" w:bottom="1134" w:gutter="0"/>
+      <w:pgNumType w:fmt="decimal"/>
+      <w:formProt w:val="false"/>
+      <w:textDirection w:val="lrTb"/>
+      <w:docGrid w:type="default" w:linePitch="360" w:charSpace="0"/>
     </w:sectPr>
   </w:body>
 </w:document>
 </file>
 
 <file path=word/numbering.xml><?xml version="1.0" encoding="utf-8"?>
-<w:numbering xmlns:wpc="http://schemas.microsoft.com/office/word/2010/wordprocessingCanvas" xmlns:cx="http://schemas.microsoft.com/office/drawing/2014/chartex" xmlns:cx1="http://schemas.microsoft.com/office/drawing/2015/9/8/chartex" xmlns:mc="http://schemas.openxmlformats.org/markup-compatibility/2006" xmlns:o="urn:schemas-microsoft-com:office:office" xmlns:r="http://schemas.openxmlformats.org/officeDocument/2006/relationships" xmlns:m="http://schemas.openxmlformats.org/officeDocument/2006/math" xmlns:v="urn:schemas-microsoft-com:vml" xmlns:wp14="http://schemas.microsoft.com/office/word/2010/wordprocessingDrawing" xmlns:wp="http://schemas.openxmlformats.org/drawingml/2006/wordprocessingDrawing" xmlns:w10="urn:schemas-microsoft-com:office:word" xmlns:w="http://schemas.openxmlformats.org/wordprocessingml/2006/main" xmlns:w14="http://schemas.microsoft.com/office/word/2010/wordml" xmlns:w15="http://schemas.microsoft.com/office/word/2012/wordml" xmlns:w16se="http://schemas.microsoft.com/office/word/2015/wordml/symex" xmlns:wpg="http://schemas.microsoft.com/office/word/2010/wordprocessingGroup" xmlns:wpi="http://schemas.microsoft.com/office/word/2010/wordprocessingInk" xmlns:wne="http://schemas.microsoft.com/office/word/2006/wordml" xmlns:wps="http://schemas.microsoft.com/office/word/2010/wordprocessingShape" mc:Ignorable="w14 w15 w16se wp14">
-  <w:abstractNum w:abstractNumId="0" w15:restartNumberingAfterBreak="0">
-    <w:nsid w:val="2DAC4F6B"/>
-    <w:multiLevelType w:val="multilevel"/>
-    <w:tmpl w:val="ECE0E534"/>
+<w:numbering xmlns:w="http://schemas.openxmlformats.org/wordprocessingml/2006/main" xmlns:o="urn:schemas-microsoft-com:office:office" xmlns:r="http://schemas.openxmlformats.org/officeDocument/2006/relationships" xmlns:v="urn:schemas-microsoft-com:vml" xmlns:mc="http://schemas.openxmlformats.org/markup-compatibility/2006" xmlns:w14="http://schemas.microsoft.com/office/word/2010/wordml" mc:Ignorable="w14">
+  <w:abstractNum w:abstractNumId="1">
     <w:lvl w:ilvl="0">
       <w:start w:val="1"/>
       <w:numFmt w:val="bullet"/>
@@ -625,9 +779,143 @@
       </w:pPr>
       <w:rPr>
         <w:rFonts w:ascii="Symbol" w:hAnsi="Symbol" w:cs="Symbol" w:hint="default"/>
-        <w:b/>
-        <w:i w:val="0"/>
-        <w:sz w:val="26"/>
+      </w:rPr>
+    </w:lvl>
+    <w:lvl w:ilvl="1">
+      <w:start w:val="1"/>
+      <w:numFmt w:val="bullet"/>
+      <w:lvlText w:val="o"/>
+      <w:lvlJc w:val="left"/>
+      <w:pPr>
+        <w:tabs>
+          <w:tab w:val="num" w:pos="1440"/>
+        </w:tabs>
+        <w:ind w:left="1440" w:hanging="360"/>
+      </w:pPr>
+      <w:rPr>
+        <w:rFonts w:ascii="Courier New" w:hAnsi="Courier New" w:cs="Courier New" w:hint="default"/>
+      </w:rPr>
+    </w:lvl>
+    <w:lvl w:ilvl="2">
+      <w:start w:val="1"/>
+      <w:numFmt w:val="bullet"/>
+      <w:lvlText w:val=""/>
+      <w:lvlJc w:val="left"/>
+      <w:pPr>
+        <w:tabs>
+          <w:tab w:val="num" w:pos="2160"/>
+        </w:tabs>
+        <w:ind w:left="2160" w:hanging="360"/>
+      </w:pPr>
+      <w:rPr>
+        <w:rFonts w:ascii="Wingdings" w:hAnsi="Wingdings" w:cs="Wingdings" w:hint="default"/>
+      </w:rPr>
+    </w:lvl>
+    <w:lvl w:ilvl="3">
+      <w:start w:val="1"/>
+      <w:numFmt w:val="bullet"/>
+      <w:lvlText w:val=""/>
+      <w:lvlJc w:val="left"/>
+      <w:pPr>
+        <w:tabs>
+          <w:tab w:val="num" w:pos="2880"/>
+        </w:tabs>
+        <w:ind w:left="2880" w:hanging="360"/>
+      </w:pPr>
+      <w:rPr>
+        <w:rFonts w:ascii="Symbol" w:hAnsi="Symbol" w:cs="Symbol" w:hint="default"/>
+      </w:rPr>
+    </w:lvl>
+    <w:lvl w:ilvl="4">
+      <w:start w:val="1"/>
+      <w:numFmt w:val="bullet"/>
+      <w:lvlText w:val="o"/>
+      <w:lvlJc w:val="left"/>
+      <w:pPr>
+        <w:tabs>
+          <w:tab w:val="num" w:pos="3600"/>
+        </w:tabs>
+        <w:ind w:left="3600" w:hanging="360"/>
+      </w:pPr>
+      <w:rPr>
+        <w:rFonts w:ascii="Courier New" w:hAnsi="Courier New" w:cs="Courier New" w:hint="default"/>
+      </w:rPr>
+    </w:lvl>
+    <w:lvl w:ilvl="5">
+      <w:start w:val="1"/>
+      <w:numFmt w:val="bullet"/>
+      <w:lvlText w:val=""/>
+      <w:lvlJc w:val="left"/>
+      <w:pPr>
+        <w:tabs>
+          <w:tab w:val="num" w:pos="4320"/>
+        </w:tabs>
+        <w:ind w:left="4320" w:hanging="360"/>
+      </w:pPr>
+      <w:rPr>
+        <w:rFonts w:ascii="Wingdings" w:hAnsi="Wingdings" w:cs="Wingdings" w:hint="default"/>
+      </w:rPr>
+    </w:lvl>
+    <w:lvl w:ilvl="6">
+      <w:start w:val="1"/>
+      <w:numFmt w:val="bullet"/>
+      <w:lvlText w:val=""/>
+      <w:lvlJc w:val="left"/>
+      <w:pPr>
+        <w:tabs>
+          <w:tab w:val="num" w:pos="5040"/>
+        </w:tabs>
+        <w:ind w:left="5040" w:hanging="360"/>
+      </w:pPr>
+      <w:rPr>
+        <w:rFonts w:ascii="Symbol" w:hAnsi="Symbol" w:cs="Symbol" w:hint="default"/>
+      </w:rPr>
+    </w:lvl>
+    <w:lvl w:ilvl="7">
+      <w:start w:val="1"/>
+      <w:numFmt w:val="bullet"/>
+      <w:lvlText w:val="o"/>
+      <w:lvlJc w:val="left"/>
+      <w:pPr>
+        <w:tabs>
+          <w:tab w:val="num" w:pos="5760"/>
+        </w:tabs>
+        <w:ind w:left="5760" w:hanging="360"/>
+      </w:pPr>
+      <w:rPr>
+        <w:rFonts w:ascii="Courier New" w:hAnsi="Courier New" w:cs="Courier New" w:hint="default"/>
+      </w:rPr>
+    </w:lvl>
+    <w:lvl w:ilvl="8">
+      <w:start w:val="1"/>
+      <w:numFmt w:val="bullet"/>
+      <w:lvlText w:val=""/>
+      <w:lvlJc w:val="left"/>
+      <w:pPr>
+        <w:tabs>
+          <w:tab w:val="num" w:pos="6480"/>
+        </w:tabs>
+        <w:ind w:left="6480" w:hanging="360"/>
+      </w:pPr>
+      <w:rPr>
+        <w:rFonts w:ascii="Wingdings" w:hAnsi="Wingdings" w:cs="Wingdings" w:hint="default"/>
+      </w:rPr>
+    </w:lvl>
+  </w:abstractNum>
+  <w:abstractNum w:abstractNumId="2">
+    <w:lvl w:ilvl="0">
+      <w:start w:val="1"/>
+      <w:numFmt w:val="bullet"/>
+      <w:lvlText w:val=""/>
+      <w:lvlJc w:val="left"/>
+      <w:pPr>
+        <w:tabs>
+          <w:tab w:val="num" w:pos="851"/>
+        </w:tabs>
+        <w:ind w:left="851" w:hanging="284"/>
+      </w:pPr>
+      <w:rPr>
+        <w:rFonts w:ascii="Symbol" w:hAnsi="Symbol" w:cs="Symbol" w:hint="default"/>
       </w:rPr>
     </w:lvl>
     <w:lvl w:ilvl="1">
@@ -637,7 +925,10 @@
       <w:lvlText w:val="%1.%2"/>
       <w:lvlJc w:val="left"/>
       <w:pPr>
-        <w:ind w:left="0" w:firstLine="0"/>
+        <w:tabs>
+          <w:tab w:val="num" w:pos="0"/>
+        </w:tabs>
+        <w:ind w:left="0" w:hanging="0"/>
       </w:pPr>
       <w:rPr>
         <w:rFonts w:cs="Times New Roman"/>
@@ -651,12 +942,15 @@
       <w:lvlText w:val="%1.%2.%3"/>
       <w:lvlJc w:val="left"/>
       <w:pPr>
-        <w:ind w:left="0" w:firstLine="0"/>
+        <w:tabs>
+          <w:tab w:val="num" w:pos="0"/>
+        </w:tabs>
+        <w:ind w:left="0" w:hanging="0"/>
       </w:pPr>
       <w:rPr>
+        <w:i w:val="false"/>
+        <w:b w:val="false"/>
         <w:rFonts w:cs="Times New Roman"/>
-        <w:b w:val="0"/>
-        <w:i w:val="0"/>
       </w:rPr>
     </w:lvl>
     <w:lvl w:ilvl="3">
@@ -750,10 +1044,7 @@
       </w:rPr>
     </w:lvl>
   </w:abstractNum>
-  <w:abstractNum w:abstractNumId="1" w15:restartNumberingAfterBreak="0">
-    <w:nsid w:val="3DC91BEF"/>
-    <w:multiLevelType w:val="multilevel"/>
-    <w:tmpl w:val="CC80E7F8"/>
+  <w:abstractNum w:abstractNumId="3">
     <w:lvl w:ilvl="0">
       <w:start w:val="1"/>
       <w:numFmt w:val="none"/>
@@ -761,7 +1052,10 @@
       <w:lvlText w:val=""/>
       <w:lvlJc w:val="left"/>
       <w:pPr>
-        <w:ind w:left="0" w:firstLine="0"/>
+        <w:tabs>
+          <w:tab w:val="num" w:pos="0"/>
+        </w:tabs>
+        <w:ind w:left="0" w:hanging="0"/>
       </w:pPr>
     </w:lvl>
     <w:lvl w:ilvl="1">
@@ -771,7 +1065,10 @@
       <w:lvlText w:val=""/>
       <w:lvlJc w:val="left"/>
       <w:pPr>
-        <w:ind w:left="0" w:firstLine="0"/>
+        <w:tabs>
+          <w:tab w:val="num" w:pos="0"/>
+        </w:tabs>
+        <w:ind w:left="0" w:hanging="0"/>
       </w:pPr>
     </w:lvl>
     <w:lvl w:ilvl="2">
@@ -781,7 +1078,10 @@
       <w:lvlText w:val=""/>
       <w:lvlJc w:val="left"/>
       <w:pPr>
-        <w:ind w:left="0" w:firstLine="0"/>
+        <w:tabs>
+          <w:tab w:val="num" w:pos="0"/>
+        </w:tabs>
+        <w:ind w:left="0" w:hanging="0"/>
       </w:pPr>
     </w:lvl>
     <w:lvl w:ilvl="3">
@@ -791,7 +1091,10 @@
       <w:lvlText w:val=""/>
       <w:lvlJc w:val="left"/>
       <w:pPr>
-        <w:ind w:left="0" w:firstLine="0"/>
+        <w:tabs>
+          <w:tab w:val="num" w:pos="0"/>
+        </w:tabs>
+        <w:ind w:left="0" w:hanging="0"/>
       </w:pPr>
     </w:lvl>
     <w:lvl w:ilvl="4">
@@ -801,7 +1104,10 @@
       <w:lvlText w:val=""/>
       <w:lvlJc w:val="left"/>
       <w:pPr>
-        <w:ind w:left="0" w:firstLine="0"/>
+        <w:tabs>
+          <w:tab w:val="num" w:pos="0"/>
+        </w:tabs>
+        <w:ind w:left="0" w:hanging="0"/>
       </w:pPr>
     </w:lvl>
     <w:lvl w:ilvl="5">
@@ -811,7 +1117,10 @@
       <w:lvlText w:val=""/>
       <w:lvlJc w:val="left"/>
       <w:pPr>
-        <w:ind w:left="0" w:firstLine="0"/>
+        <w:tabs>
+          <w:tab w:val="num" w:pos="0"/>
+        </w:tabs>
+        <w:ind w:left="0" w:hanging="0"/>
       </w:pPr>
     </w:lvl>
     <w:lvl w:ilvl="6">
@@ -821,7 +1130,10 @@
       <w:lvlText w:val=""/>
       <w:lvlJc w:val="left"/>
       <w:pPr>
-        <w:ind w:left="0" w:firstLine="0"/>
+        <w:tabs>
+          <w:tab w:val="num" w:pos="0"/>
+        </w:tabs>
+        <w:ind w:left="0" w:hanging="0"/>
       </w:pPr>
     </w:lvl>
     <w:lvl w:ilvl="7">
@@ -831,7 +1143,10 @@
       <w:lvlText w:val=""/>
       <w:lvlJc w:val="left"/>
       <w:pPr>
-        <w:ind w:left="0" w:firstLine="0"/>
+        <w:tabs>
+          <w:tab w:val="num" w:pos="0"/>
+        </w:tabs>
+        <w:ind w:left="0" w:hanging="0"/>
       </w:pPr>
     </w:lvl>
     <w:lvl w:ilvl="8">
@@ -841,42 +1156,53 @@
       <w:lvlText w:val=""/>
       <w:lvlJc w:val="left"/>
       <w:pPr>
-        <w:ind w:left="0" w:firstLine="0"/>
+        <w:tabs>
+          <w:tab w:val="num" w:pos="0"/>
+        </w:tabs>
+        <w:ind w:left="0" w:hanging="0"/>
       </w:pPr>
     </w:lvl>
   </w:abstractNum>
   <w:num w:numId="1">
-    <w:abstractNumId w:val="0"/>
+    <w:abstractNumId w:val="1"/>
   </w:num>
   <w:num w:numId="2">
-    <w:abstractNumId w:val="1"/>
+    <w:abstractNumId w:val="2"/>
+  </w:num>
+  <w:num w:numId="3">
+    <w:abstractNumId w:val="3"/>
   </w:num>
 </w:numbering>
 </file>
 
 <file path=word/styles.xml><?xml version="1.0" encoding="utf-8"?>
-<w:styles xmlns:mc="http://schemas.openxmlformats.org/markup-compatibility/2006" xmlns:r="http://schemas.openxmlformats.org/officeDocument/2006/relationships" xmlns:w="http://schemas.openxmlformats.org/wordprocessingml/2006/main" xmlns:w14="http://schemas.microsoft.com/office/word/2010/wordml" xmlns:w15="http://schemas.microsoft.com/office/word/2012/wordml" xmlns:w16se="http://schemas.microsoft.com/office/word/2015/wordml/symex" mc:Ignorable="w14 w15 w16se">
+<w:styles xmlns:w="http://schemas.openxmlformats.org/wordprocessingml/2006/main" xmlns:w14="http://schemas.microsoft.com/office/word/2010/wordml" xmlns:mc="http://schemas.openxmlformats.org/markup-compatibility/2006" mc:Ignorable="w14">
   <w:docDefaults>
     <w:rPrDefault>
       <w:rPr>
-        <w:rFonts w:asciiTheme="minorHAnsi" w:eastAsiaTheme="minorHAnsi" w:hAnsiTheme="minorHAnsi" w:cstheme="minorBidi"/>
+        <w:rFonts w:ascii="Calibri" w:hAnsi="Calibri" w:eastAsia="Calibri" w:cs="" w:asciiTheme="minorHAnsi" w:cstheme="minorBidi" w:eastAsiaTheme="minorHAnsi" w:hAnsiTheme="minorHAnsi"/>
+        <w:sz w:val="22"/>
         <w:szCs w:val="22"/>
         <w:lang w:val="ru-RU" w:eastAsia="en-US" w:bidi="ar-SA"/>
       </w:rPr>
     </w:rPrDefault>
-    <w:pPrDefault/>
+    <w:pPrDefault>
+      <w:pPr>
+        <w:suppressAutoHyphens w:val="true"/>
+      </w:pPr>
+    </w:pPrDefault>
   </w:docDefaults>
   <w:latentStyles w:defLockedState="0" w:defUIPriority="99" w:defSemiHidden="0" w:defUnhideWhenUsed="0" w:defQFormat="0" w:count="371">
     <w:lsdException w:name="Normal" w:uiPriority="0" w:qFormat="1"/>
     <w:lsdException w:name="heading 1" w:uiPriority="9" w:qFormat="1"/>
-    <w:lsdException w:name="heading 2" w:semiHidden="1" w:uiPriority="9" w:unhideWhenUsed="1" w:qFormat="1"/>
-    <w:lsdException w:name="heading 3" w:semiHidden="1" w:uiPriority="9" w:unhideWhenUsed="1" w:qFormat="1"/>
-    <w:lsdException w:name="heading 4" w:semiHidden="1" w:uiPriority="9" w:unhideWhenUsed="1" w:qFormat="1"/>
-    <w:lsdException w:name="heading 5" w:semiHidden="1" w:uiPriority="9" w:unhideWhenUsed="1" w:qFormat="1"/>
-    <w:lsdException w:name="heading 6" w:semiHidden="1" w:uiPriority="9" w:unhideWhenUsed="1" w:qFormat="1"/>
-    <w:lsdException w:name="heading 7" w:semiHidden="1" w:uiPriority="9" w:unhideWhenUsed="1" w:qFormat="1"/>
-    <w:lsdException w:name="heading 8" w:semiHidden="1" w:uiPriority="9" w:unhideWhenUsed="1" w:qFormat="1"/>
-    <w:lsdException w:name="heading 9" w:semiHidden="1" w:uiPriority="9" w:unhideWhenUsed="1" w:qFormat="1"/>
+    <w:lsdException w:name="heading 2" w:uiPriority="9" w:semiHidden="1" w:unhideWhenUsed="1" w:qFormat="1"/>
+    <w:lsdException w:name="heading 3" w:uiPriority="9" w:semiHidden="1" w:unhideWhenUsed="1" w:qFormat="1"/>
+    <w:lsdException w:name="heading 4" w:uiPriority="9" w:semiHidden="1" w:unhideWhenUsed="1" w:qFormat="1"/>
+    <w:lsdException w:name="heading 5" w:uiPriority="9" w:semiHidden="1" w:unhideWhenUsed="1" w:qFormat="1"/>
+    <w:lsdException w:name="heading 6" w:uiPriority="9" w:semiHidden="1" w:unhideWhenUsed="1" w:qFormat="1"/>
+    <w:lsdException w:name="heading 7" w:uiPriority="9" w:semiHidden="1" w:unhideWhenUsed="1" w:qFormat="1"/>
+    <w:lsdException w:name="heading 8" w:uiPriority="9" w:semiHidden="1" w:unhideWhenUsed="1" w:qFormat="1"/>
+    <w:lsdException w:name="heading 9" w:uiPriority="9" w:semiHidden="1" w:unhideWhenUsed="1" w:qFormat="1"/>
     <w:lsdException w:name="index 1" w:semiHidden="1" w:unhideWhenUsed="1"/>
     <w:lsdException w:name="index 2" w:semiHidden="1" w:unhideWhenUsed="1"/>
     <w:lsdException w:name="index 3" w:semiHidden="1" w:unhideWhenUsed="1"/>
@@ -886,22 +1212,22 @@
     <w:lsdException w:name="index 7" w:semiHidden="1" w:unhideWhenUsed="1"/>
     <w:lsdException w:name="index 8" w:semiHidden="1" w:unhideWhenUsed="1"/>
     <w:lsdException w:name="index 9" w:semiHidden="1" w:unhideWhenUsed="1"/>
-    <w:lsdException w:name="toc 1" w:semiHidden="1" w:uiPriority="39" w:unhideWhenUsed="1"/>
-    <w:lsdException w:name="toc 2" w:semiHidden="1" w:uiPriority="39" w:unhideWhenUsed="1"/>
-    <w:lsdException w:name="toc 3" w:semiHidden="1" w:uiPriority="39" w:unhideWhenUsed="1"/>
-    <w:lsdException w:name="toc 4" w:semiHidden="1" w:uiPriority="39" w:unhideWhenUsed="1"/>
-    <w:lsdException w:name="toc 5" w:semiHidden="1" w:uiPriority="39" w:unhideWhenUsed="1"/>
-    <w:lsdException w:name="toc 6" w:semiHidden="1" w:uiPriority="39" w:unhideWhenUsed="1"/>
-    <w:lsdException w:name="toc 7" w:semiHidden="1" w:uiPriority="39" w:unhideWhenUsed="1"/>
-    <w:lsdException w:name="toc 8" w:semiHidden="1" w:uiPriority="39" w:unhideWhenUsed="1"/>
-    <w:lsdException w:name="toc 9" w:semiHidden="1" w:uiPriority="39" w:unhideWhenUsed="1"/>
+    <w:lsdException w:name="toc 1" w:uiPriority="39" w:semiHidden="1" w:unhideWhenUsed="1"/>
+    <w:lsdException w:name="toc 2" w:uiPriority="39" w:semiHidden="1" w:unhideWhenUsed="1"/>
+    <w:lsdException w:name="toc 3" w:uiPriority="39" w:semiHidden="1" w:unhideWhenUsed="1"/>
+    <w:lsdException w:name="toc 4" w:uiPriority="39" w:semiHidden="1" w:unhideWhenUsed="1"/>
+    <w:lsdException w:name="toc 5" w:uiPriority="39" w:semiHidden="1" w:unhideWhenUsed="1"/>
+    <w:lsdException w:name="toc 6" w:uiPriority="39" w:semiHidden="1" w:unhideWhenUsed="1"/>
+    <w:lsdException w:name="toc 7" w:uiPriority="39" w:semiHidden="1" w:unhideWhenUsed="1"/>
+    <w:lsdException w:name="toc 8" w:uiPriority="39" w:semiHidden="1" w:unhideWhenUsed="1"/>
+    <w:lsdException w:name="toc 9" w:uiPriority="39" w:semiHidden="1" w:unhideWhenUsed="1"/>
     <w:lsdException w:name="Normal Indent" w:semiHidden="1" w:unhideWhenUsed="1"/>
     <w:lsdException w:name="footnote text" w:semiHidden="1" w:unhideWhenUsed="1"/>
     <w:lsdException w:name="annotation text" w:semiHidden="1" w:unhideWhenUsed="1"/>
     <w:lsdException w:name="header" w:semiHidden="1" w:unhideWhenUsed="1"/>
     <w:lsdException w:name="footer" w:semiHidden="1" w:unhideWhenUsed="1"/>
     <w:lsdException w:name="index heading" w:semiHidden="1" w:unhideWhenUsed="1"/>
-    <w:lsdException w:name="caption" w:semiHidden="1" w:uiPriority="35" w:unhideWhenUsed="1" w:qFormat="1"/>
+    <w:lsdException w:name="caption" w:uiPriority="35" w:semiHidden="1" w:unhideWhenUsed="1" w:qFormat="1"/>
     <w:lsdException w:name="table of figures" w:semiHidden="1" w:unhideWhenUsed="1"/>
     <w:lsdException w:name="envelope address" w:semiHidden="1" w:unhideWhenUsed="1"/>
     <w:lsdException w:name="envelope return" w:semiHidden="1" w:unhideWhenUsed="1"/>
@@ -932,7 +1258,7 @@
     <w:lsdException w:name="Title" w:uiPriority="10" w:qFormat="1"/>
     <w:lsdException w:name="Closing" w:semiHidden="1" w:unhideWhenUsed="1"/>
     <w:lsdException w:name="Signature" w:semiHidden="1" w:unhideWhenUsed="1"/>
-    <w:lsdException w:name="Default Paragraph Font" w:semiHidden="1" w:uiPriority="1" w:unhideWhenUsed="1"/>
+    <w:lsdException w:name="Default Paragraph Font" w:uiPriority="1" w:semiHidden="1" w:unhideWhenUsed="1"/>
     <w:lsdException w:name="Body Text" w:semiHidden="1" w:unhideWhenUsed="1"/>
     <w:lsdException w:name="Body Text Indent" w:semiHidden="1" w:unhideWhenUsed="1"/>
     <w:lsdException w:name="List Continue" w:semiHidden="1" w:unhideWhenUsed="1"/>
@@ -1132,8 +1458,8 @@
     <w:lsdException w:name="Subtle Reference" w:uiPriority="31" w:qFormat="1"/>
     <w:lsdException w:name="Intense Reference" w:uiPriority="32" w:qFormat="1"/>
     <w:lsdException w:name="Book Title" w:uiPriority="33" w:qFormat="1"/>
-    <w:lsdException w:name="Bibliography" w:semiHidden="1" w:uiPriority="37" w:unhideWhenUsed="1"/>
-    <w:lsdException w:name="TOC Heading" w:semiHidden="1" w:uiPriority="39" w:unhideWhenUsed="1" w:qFormat="1"/>
+    <w:lsdException w:name="Bibliography" w:uiPriority="37" w:semiHidden="1" w:unhideWhenUsed="1"/>
+    <w:lsdException w:name="TOC Heading" w:uiPriority="39" w:semiHidden="1" w:unhideWhenUsed="1" w:qFormat="1"/>
     <w:lsdException w:name="Plain Table 1" w:uiPriority="41"/>
     <w:lsdException w:name="Plain Table 2" w:uiPriority="42"/>
     <w:lsdException w:name="Plain Table 3" w:uiPriority="43"/>
@@ -1239,104 +1565,98 @@
     <w:lsdException w:name="List Table 6 Colorful Accent 6" w:uiPriority="51"/>
     <w:lsdException w:name="List Table 7 Colorful Accent 6" w:uiPriority="52"/>
   </w:latentStyles>
-  <w:style w:type="paragraph" w:default="1" w:styleId="a">
+  <w:style w:type="paragraph" w:styleId="Normal" w:default="1">
     <w:name w:val="Normal"/>
     <w:qFormat/>
-    <w:rsid w:val="00E160F0"/>
+    <w:rsid w:val="00e160f0"/>
+    <w:pPr>
+      <w:widowControl/>
+      <w:suppressAutoHyphens w:val="true"/>
+      <w:bidi w:val="0"/>
+      <w:spacing w:before="0" w:after="0"/>
+      <w:jc w:val="left"/>
+    </w:pPr>
     <w:rPr>
-      <w:rFonts w:ascii="Times New Roman" w:eastAsia="Times New Roman" w:hAnsi="Times New Roman" w:cs="Times New Roman"/>
+      <w:rFonts w:ascii="Times New Roman" w:hAnsi="Times New Roman" w:eastAsia="Times New Roman" w:cs="Times New Roman"/>
+      <w:color w:val="auto"/>
+      <w:kern w:val="0"/>
       <w:sz w:val="24"/>
       <w:szCs w:val="24"/>
-      <w:lang w:eastAsia="ru-RU"/>
+      <w:lang w:val="ru-RU" w:eastAsia="ru-RU" w:bidi="ar-SA"/>
     </w:rPr>
   </w:style>
-  <w:style w:type="character" w:default="1" w:styleId="a0">
+  <w:style w:type="character" w:styleId="DefaultParagraphFont" w:default="1">
     <w:name w:val="Default Paragraph Font"/>
     <w:uiPriority w:val="1"/>
     <w:semiHidden/>
     <w:unhideWhenUsed/>
+    <w:qFormat/>
+    <w:rPr/>
   </w:style>
-  <w:style w:type="table" w:default="1" w:styleId="a1">
-    <w:name w:val="Normal Table"/>
-    <w:uiPriority w:val="99"/>
-    <w:semiHidden/>
-    <w:unhideWhenUsed/>
-    <w:tblPr>
-      <w:tblInd w:w="0" w:type="dxa"/>
-      <w:tblCellMar>
-        <w:top w:w="0" w:type="dxa"/>
-        <w:left w:w="108" w:type="dxa"/>
-        <w:bottom w:w="0" w:type="dxa"/>
-        <w:right w:w="108" w:type="dxa"/>
-      </w:tblCellMar>
-    </w:tblPr>
-  </w:style>
-  <w:style w:type="numbering" w:default="1" w:styleId="a2">
-    <w:name w:val="No List"/>
-    <w:uiPriority w:val="99"/>
-    <w:semiHidden/>
-    <w:unhideWhenUsed/>
-  </w:style>
-  <w:style w:type="character" w:customStyle="1" w:styleId="a3">
+  <w:style w:type="character" w:styleId="Style14" w:customStyle="1">
     <w:name w:val="Текст выноски Знак"/>
-    <w:basedOn w:val="a0"/>
+    <w:basedOn w:val="DefaultParagraphFont"/>
+    <w:link w:val="a4"/>
     <w:uiPriority w:val="99"/>
     <w:semiHidden/>
     <w:qFormat/>
-    <w:rsid w:val="003C5001"/>
+    <w:rsid w:val="003c5001"/>
     <w:rPr>
-      <w:rFonts w:ascii="Tahoma" w:eastAsia="Times New Roman" w:hAnsi="Tahoma" w:cs="Tahoma"/>
+      <w:rFonts w:ascii="Tahoma" w:hAnsi="Tahoma" w:eastAsia="Times New Roman" w:cs="Tahoma"/>
       <w:sz w:val="16"/>
       <w:szCs w:val="16"/>
       <w:lang w:eastAsia="ru-RU"/>
     </w:rPr>
   </w:style>
-  <w:style w:type="character" w:customStyle="1" w:styleId="a4">
+  <w:style w:type="character" w:styleId="Style15" w:customStyle="1">
     <w:name w:val="Текст Знак"/>
-    <w:basedOn w:val="a0"/>
+    <w:basedOn w:val="DefaultParagraphFont"/>
+    <w:link w:val="a6"/>
     <w:uiPriority w:val="99"/>
     <w:semiHidden/>
     <w:qFormat/>
-    <w:rsid w:val="003C5001"/>
+    <w:rsid w:val="003c5001"/>
     <w:rPr>
-      <w:rFonts w:ascii="Consolas" w:eastAsia="Times New Roman" w:hAnsi="Consolas" w:cs="Times New Roman"/>
+      <w:rFonts w:ascii="Consolas" w:hAnsi="Consolas" w:eastAsia="Times New Roman" w:cs="Times New Roman"/>
       <w:sz w:val="21"/>
       <w:szCs w:val="21"/>
       <w:lang w:eastAsia="ru-RU"/>
     </w:rPr>
   </w:style>
-  <w:style w:type="paragraph" w:styleId="a5">
-    <w:name w:val="Title"/>
-    <w:basedOn w:val="a"/>
-    <w:next w:val="a6"/>
+  <w:style w:type="paragraph" w:styleId="Style16">
+    <w:name w:val="Заголовок"/>
+    <w:basedOn w:val="Normal"/>
+    <w:next w:val="Style17"/>
     <w:qFormat/>
     <w:pPr>
-      <w:keepNext/>
+      <w:keepNext w:val="true"/>
       <w:spacing w:before="240" w:after="120"/>
     </w:pPr>
     <w:rPr>
-      <w:rFonts w:ascii="Liberation Sans" w:eastAsia="Noto Sans CJK SC" w:hAnsi="Liberation Sans" w:cs="Lohit Devanagari"/>
+      <w:rFonts w:ascii="Liberation Sans" w:hAnsi="Liberation Sans" w:eastAsia="Noto Sans CJK SC" w:cs="Lohit Devanagari"/>
       <w:sz w:val="28"/>
       <w:szCs w:val="28"/>
     </w:rPr>
   </w:style>
-  <w:style w:type="paragraph" w:styleId="a6">
+  <w:style w:type="paragraph" w:styleId="Style17">
     <w:name w:val="Body Text"/>
-    <w:basedOn w:val="a"/>
+    <w:basedOn w:val="Normal"/>
     <w:pPr>
-      <w:spacing w:after="140" w:line="276" w:lineRule="auto"/>
+      <w:spacing w:lineRule="auto" w:line="276" w:before="0" w:after="140"/>
     </w:pPr>
+    <w:rPr/>
   </w:style>
-  <w:style w:type="paragraph" w:styleId="a7">
+  <w:style w:type="paragraph" w:styleId="Style18">
     <w:name w:val="List"/>
-    <w:basedOn w:val="a6"/>
+    <w:basedOn w:val="Style17"/>
+    <w:pPr/>
     <w:rPr>
       <w:rFonts w:cs="Lohit Devanagari"/>
     </w:rPr>
   </w:style>
-  <w:style w:type="paragraph" w:styleId="a8">
-    <w:name w:val="caption"/>
-    <w:basedOn w:val="a"/>
+  <w:style w:type="paragraph" w:styleId="Style19">
+    <w:name w:val="Caption"/>
+    <w:basedOn w:val="Normal"/>
     <w:qFormat/>
     <w:pPr>
       <w:suppressLineNumbers/>
@@ -1346,11 +1666,13 @@
       <w:rFonts w:cs="Lohit Devanagari"/>
       <w:i/>
       <w:iCs/>
+      <w:sz w:val="24"/>
+      <w:szCs w:val="24"/>
     </w:rPr>
   </w:style>
-  <w:style w:type="paragraph" w:styleId="a9">
-    <w:name w:val="index heading"/>
-    <w:basedOn w:val="a"/>
+  <w:style w:type="paragraph" w:styleId="Style20">
+    <w:name w:val="Указатель"/>
+    <w:basedOn w:val="Normal"/>
     <w:qFormat/>
     <w:pPr>
       <w:suppressLineNumbers/>
@@ -1359,72 +1681,110 @@
       <w:rFonts w:cs="Lohit Devanagari"/>
     </w:rPr>
   </w:style>
-  <w:style w:type="paragraph" w:customStyle="1" w:styleId="ConsPlusNonformat">
+  <w:style w:type="paragraph" w:styleId="ConsPlusNonformat" w:customStyle="1">
     <w:name w:val="ConsPlusNonformat"/>
     <w:uiPriority w:val="99"/>
     <w:qFormat/>
-    <w:rsid w:val="00CC68C0"/>
+    <w:rsid w:val="00cc68c0"/>
     <w:pPr>
-      <w:widowControl w:val="0"/>
+      <w:widowControl w:val="false"/>
+      <w:suppressAutoHyphens w:val="true"/>
+      <w:bidi w:val="0"/>
+      <w:spacing w:before="0" w:after="0"/>
+      <w:jc w:val="left"/>
     </w:pPr>
     <w:rPr>
-      <w:rFonts w:ascii="Courier New" w:eastAsia="Times New Roman" w:hAnsi="Courier New" w:cs="Courier New"/>
+      <w:rFonts w:ascii="Courier New" w:hAnsi="Courier New" w:eastAsia="Times New Roman" w:cs="Courier New"/>
+      <w:color w:val="auto"/>
+      <w:kern w:val="0"/>
+      <w:sz w:val="20"/>
       <w:szCs w:val="20"/>
-      <w:lang w:eastAsia="ru-RU"/>
+      <w:lang w:val="ru-RU" w:eastAsia="ru-RU" w:bidi="ar-SA"/>
     </w:rPr>
   </w:style>
-  <w:style w:type="paragraph" w:styleId="aa">
+  <w:style w:type="paragraph" w:styleId="BalloonText">
     <w:name w:val="Balloon Text"/>
-    <w:basedOn w:val="a"/>
+    <w:basedOn w:val="Normal"/>
+    <w:link w:val="a5"/>
     <w:uiPriority w:val="99"/>
     <w:semiHidden/>
     <w:unhideWhenUsed/>
     <w:qFormat/>
-    <w:rsid w:val="003C5001"/>
+    <w:rsid w:val="003c5001"/>
+    <w:pPr/>
     <w:rPr>
       <w:rFonts w:ascii="Tahoma" w:hAnsi="Tahoma" w:cs="Tahoma"/>
       <w:sz w:val="16"/>
       <w:szCs w:val="16"/>
     </w:rPr>
   </w:style>
-  <w:style w:type="paragraph" w:customStyle="1" w:styleId="ab">
+  <w:style w:type="paragraph" w:styleId="Style21" w:customStyle="1">
     <w:name w:val="Текст_бюл"/>
-    <w:basedOn w:val="ac"/>
+    <w:basedOn w:val="PlainText"/>
     <w:qFormat/>
-    <w:rsid w:val="003C5001"/>
+    <w:rsid w:val="003c5001"/>
     <w:pPr>
+      <w:numPr>
+        <w:ilvl w:val="0"/>
+        <w:numId w:val="1"/>
+      </w:numPr>
       <w:jc w:val="both"/>
     </w:pPr>
     <w:rPr>
-      <w:rFonts w:ascii="Times New Roman" w:eastAsia="MS Mincho" w:hAnsi="Times New Roman"/>
+      <w:rFonts w:ascii="Times New Roman" w:hAnsi="Times New Roman" w:eastAsia="MS Mincho"/>
       <w:sz w:val="26"/>
       <w:szCs w:val="24"/>
     </w:rPr>
   </w:style>
-  <w:style w:type="paragraph" w:styleId="ac">
+  <w:style w:type="paragraph" w:styleId="PlainText">
     <w:name w:val="Plain Text"/>
-    <w:basedOn w:val="a"/>
+    <w:basedOn w:val="Normal"/>
+    <w:link w:val="a7"/>
     <w:uiPriority w:val="99"/>
     <w:semiHidden/>
     <w:unhideWhenUsed/>
     <w:qFormat/>
-    <w:rsid w:val="003C5001"/>
+    <w:rsid w:val="003c5001"/>
+    <w:pPr/>
     <w:rPr>
       <w:rFonts w:ascii="Consolas" w:hAnsi="Consolas"/>
       <w:sz w:val="21"/>
       <w:szCs w:val="21"/>
     </w:rPr>
   </w:style>
-  <w:style w:type="paragraph" w:styleId="ad">
+  <w:style w:type="paragraph" w:styleId="ListParagraph">
     <w:name w:val="List Paragraph"/>
-    <w:basedOn w:val="a"/>
+    <w:basedOn w:val="Normal"/>
     <w:uiPriority w:val="34"/>
     <w:qFormat/>
-    <w:rsid w:val="009B7639"/>
+    <w:rsid w:val="009b7639"/>
     <w:pPr>
-      <w:ind w:left="720"/>
+      <w:spacing w:before="0" w:after="0"/>
+      <w:ind w:left="720" w:hanging="0"/>
       <w:contextualSpacing/>
     </w:pPr>
+    <w:rPr/>
+  </w:style>
+  <w:style w:type="numbering" w:styleId="NoList" w:default="1">
+    <w:name w:val="No List"/>
+    <w:uiPriority w:val="99"/>
+    <w:semiHidden/>
+    <w:unhideWhenUsed/>
+    <w:qFormat/>
+  </w:style>
+  <w:style w:type="table" w:default="1" w:styleId="a2">
+    <w:name w:val="Normal Table"/>
+    <w:uiPriority w:val="99"/>
+    <w:semiHidden/>
+    <w:unhideWhenUsed/>
+    <w:tblPr>
+      <w:tblCellMar>
+        <w:top w:w="0" w:type="dxa"/>
+        <w:left w:w="108" w:type="dxa"/>
+        <w:bottom w:w="0" w:type="dxa"/>
+        <w:right w:w="108" w:type="dxa"/>
+      </w:tblCellMar>
+    </w:tblPr>
   </w:style>
 </w:styles>
 </file>
@@ -1717,7 +2077,7 @@
 </file>
 
 <file path=customXml/itemProps1.xml><?xml version="1.0" encoding="utf-8"?>
-<ds:datastoreItem xmlns:ds="http://schemas.openxmlformats.org/officeDocument/2006/customXml" ds:itemID="{BDA8AA1B-72E9-42BD-89EB-7696ED046174}">
+<ds:datastoreItem xmlns:ds="http://schemas.openxmlformats.org/officeDocument/2006/customXml" ds:itemID="{D2A69252-5DBA-490B-91FC-2BD243B6A755}">
   <ds:schemaRefs>
     <ds:schemaRef ds:uri="http://schemas.openxmlformats.org/officeDocument/2006/bibliography"/>
   </ds:schemaRefs>

</xml_diff>

<commit_message>
JK: user file not revision
</commit_message>
<xml_diff>
--- a/modules/user/files/child_personal_data.docx
+++ b/modules/user/files/child_personal_data.docx
@@ -1,6 +1,6 @@
 
 <file path=word/document.xml><?xml version="1.0" encoding="utf-8"?>
-<w:document xmlns:o="urn:schemas-microsoft-com:office:office" xmlns:r="http://schemas.openxmlformats.org/officeDocument/2006/relationships" xmlns:v="urn:schemas-microsoft-com:vml" xmlns:w="http://schemas.openxmlformats.org/wordprocessingml/2006/main" xmlns:w10="urn:schemas-microsoft-com:office:word" xmlns:wp="http://schemas.openxmlformats.org/drawingml/2006/wordprocessingDrawing" xmlns:wps="http://schemas.microsoft.com/office/word/2010/wordprocessingShape" xmlns:wpg="http://schemas.microsoft.com/office/word/2010/wordprocessingGroup" xmlns:mc="http://schemas.openxmlformats.org/markup-compatibility/2006" xmlns:wp14="http://schemas.microsoft.com/office/word/2010/wordprocessingDrawing" xmlns:w14="http://schemas.microsoft.com/office/word/2010/wordml" mc:Ignorable="w14 wp14">
+<w:document xmlns:wpc="http://schemas.microsoft.com/office/word/2010/wordprocessingCanvas" xmlns:cx="http://schemas.microsoft.com/office/drawing/2014/chartex" xmlns:cx1="http://schemas.microsoft.com/office/drawing/2015/9/8/chartex" xmlns:mc="http://schemas.openxmlformats.org/markup-compatibility/2006" xmlns:o="urn:schemas-microsoft-com:office:office" xmlns:r="http://schemas.openxmlformats.org/officeDocument/2006/relationships" xmlns:m="http://schemas.openxmlformats.org/officeDocument/2006/math" xmlns:v="urn:schemas-microsoft-com:vml" xmlns:wp14="http://schemas.microsoft.com/office/word/2010/wordprocessingDrawing" xmlns:wp="http://schemas.openxmlformats.org/drawingml/2006/wordprocessingDrawing" xmlns:w10="urn:schemas-microsoft-com:office:word" xmlns:w="http://schemas.openxmlformats.org/wordprocessingml/2006/main" xmlns:w14="http://schemas.microsoft.com/office/word/2010/wordml" xmlns:w15="http://schemas.microsoft.com/office/word/2012/wordml" xmlns:w16se="http://schemas.microsoft.com/office/word/2015/wordml/symex" xmlns:wpg="http://schemas.microsoft.com/office/word/2010/wordprocessingGroup" xmlns:wpi="http://schemas.microsoft.com/office/word/2010/wordprocessingInk" xmlns:wne="http://schemas.microsoft.com/office/word/2006/wordml" xmlns:wps="http://schemas.microsoft.com/office/word/2010/wordprocessingShape" mc:Ignorable="w14 w15 w16se wp14">
   <w:body>
     <w:p>
       <w:pPr>
@@ -11,21 +11,11 @@
           <w:szCs w:val="26"/>
         </w:rPr>
       </w:pPr>
-      <w:r>
-        <w:rPr>
-          <w:rFonts w:cs="Times New Roman" w:ascii="Times New Roman" w:hAnsi="Times New Roman"/>
-          <w:sz w:val="26"/>
-          <w:szCs w:val="26"/>
-        </w:rPr>
-      </w:r>
-    </w:p>
-    <w:p>
-      <w:pPr>
-        <w:pStyle w:val="Normal"/>
-        <w:suppressAutoHyphens w:val="true"/>
+    </w:p>
+    <w:p>
+      <w:pPr>
         <w:jc w:val="center"/>
         <w:rPr>
-          <w:rFonts w:ascii="Times New Roman" w:hAnsi="Times New Roman"/>
           <w:sz w:val="26"/>
           <w:szCs w:val="26"/>
         </w:rPr>
@@ -41,57 +31,35 @@
     </w:p>
     <w:p>
       <w:pPr>
-        <w:pStyle w:val="Normal"/>
-        <w:suppressAutoHyphens w:val="true"/>
         <w:jc w:val="center"/>
         <w:rPr>
-          <w:rFonts w:ascii="Times New Roman" w:hAnsi="Times New Roman"/>
-          <w:sz w:val="26"/>
-          <w:szCs w:val="26"/>
-        </w:rPr>
-      </w:pPr>
-      <w:r>
-        <w:rPr>
-          <w:sz w:val="26"/>
-          <w:szCs w:val="26"/>
-        </w:rPr>
-      </w:r>
-    </w:p>
-    <w:p>
-      <w:pPr>
-        <w:pStyle w:val="Normal"/>
-        <w:suppressAutoHyphens w:val="true"/>
-        <w:spacing w:before="0" w:after="120"/>
+          <w:sz w:val="26"/>
+          <w:szCs w:val="26"/>
+        </w:rPr>
+      </w:pPr>
+    </w:p>
+    <w:p>
+      <w:pPr>
+        <w:spacing w:after="120"/>
         <w:ind w:firstLine="567"/>
         <w:jc w:val="center"/>
         <w:rPr>
-          <w:rFonts w:ascii="Times New Roman" w:hAnsi="Times New Roman"/>
-          <w:sz w:val="26"/>
-          <w:szCs w:val="26"/>
-        </w:rPr>
-      </w:pPr>
-      <w:r>
-        <w:rPr>
-          <w:sz w:val="26"/>
-          <w:szCs w:val="26"/>
-        </w:rPr>
-      </w:r>
-    </w:p>
-    <w:p>
-      <w:pPr>
-        <w:pStyle w:val="Normal"/>
-        <w:suppressAutoHyphens w:val="true"/>
-        <w:spacing w:before="0" w:after="120"/>
+          <w:sz w:val="26"/>
+          <w:szCs w:val="26"/>
+        </w:rPr>
+      </w:pPr>
+    </w:p>
+    <w:p>
+      <w:pPr>
+        <w:spacing w:after="120"/>
         <w:ind w:firstLine="709"/>
-        <w:jc w:val="left"/>
-        <w:rPr>
-          <w:sz w:val="26"/>
-          <w:szCs w:val="26"/>
-        </w:rPr>
-      </w:pPr>
-      <w:r>
-        <w:rPr>
-          <w:color w:val="auto"/>
+        <w:rPr>
+          <w:sz w:val="26"/>
+          <w:szCs w:val="26"/>
+        </w:rPr>
+      </w:pPr>
+      <w:r>
+        <w:rPr>
           <w:sz w:val="26"/>
           <w:szCs w:val="26"/>
         </w:rPr>
@@ -99,34 +67,13 @@
       </w:r>
       <w:r>
         <w:rPr>
-          <w:color w:val="auto"/>
-          <w:sz w:val="26"/>
-          <w:szCs w:val="26"/>
-          <w:u w:val="none"/>
-        </w:rPr>
-        <w:t>${</w:t>
-      </w:r>
-      <w:r>
-        <w:rPr>
-          <w:color w:val="auto"/>
-          <w:sz w:val="26"/>
-          <w:szCs w:val="26"/>
-          <w:u w:val="none"/>
-        </w:rPr>
-        <w:t>USER_</w:t>
-      </w:r>
-      <w:r>
-        <w:rPr>
-          <w:color w:val="auto"/>
-          <w:sz w:val="26"/>
-          <w:szCs w:val="26"/>
-          <w:u w:val="none"/>
-        </w:rPr>
-        <w:t>FIO}</w:t>
-      </w:r>
-      <w:r>
-        <w:rPr>
-          <w:color w:val="auto"/>
+          <w:sz w:val="26"/>
+          <w:szCs w:val="26"/>
+        </w:rPr>
+        <w:t>${USER_FIO}</w:t>
+      </w:r>
+      <w:r>
+        <w:rPr>
           <w:sz w:val="26"/>
           <w:szCs w:val="26"/>
         </w:rPr>
@@ -134,16 +81,13 @@
       </w:r>
       <w:r>
         <w:rPr>
-          <w:color w:val="auto"/>
-          <w:sz w:val="26"/>
-          <w:szCs w:val="26"/>
-          <w:u w:val="none"/>
+          <w:sz w:val="26"/>
+          <w:szCs w:val="26"/>
         </w:rPr>
         <w:t>${PASSPORT_SERIES} ${PASSPORT_NUMBER}</w:t>
       </w:r>
       <w:r>
         <w:rPr>
-          <w:color w:val="auto"/>
           <w:sz w:val="26"/>
           <w:szCs w:val="26"/>
         </w:rPr>
@@ -151,33 +95,50 @@
       </w:r>
       <w:r>
         <w:rPr>
-          <w:color w:val="auto"/>
-          <w:sz w:val="26"/>
-          <w:szCs w:val="26"/>
-          <w:u w:val="none"/>
+          <w:sz w:val="26"/>
+          <w:szCs w:val="26"/>
         </w:rPr>
         <w:t>{PASSPORT_DATE} ${PASSPORT_DEPARTMENT}</w:t>
       </w:r>
       <w:r>
         <w:rPr>
-          <w:color w:val="auto"/>
-          <w:sz w:val="26"/>
-          <w:szCs w:val="26"/>
-        </w:rPr>
-        <w:t xml:space="preserve"> код подразделения ${PASSPORT_CODE}, проживающий по адресу: </w:t>
-      </w:r>
-      <w:r>
-        <w:rPr>
-          <w:color w:val="auto"/>
-          <w:sz w:val="26"/>
-          <w:szCs w:val="26"/>
-          <w:u w:val="none"/>
+          <w:sz w:val="26"/>
+          <w:szCs w:val="26"/>
+        </w:rPr>
+        <w:t xml:space="preserve"> код подразделения ${PASSPORT_CODE}, проживающий(</w:t>
+      </w:r>
+      <w:proofErr w:type="spellStart"/>
+      <w:r>
+        <w:rPr>
+          <w:sz w:val="26"/>
+          <w:szCs w:val="26"/>
+        </w:rPr>
+        <w:t>ая</w:t>
+      </w:r>
+      <w:proofErr w:type="spellEnd"/>
+      <w:r>
+        <w:rPr>
+          <w:sz w:val="26"/>
+          <w:szCs w:val="26"/>
+        </w:rPr>
+        <w:t>)</w:t>
+      </w:r>
+      <w:r>
+        <w:rPr>
+          <w:sz w:val="26"/>
+          <w:szCs w:val="26"/>
+        </w:rPr>
+        <w:t xml:space="preserve"> по адресу: </w:t>
+      </w:r>
+      <w:r>
+        <w:rPr>
+          <w:sz w:val="26"/>
+          <w:szCs w:val="26"/>
         </w:rPr>
         <w:t>${PASSPORT_REGISTRATION}</w:t>
       </w:r>
       <w:r>
         <w:rPr>
-          <w:color w:val="auto"/>
           <w:sz w:val="26"/>
           <w:szCs w:val="26"/>
         </w:rPr>
@@ -188,51 +149,87 @@
           <w:sz w:val="26"/>
           <w:szCs w:val="26"/>
         </w:rPr>
-        <w:t>являясь законным представителем ${CHILD_FIO} cвидетельство о рождении ${BIRTH_SERIES} ${BIRTH_NUMBER}, выданное ${BIRTH_DEPARTMENT} ${BIRTH_CODE} ${BIRTH_DATE} проживающего по адресу ${ADDRESS_REGISTRATION}, ${CHILD_DATE} г.р. в соответствии с Федеральным законом от 27.07.2006 № 152-ФЗ «О персональных данных» даю согласие Публичному акционерному обществу «Ростелеком» (ПАО «Ростелеком»), местонахождение: 191002, г. Санкт-Петербург, ул. Достоевского, д. 15; почтовый адрес: 125047, г. Москва, ул. 1-я Тверская-Ямская, д. 14.</w:t>
-      </w:r>
-    </w:p>
-    <w:p>
-      <w:pPr>
-        <w:pStyle w:val="Normal"/>
-        <w:suppressAutoHyphens w:val="true"/>
-        <w:spacing w:lineRule="auto" w:line="360"/>
+        <w:t>являясь законным</w:t>
+      </w:r>
+      <w:r>
+        <w:rPr>
+          <w:sz w:val="26"/>
+          <w:szCs w:val="26"/>
+        </w:rPr>
+        <w:t xml:space="preserve"> представителем ${CHILD_FIO} свидетельство</w:t>
+      </w:r>
+      <w:r>
+        <w:rPr>
+          <w:sz w:val="26"/>
+          <w:szCs w:val="26"/>
+        </w:rPr>
+        <w:t xml:space="preserve"> о рождении ${BIRTH_SERIES} ${BIRTH_NUMBER}, выданное ${BIRTH_DEPARTMENT} ${BIRTH_CODE} ${BIRTH_DATE} проживающего(ей</w:t>
+      </w:r>
+      <w:bookmarkStart w:id="0" w:name="_GoBack"/>
+      <w:bookmarkEnd w:id="0"/>
+      <w:r>
+        <w:rPr>
+          <w:sz w:val="26"/>
+          <w:szCs w:val="26"/>
+        </w:rPr>
+        <w:t>)</w:t>
+      </w:r>
+      <w:r>
+        <w:rPr>
+          <w:sz w:val="26"/>
+          <w:szCs w:val="26"/>
+        </w:rPr>
+        <w:t xml:space="preserve"> по адресу ${ADDRESS_REGISTRATION}, ${CHILD_DATE} г.р. в соответствии с Федеральным законом от 27.07</w:t>
+      </w:r>
+      <w:r>
+        <w:rPr>
+          <w:sz w:val="26"/>
+          <w:szCs w:val="26"/>
+        </w:rPr>
+        <w:t>.2006 № 152-ФЗ «О персональных данных» даю согласие Публичному акционерному обществу «Ростелеком» (ПАО «Ростелеком»), местонахождение: 191002, г. Санкт-Петербург, ул. Достоевского, д. 15; почтовый адрес: 125047, г. Москва, ул. 1-я Тверская-Ямская, д. 14.</w:t>
+      </w:r>
+    </w:p>
+    <w:p>
+      <w:pPr>
+        <w:spacing w:line="360" w:lineRule="auto"/>
         <w:jc w:val="both"/>
         <w:rPr>
-          <w:rFonts w:ascii="Times New Roman" w:hAnsi="Times New Roman"/>
-          <w:sz w:val="26"/>
-          <w:szCs w:val="26"/>
-        </w:rPr>
-      </w:pPr>
-      <w:r>
-        <w:rPr>
-          <w:sz w:val="26"/>
-          <w:szCs w:val="26"/>
-        </w:rPr>
-        <w:t>на обработку предоставленных мною следующих персональных данных моего ребенка:</w:t>
-      </w:r>
-    </w:p>
-    <w:p>
-      <w:pPr>
-        <w:pStyle w:val="Style21"/>
+          <w:sz w:val="26"/>
+          <w:szCs w:val="26"/>
+        </w:rPr>
+      </w:pPr>
+      <w:r>
+        <w:rPr>
+          <w:sz w:val="26"/>
+          <w:szCs w:val="26"/>
+        </w:rPr>
+        <w:t>н</w:t>
+      </w:r>
+      <w:r>
+        <w:rPr>
+          <w:sz w:val="26"/>
+          <w:szCs w:val="26"/>
+        </w:rPr>
+        <w:t>а обработку предоставленных мною следующих персональных данных моего ребенка:</w:t>
+      </w:r>
+    </w:p>
+    <w:p>
+      <w:pPr>
+        <w:pStyle w:val="a"/>
         <w:numPr>
           <w:ilvl w:val="0"/>
           <w:numId w:val="2"/>
         </w:numPr>
         <w:tabs>
-          <w:tab w:val="clear" w:pos="708"/>
-          <w:tab w:val="left" w:pos="851" w:leader="none"/>
-          <w:tab w:val="left" w:pos="900" w:leader="none"/>
-        </w:tabs>
-        <w:suppressAutoHyphens w:val="true"/>
-        <w:rPr>
-          <w:rFonts w:ascii="Times New Roman" w:hAnsi="Times New Roman"/>
-          <w:sz w:val="26"/>
-          <w:szCs w:val="26"/>
-        </w:rPr>
-      </w:pPr>
-      <w:r>
-        <w:rPr>
-          <w:sz w:val="26"/>
+          <w:tab w:val="left" w:pos="851"/>
+          <w:tab w:val="left" w:pos="900"/>
+        </w:tabs>
+        <w:rPr>
+          <w:szCs w:val="26"/>
+        </w:rPr>
+      </w:pPr>
+      <w:r>
+        <w:rPr>
           <w:szCs w:val="26"/>
         </w:rPr>
         <w:t xml:space="preserve">фамилия, имя, отчество </w:t>
@@ -241,14 +238,12 @@
         <w:rPr>
           <w:rFonts w:eastAsia="Times New Roman"/>
           <w:color w:val="373737"/>
-          <w:sz w:val="26"/>
           <w:szCs w:val="26"/>
         </w:rPr>
         <w:t>(в том числе прежние фамилии, имена, отчества, в случае их изменения)</w:t>
       </w:r>
       <w:r>
         <w:rPr>
-          <w:sz w:val="26"/>
           <w:szCs w:val="26"/>
         </w:rPr>
         <w:t>;</w:t>
@@ -256,26 +251,21 @@
     </w:p>
     <w:p>
       <w:pPr>
-        <w:pStyle w:val="Style21"/>
+        <w:pStyle w:val="a"/>
         <w:numPr>
           <w:ilvl w:val="0"/>
           <w:numId w:val="2"/>
         </w:numPr>
         <w:tabs>
-          <w:tab w:val="clear" w:pos="708"/>
-          <w:tab w:val="left" w:pos="851" w:leader="none"/>
-          <w:tab w:val="left" w:pos="900" w:leader="none"/>
-        </w:tabs>
-        <w:suppressAutoHyphens w:val="true"/>
-        <w:rPr>
-          <w:rFonts w:ascii="Times New Roman" w:hAnsi="Times New Roman"/>
-          <w:sz w:val="26"/>
-          <w:szCs w:val="26"/>
-        </w:rPr>
-      </w:pPr>
-      <w:r>
-        <w:rPr>
-          <w:sz w:val="26"/>
+          <w:tab w:val="left" w:pos="851"/>
+          <w:tab w:val="left" w:pos="900"/>
+        </w:tabs>
+        <w:rPr>
+          <w:szCs w:val="26"/>
+        </w:rPr>
+      </w:pPr>
+      <w:r>
+        <w:rPr>
           <w:szCs w:val="26"/>
         </w:rPr>
         <w:t>число, месяц, год рождения;</w:t>
@@ -283,53 +273,49 @@
     </w:p>
     <w:p>
       <w:pPr>
-        <w:pStyle w:val="Style21"/>
+        <w:pStyle w:val="a"/>
         <w:numPr>
           <w:ilvl w:val="0"/>
           <w:numId w:val="2"/>
         </w:numPr>
         <w:tabs>
-          <w:tab w:val="clear" w:pos="708"/>
-          <w:tab w:val="left" w:pos="851" w:leader="none"/>
-          <w:tab w:val="left" w:pos="900" w:leader="none"/>
-        </w:tabs>
-        <w:suppressAutoHyphens w:val="true"/>
-        <w:rPr>
-          <w:rFonts w:ascii="Times New Roman" w:hAnsi="Times New Roman"/>
-          <w:sz w:val="26"/>
-          <w:szCs w:val="26"/>
-        </w:rPr>
-      </w:pPr>
-      <w:r>
-        <w:rPr>
-          <w:sz w:val="26"/>
-          <w:szCs w:val="26"/>
-        </w:rPr>
-        <w:t>адрес регистрации (по месту пребывания, месту жительства)/адрес фактического проживания;</w:t>
-      </w:r>
-    </w:p>
-    <w:p>
-      <w:pPr>
-        <w:pStyle w:val="Style21"/>
+          <w:tab w:val="left" w:pos="851"/>
+          <w:tab w:val="left" w:pos="900"/>
+        </w:tabs>
+        <w:rPr>
+          <w:szCs w:val="26"/>
+        </w:rPr>
+      </w:pPr>
+      <w:r>
+        <w:rPr>
+          <w:szCs w:val="26"/>
+        </w:rPr>
+        <w:t>адрес регистрации (по месту пребывания, месту жительства</w:t>
+      </w:r>
+      <w:r>
+        <w:rPr>
+          <w:szCs w:val="26"/>
+        </w:rPr>
+        <w:t>)/адрес фактического проживания;</w:t>
+      </w:r>
+    </w:p>
+    <w:p>
+      <w:pPr>
+        <w:pStyle w:val="a"/>
         <w:numPr>
           <w:ilvl w:val="0"/>
           <w:numId w:val="2"/>
         </w:numPr>
         <w:tabs>
-          <w:tab w:val="clear" w:pos="708"/>
-          <w:tab w:val="left" w:pos="851" w:leader="none"/>
-          <w:tab w:val="left" w:pos="900" w:leader="none"/>
-        </w:tabs>
-        <w:suppressAutoHyphens w:val="true"/>
-        <w:rPr>
-          <w:rFonts w:ascii="Times New Roman" w:hAnsi="Times New Roman"/>
-          <w:sz w:val="26"/>
-          <w:szCs w:val="26"/>
-        </w:rPr>
-      </w:pPr>
-      <w:r>
-        <w:rPr>
-          <w:sz w:val="26"/>
+          <w:tab w:val="left" w:pos="851"/>
+          <w:tab w:val="left" w:pos="900"/>
+        </w:tabs>
+        <w:rPr>
+          <w:szCs w:val="26"/>
+        </w:rPr>
+      </w:pPr>
+      <w:r>
+        <w:rPr>
           <w:szCs w:val="26"/>
         </w:rPr>
         <w:t>домашний/мобильный/рабочий телефон, адрес электронной почты или сведения о других способах связи;</w:t>
@@ -337,26 +323,21 @@
     </w:p>
     <w:p>
       <w:pPr>
-        <w:pStyle w:val="Style21"/>
+        <w:pStyle w:val="a"/>
         <w:numPr>
           <w:ilvl w:val="0"/>
           <w:numId w:val="2"/>
         </w:numPr>
         <w:tabs>
-          <w:tab w:val="clear" w:pos="708"/>
-          <w:tab w:val="left" w:pos="851" w:leader="none"/>
-          <w:tab w:val="left" w:pos="900" w:leader="none"/>
-        </w:tabs>
-        <w:suppressAutoHyphens w:val="true"/>
-        <w:rPr>
-          <w:rFonts w:ascii="Times New Roman" w:hAnsi="Times New Roman"/>
-          <w:sz w:val="26"/>
-          <w:szCs w:val="26"/>
-        </w:rPr>
-      </w:pPr>
-      <w:r>
-        <w:rPr>
-          <w:sz w:val="26"/>
+          <w:tab w:val="left" w:pos="851"/>
+          <w:tab w:val="left" w:pos="900"/>
+        </w:tabs>
+        <w:rPr>
+          <w:szCs w:val="26"/>
+        </w:rPr>
+      </w:pPr>
+      <w:r>
+        <w:rPr>
           <w:szCs w:val="26"/>
         </w:rPr>
         <w:t xml:space="preserve">сведения о составе семьи и наличии иждивенцев; </w:t>
@@ -364,26 +345,21 @@
     </w:p>
     <w:p>
       <w:pPr>
-        <w:pStyle w:val="Style21"/>
+        <w:pStyle w:val="a"/>
         <w:numPr>
           <w:ilvl w:val="0"/>
           <w:numId w:val="2"/>
         </w:numPr>
         <w:tabs>
-          <w:tab w:val="clear" w:pos="708"/>
-          <w:tab w:val="left" w:pos="851" w:leader="none"/>
-          <w:tab w:val="left" w:pos="900" w:leader="none"/>
-        </w:tabs>
-        <w:suppressAutoHyphens w:val="true"/>
-        <w:rPr>
-          <w:rFonts w:ascii="Times New Roman" w:hAnsi="Times New Roman"/>
-          <w:sz w:val="26"/>
-          <w:szCs w:val="26"/>
-        </w:rPr>
-      </w:pPr>
-      <w:r>
-        <w:rPr>
-          <w:sz w:val="26"/>
+          <w:tab w:val="left" w:pos="851"/>
+          <w:tab w:val="left" w:pos="900"/>
+        </w:tabs>
+        <w:rPr>
+          <w:szCs w:val="26"/>
+        </w:rPr>
+      </w:pPr>
+      <w:r>
+        <w:rPr>
           <w:szCs w:val="26"/>
         </w:rPr>
         <w:t>информация о заработной плате и доходах;</w:t>
@@ -391,47 +367,45 @@
     </w:p>
     <w:p>
       <w:pPr>
-        <w:pStyle w:val="Style21"/>
+        <w:pStyle w:val="a"/>
         <w:numPr>
           <w:ilvl w:val="0"/>
           <w:numId w:val="2"/>
         </w:numPr>
         <w:tabs>
-          <w:tab w:val="clear" w:pos="708"/>
-          <w:tab w:val="left" w:pos="851" w:leader="none"/>
-          <w:tab w:val="left" w:pos="900" w:leader="none"/>
-        </w:tabs>
-        <w:suppressAutoHyphens w:val="true"/>
-        <w:rPr>
-          <w:rFonts w:ascii="Times New Roman" w:hAnsi="Times New Roman"/>
-          <w:sz w:val="26"/>
-          <w:szCs w:val="26"/>
-        </w:rPr>
-      </w:pPr>
-      <w:r>
-        <w:rPr>
-          <w:sz w:val="26"/>
-          <w:szCs w:val="26"/>
-        </w:rPr>
-        <w:t>вид, серия, номер документа, удостоверяющего личность, наименование органа, выдавшего его, код подразделения, дата выдачи, адрес постоянной или временной регистрации;</w:t>
-      </w:r>
-    </w:p>
-    <w:p>
-      <w:pPr>
-        <w:pStyle w:val="ListParagraph"/>
+          <w:tab w:val="left" w:pos="851"/>
+          <w:tab w:val="left" w:pos="900"/>
+        </w:tabs>
+        <w:rPr>
+          <w:szCs w:val="26"/>
+        </w:rPr>
+      </w:pPr>
+      <w:r>
+        <w:rPr>
+          <w:szCs w:val="26"/>
+        </w:rPr>
+        <w:t>вид, серия, номер документа, удостов</w:t>
+      </w:r>
+      <w:r>
+        <w:rPr>
+          <w:szCs w:val="26"/>
+        </w:rPr>
+        <w:t>еряющего личность, наименование органа, выдавшего его, код подразделения, дата выдачи, адрес постоянной или временной регистрации;</w:t>
+      </w:r>
+    </w:p>
+    <w:p>
+      <w:pPr>
+        <w:pStyle w:val="ad"/>
         <w:numPr>
           <w:ilvl w:val="0"/>
           <w:numId w:val="2"/>
         </w:numPr>
         <w:tabs>
-          <w:tab w:val="clear" w:pos="708"/>
-          <w:tab w:val="left" w:pos="851" w:leader="none"/>
-          <w:tab w:val="left" w:pos="900" w:leader="none"/>
-        </w:tabs>
-        <w:suppressAutoHyphens w:val="true"/>
+          <w:tab w:val="left" w:pos="851"/>
+          <w:tab w:val="left" w:pos="900"/>
+        </w:tabs>
         <w:jc w:val="both"/>
         <w:rPr>
-          <w:rFonts w:ascii="Times New Roman" w:hAnsi="Times New Roman"/>
           <w:sz w:val="26"/>
           <w:szCs w:val="26"/>
         </w:rPr>
@@ -442,31 +416,33 @@
           <w:sz w:val="26"/>
           <w:szCs w:val="26"/>
         </w:rPr>
-        <w:t xml:space="preserve">иные сведения, необходимые ПАО «Ростелеком» в связи с оказанием помощи в улучшении жилищных условий и иными непосредственно связанными с ними отношениями, обработка которых ПАО «Ростелеком» допускается в соответствии с действующим законодательством Российской Федерации, </w:t>
-      </w:r>
-      <w:bookmarkStart w:id="0" w:name="_GoBack"/>
-      <w:bookmarkEnd w:id="0"/>
+        <w:t>иные сведения, необходимые ПАО «Ростелеком» в связи с оказанием помощи в улучшении жилищных условий и иными непосредственно с</w:t>
+      </w:r>
       <w:r>
         <w:rPr>
           <w:rFonts w:eastAsia="MS Mincho"/>
           <w:sz w:val="26"/>
           <w:szCs w:val="26"/>
-          <w:shd w:fill="auto" w:val="clear"/>
+        </w:rPr>
+        <w:t xml:space="preserve">вязанными с ними отношениями, обработка которых ПАО «Ростелеком» допускается в соответствии с действующим законодательством Российской Федерации, </w:t>
+      </w:r>
+      <w:r>
+        <w:rPr>
+          <w:rFonts w:eastAsia="MS Mincho"/>
+          <w:sz w:val="26"/>
+          <w:szCs w:val="26"/>
         </w:rPr>
         <w:t>в том числе:</w:t>
       </w:r>
     </w:p>
     <w:p>
       <w:pPr>
-        <w:pStyle w:val="ListParagraph"/>
-        <w:tabs>
-          <w:tab w:val="clear" w:pos="708"/>
-          <w:tab w:val="left" w:pos="900" w:leader="none"/>
-        </w:tabs>
-        <w:suppressAutoHyphens w:val="true"/>
-        <w:ind w:left="851" w:hanging="0"/>
-        <w:rPr>
-          <w:rFonts w:ascii="Times New Roman" w:hAnsi="Times New Roman"/>
+        <w:pStyle w:val="ad"/>
+        <w:tabs>
+          <w:tab w:val="left" w:pos="900"/>
+        </w:tabs>
+        <w:ind w:left="851"/>
+        <w:rPr>
           <w:sz w:val="26"/>
           <w:szCs w:val="26"/>
         </w:rPr>
@@ -482,15 +458,12 @@
     </w:p>
     <w:p>
       <w:pPr>
-        <w:pStyle w:val="ListParagraph"/>
-        <w:tabs>
-          <w:tab w:val="clear" w:pos="708"/>
-          <w:tab w:val="left" w:pos="900" w:leader="none"/>
-        </w:tabs>
-        <w:suppressAutoHyphens w:val="true"/>
-        <w:ind w:left="851" w:hanging="0"/>
-        <w:rPr>
-          <w:rFonts w:ascii="Times New Roman" w:hAnsi="Times New Roman"/>
+        <w:pStyle w:val="ad"/>
+        <w:tabs>
+          <w:tab w:val="left" w:pos="900"/>
+        </w:tabs>
+        <w:ind w:left="851"/>
+        <w:rPr>
           <w:sz w:val="26"/>
           <w:szCs w:val="26"/>
         </w:rPr>
@@ -506,51 +479,52 @@
     </w:p>
     <w:p>
       <w:pPr>
-        <w:pStyle w:val="Normal"/>
         <w:ind w:left="540" w:firstLine="709"/>
         <w:jc w:val="both"/>
         <w:rPr>
-          <w:rFonts w:ascii="Times New Roman" w:hAnsi="Times New Roman"/>
-          <w:sz w:val="26"/>
-          <w:szCs w:val="26"/>
-        </w:rPr>
-      </w:pPr>
-      <w:r>
-        <w:rPr>
-          <w:sz w:val="26"/>
-          <w:szCs w:val="26"/>
-        </w:rPr>
-      </w:r>
-    </w:p>
-    <w:p>
-      <w:pPr>
-        <w:pStyle w:val="Normal"/>
-        <w:suppressAutoHyphens w:val="true"/>
-        <w:spacing w:lineRule="auto" w:line="360"/>
+          <w:sz w:val="26"/>
+          <w:szCs w:val="26"/>
+        </w:rPr>
+      </w:pPr>
+    </w:p>
+    <w:p>
+      <w:pPr>
+        <w:spacing w:line="360" w:lineRule="auto"/>
         <w:ind w:firstLine="709"/>
         <w:jc w:val="both"/>
         <w:rPr>
-          <w:rFonts w:ascii="Times New Roman" w:hAnsi="Times New Roman"/>
-          <w:sz w:val="26"/>
-          <w:szCs w:val="26"/>
-        </w:rPr>
-      </w:pPr>
-      <w:r>
-        <w:rPr>
-          <w:sz w:val="26"/>
-          <w:szCs w:val="26"/>
-        </w:rPr>
-        <w:t>Под обработкой персональных данных понимаются предусмотренные Федеральным законом от 27.07.2006 № 152-ФЗ «О персональных данных» действия или совокупность действий, совершаемых с использованием средств автоматизации или без использования таких средств с персональными данными, включая сбор, запись, систематизацию, накопление, хранение, уточнение (обновление, изменение), извлечение, использование, передачу (распространение, предоставление, доступ) удаление, уничтожение персональных данных.</w:t>
-      </w:r>
-    </w:p>
-    <w:p>
-      <w:pPr>
-        <w:pStyle w:val="Normal"/>
-        <w:spacing w:lineRule="auto" w:line="360" w:before="0" w:after="120"/>
+          <w:sz w:val="26"/>
+          <w:szCs w:val="26"/>
+        </w:rPr>
+      </w:pPr>
+      <w:r>
+        <w:rPr>
+          <w:sz w:val="26"/>
+          <w:szCs w:val="26"/>
+        </w:rPr>
+        <w:t>Под обработкой п</w:t>
+      </w:r>
+      <w:r>
+        <w:rPr>
+          <w:sz w:val="26"/>
+          <w:szCs w:val="26"/>
+        </w:rPr>
+        <w:t>ерсональных данных понимаются предусмотренные Федеральным законом от 27.07.2006 № 152-ФЗ «О персональных данных» действия или совокупность действий, совершаемых с использованием средств автоматизации или без использования таких средств с персональными данн</w:t>
+      </w:r>
+      <w:r>
+        <w:rPr>
+          <w:sz w:val="26"/>
+          <w:szCs w:val="26"/>
+        </w:rPr>
+        <w:t>ыми, включая сбор, запись, систематизацию, накопление, хранение, уточнение (обновление, изменение), извлечение, использование, передачу (распространение, предоставление, доступ) удаление, уничтожение персональных данных.</w:t>
+      </w:r>
+    </w:p>
+    <w:p>
+      <w:pPr>
+        <w:spacing w:after="120" w:line="360" w:lineRule="auto"/>
         <w:ind w:firstLine="709"/>
         <w:jc w:val="both"/>
         <w:rPr>
-          <w:rFonts w:ascii="Times New Roman" w:hAnsi="Times New Roman"/>
           <w:sz w:val="26"/>
           <w:szCs w:val="26"/>
         </w:rPr>
@@ -561,17 +535,34 @@
           <w:sz w:val="26"/>
           <w:szCs w:val="26"/>
         </w:rPr>
-        <w:t xml:space="preserve">Цель обработки персональных данных: использование указанной информации в целях принятия решения о предоставлении помощи в приобретении или строительстве жилья (беспроцентный займ и/или компенсация процентов ипотеки). </w:t>
-      </w:r>
-    </w:p>
-    <w:p>
-      <w:pPr>
-        <w:pStyle w:val="Normal"/>
-        <w:spacing w:lineRule="auto" w:line="360" w:before="0" w:after="120"/>
+        <w:lastRenderedPageBreak/>
+        <w:t xml:space="preserve">Цель обработки персональных данных: использование указанной информации в целях принятия решения о предоставлении помощи в приобретении или строительстве жилья (беспроцентный </w:t>
+      </w:r>
+      <w:proofErr w:type="spellStart"/>
+      <w:r>
+        <w:rPr>
+          <w:color w:val="000000"/>
+          <w:sz w:val="26"/>
+          <w:szCs w:val="26"/>
+        </w:rPr>
+        <w:t>займ</w:t>
+      </w:r>
+      <w:proofErr w:type="spellEnd"/>
+      <w:r>
+        <w:rPr>
+          <w:color w:val="000000"/>
+          <w:sz w:val="26"/>
+          <w:szCs w:val="26"/>
+        </w:rPr>
+        <w:t xml:space="preserve"> и/или компенсация процентов ипотеки). </w:t>
+      </w:r>
+    </w:p>
+    <w:p>
+      <w:pPr>
+        <w:spacing w:after="120" w:line="360" w:lineRule="auto"/>
         <w:ind w:firstLine="851"/>
         <w:jc w:val="both"/>
         <w:rPr>
-          <w:rFonts w:ascii="Times New Roman" w:hAnsi="Times New Roman"/>
           <w:sz w:val="26"/>
           <w:szCs w:val="26"/>
         </w:rPr>
@@ -582,100 +573,87 @@
           <w:sz w:val="26"/>
           <w:szCs w:val="26"/>
         </w:rPr>
-        <w:t>Настоящее согласие дается до истечения сроков хранения соответствующей информации или документов, содержащих указанную выше информацию, определяемых в соответствии с действующим законодательством Российской Федерации.</w:t>
-      </w:r>
-    </w:p>
-    <w:p>
-      <w:pPr>
-        <w:pStyle w:val="Normal"/>
-        <w:spacing w:lineRule="auto" w:line="360"/>
+        <w:t>Настоящее согласие дается до истечения</w:t>
+      </w:r>
+      <w:r>
+        <w:rPr>
+          <w:color w:val="000000"/>
+          <w:sz w:val="26"/>
+          <w:szCs w:val="26"/>
+        </w:rPr>
+        <w:t xml:space="preserve"> сроков хранения соответствующей информации или документов, содержащих указанную выше информацию, определяемых в соответствии с действующим законодательством Российской Федерации.</w:t>
+      </w:r>
+    </w:p>
+    <w:p>
+      <w:pPr>
+        <w:spacing w:line="360" w:lineRule="auto"/>
         <w:ind w:firstLine="709"/>
         <w:jc w:val="both"/>
         <w:rPr>
-          <w:rFonts w:ascii="Times New Roman" w:hAnsi="Times New Roman"/>
-          <w:sz w:val="26"/>
-          <w:szCs w:val="26"/>
-        </w:rPr>
-      </w:pPr>
-      <w:r>
-        <w:rPr>
-          <w:sz w:val="26"/>
-          <w:szCs w:val="26"/>
-        </w:rPr>
-        <w:t>Отзыв данного согласия может быть осуществлен в любое время на основании моего письменного заявления.</w:t>
-      </w:r>
-    </w:p>
-    <w:p>
-      <w:pPr>
-        <w:pStyle w:val="Normal"/>
-        <w:rPr>
-          <w:rFonts w:ascii="Times New Roman" w:hAnsi="Times New Roman"/>
-          <w:sz w:val="26"/>
-          <w:szCs w:val="26"/>
-        </w:rPr>
-      </w:pPr>
-      <w:r>
-        <w:rPr>
-          <w:sz w:val="26"/>
-          <w:szCs w:val="26"/>
-        </w:rPr>
-      </w:r>
-    </w:p>
-    <w:p>
-      <w:pPr>
-        <w:pStyle w:val="Normal"/>
-        <w:rPr>
-          <w:rFonts w:ascii="Times New Roman" w:hAnsi="Times New Roman"/>
-          <w:color w:val="auto"/>
-          <w:sz w:val="26"/>
-          <w:szCs w:val="26"/>
-        </w:rPr>
-      </w:pPr>
-      <w:r>
-        <w:rPr>
-          <w:color w:val="auto"/>
-          <w:sz w:val="26"/>
-          <w:szCs w:val="26"/>
-        </w:rPr>
-      </w:r>
+          <w:sz w:val="26"/>
+          <w:szCs w:val="26"/>
+        </w:rPr>
+      </w:pPr>
+      <w:r>
+        <w:rPr>
+          <w:sz w:val="26"/>
+          <w:szCs w:val="26"/>
+        </w:rPr>
+        <w:t>Отзыв данного согласия может быть осуществлен в любое время на основании мое</w:t>
+      </w:r>
+      <w:r>
+        <w:rPr>
+          <w:sz w:val="26"/>
+          <w:szCs w:val="26"/>
+        </w:rPr>
+        <w:t>го письменного заявления.</w:t>
+      </w:r>
+    </w:p>
+    <w:p>
+      <w:pPr>
+        <w:rPr>
+          <w:sz w:val="26"/>
+          <w:szCs w:val="26"/>
+        </w:rPr>
+      </w:pPr>
+    </w:p>
+    <w:p>
+      <w:pPr>
+        <w:rPr>
+          <w:sz w:val="26"/>
+          <w:szCs w:val="26"/>
+        </w:rPr>
+      </w:pPr>
     </w:p>
     <w:tbl>
       <w:tblPr>
         <w:tblW w:w="9923" w:type="dxa"/>
-        <w:jc w:val="left"/>
-        <w:tblInd w:w="0" w:type="dxa"/>
         <w:tblLayout w:type="fixed"/>
         <w:tblCellMar>
-          <w:top w:w="0" w:type="dxa"/>
           <w:left w:w="0" w:type="dxa"/>
-          <w:bottom w:w="0" w:type="dxa"/>
           <w:right w:w="0" w:type="dxa"/>
         </w:tblCellMar>
+        <w:tblLook w:val="04A0" w:firstRow="1" w:lastRow="0" w:firstColumn="1" w:lastColumn="0" w:noHBand="0" w:noVBand="1"/>
       </w:tblPr>
       <w:tblGrid>
         <w:gridCol w:w="2999"/>
-        <w:gridCol w:w="6923"/>
+        <w:gridCol w:w="6924"/>
       </w:tblGrid>
       <w:tr>
-        <w:trPr/>
         <w:tc>
           <w:tcPr>
             <w:tcW w:w="2999" w:type="dxa"/>
-            <w:tcBorders/>
           </w:tcPr>
           <w:p>
             <w:pPr>
-              <w:pStyle w:val="Normal"/>
-              <w:widowControl w:val="false"/>
+              <w:widowControl w:val="0"/>
               <w:rPr>
-                <w:rFonts w:ascii="Times New Roman" w:hAnsi="Times New Roman"/>
                 <w:sz w:val="26"/>
                 <w:szCs w:val="26"/>
               </w:rPr>
             </w:pPr>
             <w:r>
               <w:rPr>
-                <w:color w:val="auto"/>
                 <w:sz w:val="26"/>
                 <w:szCs w:val="26"/>
               </w:rPr>
@@ -683,10 +661,8 @@
             </w:r>
             <w:r>
               <w:rPr>
-                <w:color w:val="auto"/>
                 <w:sz w:val="26"/>
                 <w:szCs w:val="26"/>
-                <w:u w:val="none"/>
               </w:rPr>
               <w:t>${DATE}</w:t>
             </w:r>
@@ -695,22 +671,18 @@
         <w:tc>
           <w:tcPr>
             <w:tcW w:w="6923" w:type="dxa"/>
-            <w:tcBorders/>
           </w:tcPr>
           <w:p>
             <w:pPr>
-              <w:pStyle w:val="Normal"/>
-              <w:widowControl w:val="false"/>
+              <w:widowControl w:val="0"/>
               <w:jc w:val="right"/>
               <w:rPr>
-                <w:rFonts w:ascii="Times New Roman" w:hAnsi="Times New Roman"/>
                 <w:sz w:val="26"/>
                 <w:szCs w:val="26"/>
               </w:rPr>
             </w:pPr>
             <w:r>
               <w:rPr>
-                <w:color w:val="auto"/>
                 <w:sz w:val="26"/>
                 <w:szCs w:val="26"/>
               </w:rPr>
@@ -718,7 +690,6 @@
             </w:r>
             <w:r>
               <w:rPr>
-                <w:color w:val="auto"/>
                 <w:sz w:val="26"/>
                 <w:szCs w:val="26"/>
                 <w:lang w:val="en-US"/>
@@ -727,7 +698,6 @@
             </w:r>
             <w:r>
               <w:rPr>
-                <w:color w:val="auto"/>
                 <w:sz w:val="26"/>
                 <w:szCs w:val="26"/>
               </w:rPr>
@@ -739,36 +709,155 @@
     </w:tbl>
     <w:p>
       <w:pPr>
-        <w:pStyle w:val="Normal"/>
-        <w:rPr>
-          <w:rFonts w:ascii="Times New Roman" w:hAnsi="Times New Roman"/>
-          <w:sz w:val="26"/>
-          <w:szCs w:val="26"/>
-        </w:rPr>
-      </w:pPr>
-      <w:r>
-        <w:rPr/>
-      </w:r>
+        <w:rPr>
+          <w:sz w:val="26"/>
+          <w:szCs w:val="26"/>
+        </w:rPr>
+      </w:pPr>
     </w:p>
     <w:sectPr>
-      <w:type w:val="nextPage"/>
       <w:pgSz w:w="11906" w:h="16838"/>
-      <w:pgMar w:left="1276" w:right="707" w:header="0" w:top="567" w:footer="0" w:bottom="1134" w:gutter="0"/>
-      <w:pgNumType w:fmt="decimal"/>
-      <w:formProt w:val="false"/>
-      <w:textDirection w:val="lrTb"/>
-      <w:docGrid w:type="default" w:linePitch="360" w:charSpace="0"/>
+      <w:pgMar w:top="567" w:right="707" w:bottom="1134" w:left="1276" w:header="0" w:footer="0" w:gutter="0"/>
+      <w:cols w:space="720"/>
+      <w:formProt w:val="0"/>
+      <w:docGrid w:linePitch="360"/>
     </w:sectPr>
   </w:body>
 </w:document>
 </file>
 
 <file path=word/numbering.xml><?xml version="1.0" encoding="utf-8"?>
-<w:numbering xmlns:w="http://schemas.openxmlformats.org/wordprocessingml/2006/main" xmlns:o="urn:schemas-microsoft-com:office:office" xmlns:r="http://schemas.openxmlformats.org/officeDocument/2006/relationships" xmlns:v="urn:schemas-microsoft-com:vml" xmlns:mc="http://schemas.openxmlformats.org/markup-compatibility/2006" xmlns:w14="http://schemas.microsoft.com/office/word/2010/wordml" mc:Ignorable="w14">
-  <w:abstractNum w:abstractNumId="1">
+<w:numbering xmlns:wpc="http://schemas.microsoft.com/office/word/2010/wordprocessingCanvas" xmlns:cx="http://schemas.microsoft.com/office/drawing/2014/chartex" xmlns:cx1="http://schemas.microsoft.com/office/drawing/2015/9/8/chartex" xmlns:mc="http://schemas.openxmlformats.org/markup-compatibility/2006" xmlns:o="urn:schemas-microsoft-com:office:office" xmlns:r="http://schemas.openxmlformats.org/officeDocument/2006/relationships" xmlns:m="http://schemas.openxmlformats.org/officeDocument/2006/math" xmlns:v="urn:schemas-microsoft-com:vml" xmlns:wp14="http://schemas.microsoft.com/office/word/2010/wordprocessingDrawing" xmlns:wp="http://schemas.openxmlformats.org/drawingml/2006/wordprocessingDrawing" xmlns:w10="urn:schemas-microsoft-com:office:word" xmlns:w="http://schemas.openxmlformats.org/wordprocessingml/2006/main" xmlns:w14="http://schemas.microsoft.com/office/word/2010/wordml" xmlns:w15="http://schemas.microsoft.com/office/word/2012/wordml" xmlns:w16se="http://schemas.microsoft.com/office/word/2015/wordml/symex" xmlns:wpg="http://schemas.microsoft.com/office/word/2010/wordprocessingGroup" xmlns:wpi="http://schemas.microsoft.com/office/word/2010/wordprocessingInk" xmlns:wne="http://schemas.microsoft.com/office/word/2006/wordml" xmlns:wps="http://schemas.microsoft.com/office/word/2010/wordprocessingShape" mc:Ignorable="w14 w15 w16se wp14">
+  <w:abstractNum w:abstractNumId="0" w15:restartNumberingAfterBreak="0">
+    <w:nsid w:val="14E24C01"/>
+    <w:multiLevelType w:val="multilevel"/>
+    <w:tmpl w:val="1CF0A994"/>
     <w:lvl w:ilvl="0">
       <w:start w:val="1"/>
+      <w:numFmt w:val="none"/>
+      <w:suff w:val="nothing"/>
+      <w:lvlText w:val=""/>
+      <w:lvlJc w:val="left"/>
+      <w:pPr>
+        <w:tabs>
+          <w:tab w:val="num" w:pos="0"/>
+        </w:tabs>
+        <w:ind w:left="0" w:firstLine="0"/>
+      </w:pPr>
+    </w:lvl>
+    <w:lvl w:ilvl="1">
+      <w:start w:val="1"/>
+      <w:numFmt w:val="none"/>
+      <w:suff w:val="nothing"/>
+      <w:lvlText w:val=""/>
+      <w:lvlJc w:val="left"/>
+      <w:pPr>
+        <w:tabs>
+          <w:tab w:val="num" w:pos="0"/>
+        </w:tabs>
+        <w:ind w:left="0" w:firstLine="0"/>
+      </w:pPr>
+    </w:lvl>
+    <w:lvl w:ilvl="2">
+      <w:start w:val="1"/>
+      <w:numFmt w:val="none"/>
+      <w:suff w:val="nothing"/>
+      <w:lvlText w:val=""/>
+      <w:lvlJc w:val="left"/>
+      <w:pPr>
+        <w:tabs>
+          <w:tab w:val="num" w:pos="0"/>
+        </w:tabs>
+        <w:ind w:left="0" w:firstLine="0"/>
+      </w:pPr>
+    </w:lvl>
+    <w:lvl w:ilvl="3">
+      <w:start w:val="1"/>
+      <w:numFmt w:val="none"/>
+      <w:suff w:val="nothing"/>
+      <w:lvlText w:val=""/>
+      <w:lvlJc w:val="left"/>
+      <w:pPr>
+        <w:tabs>
+          <w:tab w:val="num" w:pos="0"/>
+        </w:tabs>
+        <w:ind w:left="0" w:firstLine="0"/>
+      </w:pPr>
+    </w:lvl>
+    <w:lvl w:ilvl="4">
+      <w:start w:val="1"/>
+      <w:numFmt w:val="none"/>
+      <w:suff w:val="nothing"/>
+      <w:lvlText w:val=""/>
+      <w:lvlJc w:val="left"/>
+      <w:pPr>
+        <w:tabs>
+          <w:tab w:val="num" w:pos="0"/>
+        </w:tabs>
+        <w:ind w:left="0" w:firstLine="0"/>
+      </w:pPr>
+    </w:lvl>
+    <w:lvl w:ilvl="5">
+      <w:start w:val="1"/>
+      <w:numFmt w:val="none"/>
+      <w:suff w:val="nothing"/>
+      <w:lvlText w:val=""/>
+      <w:lvlJc w:val="left"/>
+      <w:pPr>
+        <w:tabs>
+          <w:tab w:val="num" w:pos="0"/>
+        </w:tabs>
+        <w:ind w:left="0" w:firstLine="0"/>
+      </w:pPr>
+    </w:lvl>
+    <w:lvl w:ilvl="6">
+      <w:start w:val="1"/>
+      <w:numFmt w:val="none"/>
+      <w:suff w:val="nothing"/>
+      <w:lvlText w:val=""/>
+      <w:lvlJc w:val="left"/>
+      <w:pPr>
+        <w:tabs>
+          <w:tab w:val="num" w:pos="0"/>
+        </w:tabs>
+        <w:ind w:left="0" w:firstLine="0"/>
+      </w:pPr>
+    </w:lvl>
+    <w:lvl w:ilvl="7">
+      <w:start w:val="1"/>
+      <w:numFmt w:val="none"/>
+      <w:suff w:val="nothing"/>
+      <w:lvlText w:val=""/>
+      <w:lvlJc w:val="left"/>
+      <w:pPr>
+        <w:tabs>
+          <w:tab w:val="num" w:pos="0"/>
+        </w:tabs>
+        <w:ind w:left="0" w:firstLine="0"/>
+      </w:pPr>
+    </w:lvl>
+    <w:lvl w:ilvl="8">
+      <w:start w:val="1"/>
+      <w:numFmt w:val="none"/>
+      <w:suff w:val="nothing"/>
+      <w:lvlText w:val=""/>
+      <w:lvlJc w:val="left"/>
+      <w:pPr>
+        <w:tabs>
+          <w:tab w:val="num" w:pos="0"/>
+        </w:tabs>
+        <w:ind w:left="0" w:firstLine="0"/>
+      </w:pPr>
+    </w:lvl>
+  </w:abstractNum>
+  <w:abstractNum w:abstractNumId="1" w15:restartNumberingAfterBreak="0">
+    <w:nsid w:val="45730F99"/>
+    <w:multiLevelType w:val="multilevel"/>
+    <w:tmpl w:val="08A86700"/>
+    <w:lvl w:ilvl="0">
+      <w:start w:val="1"/>
       <w:numFmt w:val="bullet"/>
+      <w:pStyle w:val="a"/>
       <w:lvlText w:val=""/>
       <w:lvlJc w:val="left"/>
       <w:pPr>
@@ -902,7 +991,10 @@
       </w:rPr>
     </w:lvl>
   </w:abstractNum>
-  <w:abstractNum w:abstractNumId="2">
+  <w:abstractNum w:abstractNumId="2" w15:restartNumberingAfterBreak="0">
+    <w:nsid w:val="78A523FC"/>
+    <w:multiLevelType w:val="multilevel"/>
+    <w:tmpl w:val="49B61D30"/>
     <w:lvl w:ilvl="0">
       <w:start w:val="1"/>
       <w:numFmt w:val="bullet"/>
@@ -928,7 +1020,7 @@
         <w:tabs>
           <w:tab w:val="num" w:pos="0"/>
         </w:tabs>
-        <w:ind w:left="0" w:hanging="0"/>
+        <w:ind w:left="0" w:firstLine="0"/>
       </w:pPr>
       <w:rPr>
         <w:rFonts w:cs="Times New Roman"/>
@@ -945,12 +1037,12 @@
         <w:tabs>
           <w:tab w:val="num" w:pos="0"/>
         </w:tabs>
-        <w:ind w:left="0" w:hanging="0"/>
+        <w:ind w:left="0" w:firstLine="0"/>
       </w:pPr>
       <w:rPr>
-        <w:i w:val="false"/>
-        <w:b w:val="false"/>
         <w:rFonts w:cs="Times New Roman"/>
+        <w:b w:val="0"/>
+        <w:i w:val="0"/>
       </w:rPr>
     </w:lvl>
     <w:lvl w:ilvl="3">
@@ -1042,125 +1134,6 @@
       <w:rPr>
         <w:rFonts w:cs="Times New Roman"/>
       </w:rPr>
-    </w:lvl>
-  </w:abstractNum>
-  <w:abstractNum w:abstractNumId="3">
-    <w:lvl w:ilvl="0">
-      <w:start w:val="1"/>
-      <w:numFmt w:val="none"/>
-      <w:suff w:val="nothing"/>
-      <w:lvlText w:val=""/>
-      <w:lvlJc w:val="left"/>
-      <w:pPr>
-        <w:tabs>
-          <w:tab w:val="num" w:pos="0"/>
-        </w:tabs>
-        <w:ind w:left="0" w:hanging="0"/>
-      </w:pPr>
-    </w:lvl>
-    <w:lvl w:ilvl="1">
-      <w:start w:val="1"/>
-      <w:numFmt w:val="none"/>
-      <w:suff w:val="nothing"/>
-      <w:lvlText w:val=""/>
-      <w:lvlJc w:val="left"/>
-      <w:pPr>
-        <w:tabs>
-          <w:tab w:val="num" w:pos="0"/>
-        </w:tabs>
-        <w:ind w:left="0" w:hanging="0"/>
-      </w:pPr>
-    </w:lvl>
-    <w:lvl w:ilvl="2">
-      <w:start w:val="1"/>
-      <w:numFmt w:val="none"/>
-      <w:suff w:val="nothing"/>
-      <w:lvlText w:val=""/>
-      <w:lvlJc w:val="left"/>
-      <w:pPr>
-        <w:tabs>
-          <w:tab w:val="num" w:pos="0"/>
-        </w:tabs>
-        <w:ind w:left="0" w:hanging="0"/>
-      </w:pPr>
-    </w:lvl>
-    <w:lvl w:ilvl="3">
-      <w:start w:val="1"/>
-      <w:numFmt w:val="none"/>
-      <w:suff w:val="nothing"/>
-      <w:lvlText w:val=""/>
-      <w:lvlJc w:val="left"/>
-      <w:pPr>
-        <w:tabs>
-          <w:tab w:val="num" w:pos="0"/>
-        </w:tabs>
-        <w:ind w:left="0" w:hanging="0"/>
-      </w:pPr>
-    </w:lvl>
-    <w:lvl w:ilvl="4">
-      <w:start w:val="1"/>
-      <w:numFmt w:val="none"/>
-      <w:suff w:val="nothing"/>
-      <w:lvlText w:val=""/>
-      <w:lvlJc w:val="left"/>
-      <w:pPr>
-        <w:tabs>
-          <w:tab w:val="num" w:pos="0"/>
-        </w:tabs>
-        <w:ind w:left="0" w:hanging="0"/>
-      </w:pPr>
-    </w:lvl>
-    <w:lvl w:ilvl="5">
-      <w:start w:val="1"/>
-      <w:numFmt w:val="none"/>
-      <w:suff w:val="nothing"/>
-      <w:lvlText w:val=""/>
-      <w:lvlJc w:val="left"/>
-      <w:pPr>
-        <w:tabs>
-          <w:tab w:val="num" w:pos="0"/>
-        </w:tabs>
-        <w:ind w:left="0" w:hanging="0"/>
-      </w:pPr>
-    </w:lvl>
-    <w:lvl w:ilvl="6">
-      <w:start w:val="1"/>
-      <w:numFmt w:val="none"/>
-      <w:suff w:val="nothing"/>
-      <w:lvlText w:val=""/>
-      <w:lvlJc w:val="left"/>
-      <w:pPr>
-        <w:tabs>
-          <w:tab w:val="num" w:pos="0"/>
-        </w:tabs>
-        <w:ind w:left="0" w:hanging="0"/>
-      </w:pPr>
-    </w:lvl>
-    <w:lvl w:ilvl="7">
-      <w:start w:val="1"/>
-      <w:numFmt w:val="none"/>
-      <w:suff w:val="nothing"/>
-      <w:lvlText w:val=""/>
-      <w:lvlJc w:val="left"/>
-      <w:pPr>
-        <w:tabs>
-          <w:tab w:val="num" w:pos="0"/>
-        </w:tabs>
-        <w:ind w:left="0" w:hanging="0"/>
-      </w:pPr>
-    </w:lvl>
-    <w:lvl w:ilvl="8">
-      <w:start w:val="1"/>
-      <w:numFmt w:val="none"/>
-      <w:suff w:val="nothing"/>
-      <w:lvlText w:val=""/>
-      <w:lvlJc w:val="left"/>
-      <w:pPr>
-        <w:tabs>
-          <w:tab w:val="num" w:pos="0"/>
-        </w:tabs>
-        <w:ind w:left="0" w:hanging="0"/>
-      </w:pPr>
     </w:lvl>
   </w:abstractNum>
   <w:num w:numId="1">
@@ -1170,17 +1143,17 @@
     <w:abstractNumId w:val="2"/>
   </w:num>
   <w:num w:numId="3">
-    <w:abstractNumId w:val="3"/>
+    <w:abstractNumId w:val="0"/>
   </w:num>
 </w:numbering>
 </file>
 
 <file path=word/styles.xml><?xml version="1.0" encoding="utf-8"?>
-<w:styles xmlns:w="http://schemas.openxmlformats.org/wordprocessingml/2006/main" xmlns:w14="http://schemas.microsoft.com/office/word/2010/wordml" xmlns:mc="http://schemas.openxmlformats.org/markup-compatibility/2006" mc:Ignorable="w14">
+<w:styles xmlns:mc="http://schemas.openxmlformats.org/markup-compatibility/2006" xmlns:r="http://schemas.openxmlformats.org/officeDocument/2006/relationships" xmlns:w="http://schemas.openxmlformats.org/wordprocessingml/2006/main" xmlns:w14="http://schemas.microsoft.com/office/word/2010/wordml" xmlns:w15="http://schemas.microsoft.com/office/word/2012/wordml" xmlns:w16se="http://schemas.microsoft.com/office/word/2015/wordml/symex" mc:Ignorable="w14 w15 w16se">
   <w:docDefaults>
     <w:rPrDefault>
       <w:rPr>
-        <w:rFonts w:ascii="Calibri" w:hAnsi="Calibri" w:eastAsia="Calibri" w:cs="" w:asciiTheme="minorHAnsi" w:cstheme="minorBidi" w:eastAsiaTheme="minorHAnsi" w:hAnsiTheme="minorHAnsi"/>
+        <w:rFonts w:asciiTheme="minorHAnsi" w:eastAsiaTheme="minorHAnsi" w:hAnsiTheme="minorHAnsi" w:cstheme="minorBidi"/>
         <w:sz w:val="22"/>
         <w:szCs w:val="22"/>
         <w:lang w:val="ru-RU" w:eastAsia="en-US" w:bidi="ar-SA"/>
@@ -1188,21 +1161,21 @@
     </w:rPrDefault>
     <w:pPrDefault>
       <w:pPr>
-        <w:suppressAutoHyphens w:val="true"/>
+        <w:suppressAutoHyphens/>
       </w:pPr>
     </w:pPrDefault>
   </w:docDefaults>
   <w:latentStyles w:defLockedState="0" w:defUIPriority="99" w:defSemiHidden="0" w:defUnhideWhenUsed="0" w:defQFormat="0" w:count="371">
     <w:lsdException w:name="Normal" w:uiPriority="0" w:qFormat="1"/>
     <w:lsdException w:name="heading 1" w:uiPriority="9" w:qFormat="1"/>
-    <w:lsdException w:name="heading 2" w:uiPriority="9" w:semiHidden="1" w:unhideWhenUsed="1" w:qFormat="1"/>
-    <w:lsdException w:name="heading 3" w:uiPriority="9" w:semiHidden="1" w:unhideWhenUsed="1" w:qFormat="1"/>
-    <w:lsdException w:name="heading 4" w:uiPriority="9" w:semiHidden="1" w:unhideWhenUsed="1" w:qFormat="1"/>
-    <w:lsdException w:name="heading 5" w:uiPriority="9" w:semiHidden="1" w:unhideWhenUsed="1" w:qFormat="1"/>
-    <w:lsdException w:name="heading 6" w:uiPriority="9" w:semiHidden="1" w:unhideWhenUsed="1" w:qFormat="1"/>
-    <w:lsdException w:name="heading 7" w:uiPriority="9" w:semiHidden="1" w:unhideWhenUsed="1" w:qFormat="1"/>
-    <w:lsdException w:name="heading 8" w:uiPriority="9" w:semiHidden="1" w:unhideWhenUsed="1" w:qFormat="1"/>
-    <w:lsdException w:name="heading 9" w:uiPriority="9" w:semiHidden="1" w:unhideWhenUsed="1" w:qFormat="1"/>
+    <w:lsdException w:name="heading 2" w:semiHidden="1" w:uiPriority="9" w:unhideWhenUsed="1" w:qFormat="1"/>
+    <w:lsdException w:name="heading 3" w:semiHidden="1" w:uiPriority="9" w:unhideWhenUsed="1" w:qFormat="1"/>
+    <w:lsdException w:name="heading 4" w:semiHidden="1" w:uiPriority="9" w:unhideWhenUsed="1" w:qFormat="1"/>
+    <w:lsdException w:name="heading 5" w:semiHidden="1" w:uiPriority="9" w:unhideWhenUsed="1" w:qFormat="1"/>
+    <w:lsdException w:name="heading 6" w:semiHidden="1" w:uiPriority="9" w:unhideWhenUsed="1" w:qFormat="1"/>
+    <w:lsdException w:name="heading 7" w:semiHidden="1" w:uiPriority="9" w:unhideWhenUsed="1" w:qFormat="1"/>
+    <w:lsdException w:name="heading 8" w:semiHidden="1" w:uiPriority="9" w:unhideWhenUsed="1" w:qFormat="1"/>
+    <w:lsdException w:name="heading 9" w:semiHidden="1" w:uiPriority="9" w:unhideWhenUsed="1" w:qFormat="1"/>
     <w:lsdException w:name="index 1" w:semiHidden="1" w:unhideWhenUsed="1"/>
     <w:lsdException w:name="index 2" w:semiHidden="1" w:unhideWhenUsed="1"/>
     <w:lsdException w:name="index 3" w:semiHidden="1" w:unhideWhenUsed="1"/>
@@ -1212,22 +1185,22 @@
     <w:lsdException w:name="index 7" w:semiHidden="1" w:unhideWhenUsed="1"/>
     <w:lsdException w:name="index 8" w:semiHidden="1" w:unhideWhenUsed="1"/>
     <w:lsdException w:name="index 9" w:semiHidden="1" w:unhideWhenUsed="1"/>
-    <w:lsdException w:name="toc 1" w:uiPriority="39" w:semiHidden="1" w:unhideWhenUsed="1"/>
-    <w:lsdException w:name="toc 2" w:uiPriority="39" w:semiHidden="1" w:unhideWhenUsed="1"/>
-    <w:lsdException w:name="toc 3" w:uiPriority="39" w:semiHidden="1" w:unhideWhenUsed="1"/>
-    <w:lsdException w:name="toc 4" w:uiPriority="39" w:semiHidden="1" w:unhideWhenUsed="1"/>
-    <w:lsdException w:name="toc 5" w:uiPriority="39" w:semiHidden="1" w:unhideWhenUsed="1"/>
-    <w:lsdException w:name="toc 6" w:uiPriority="39" w:semiHidden="1" w:unhideWhenUsed="1"/>
-    <w:lsdException w:name="toc 7" w:uiPriority="39" w:semiHidden="1" w:unhideWhenUsed="1"/>
-    <w:lsdException w:name="toc 8" w:uiPriority="39" w:semiHidden="1" w:unhideWhenUsed="1"/>
-    <w:lsdException w:name="toc 9" w:uiPriority="39" w:semiHidden="1" w:unhideWhenUsed="1"/>
+    <w:lsdException w:name="toc 1" w:semiHidden="1" w:uiPriority="39" w:unhideWhenUsed="1"/>
+    <w:lsdException w:name="toc 2" w:semiHidden="1" w:uiPriority="39" w:unhideWhenUsed="1"/>
+    <w:lsdException w:name="toc 3" w:semiHidden="1" w:uiPriority="39" w:unhideWhenUsed="1"/>
+    <w:lsdException w:name="toc 4" w:semiHidden="1" w:uiPriority="39" w:unhideWhenUsed="1"/>
+    <w:lsdException w:name="toc 5" w:semiHidden="1" w:uiPriority="39" w:unhideWhenUsed="1"/>
+    <w:lsdException w:name="toc 6" w:semiHidden="1" w:uiPriority="39" w:unhideWhenUsed="1"/>
+    <w:lsdException w:name="toc 7" w:semiHidden="1" w:uiPriority="39" w:unhideWhenUsed="1"/>
+    <w:lsdException w:name="toc 8" w:semiHidden="1" w:uiPriority="39" w:unhideWhenUsed="1"/>
+    <w:lsdException w:name="toc 9" w:semiHidden="1" w:uiPriority="39" w:unhideWhenUsed="1"/>
     <w:lsdException w:name="Normal Indent" w:semiHidden="1" w:unhideWhenUsed="1"/>
     <w:lsdException w:name="footnote text" w:semiHidden="1" w:unhideWhenUsed="1"/>
     <w:lsdException w:name="annotation text" w:semiHidden="1" w:unhideWhenUsed="1"/>
     <w:lsdException w:name="header" w:semiHidden="1" w:unhideWhenUsed="1"/>
     <w:lsdException w:name="footer" w:semiHidden="1" w:unhideWhenUsed="1"/>
     <w:lsdException w:name="index heading" w:semiHidden="1" w:unhideWhenUsed="1"/>
-    <w:lsdException w:name="caption" w:uiPriority="35" w:semiHidden="1" w:unhideWhenUsed="1" w:qFormat="1"/>
+    <w:lsdException w:name="caption" w:semiHidden="1" w:uiPriority="35" w:unhideWhenUsed="1" w:qFormat="1"/>
     <w:lsdException w:name="table of figures" w:semiHidden="1" w:unhideWhenUsed="1"/>
     <w:lsdException w:name="envelope address" w:semiHidden="1" w:unhideWhenUsed="1"/>
     <w:lsdException w:name="envelope return" w:semiHidden="1" w:unhideWhenUsed="1"/>
@@ -1258,7 +1231,7 @@
     <w:lsdException w:name="Title" w:uiPriority="10" w:qFormat="1"/>
     <w:lsdException w:name="Closing" w:semiHidden="1" w:unhideWhenUsed="1"/>
     <w:lsdException w:name="Signature" w:semiHidden="1" w:unhideWhenUsed="1"/>
-    <w:lsdException w:name="Default Paragraph Font" w:uiPriority="1" w:semiHidden="1" w:unhideWhenUsed="1"/>
+    <w:lsdException w:name="Default Paragraph Font" w:semiHidden="1" w:uiPriority="1" w:unhideWhenUsed="1"/>
     <w:lsdException w:name="Body Text" w:semiHidden="1" w:unhideWhenUsed="1"/>
     <w:lsdException w:name="Body Text Indent" w:semiHidden="1" w:unhideWhenUsed="1"/>
     <w:lsdException w:name="List Continue" w:semiHidden="1" w:unhideWhenUsed="1"/>
@@ -1458,8 +1431,8 @@
     <w:lsdException w:name="Subtle Reference" w:uiPriority="31" w:qFormat="1"/>
     <w:lsdException w:name="Intense Reference" w:uiPriority="32" w:qFormat="1"/>
     <w:lsdException w:name="Book Title" w:uiPriority="33" w:qFormat="1"/>
-    <w:lsdException w:name="Bibliography" w:uiPriority="37" w:semiHidden="1" w:unhideWhenUsed="1"/>
-    <w:lsdException w:name="TOC Heading" w:uiPriority="39" w:semiHidden="1" w:unhideWhenUsed="1" w:qFormat="1"/>
+    <w:lsdException w:name="Bibliography" w:semiHidden="1" w:uiPriority="37" w:unhideWhenUsed="1"/>
+    <w:lsdException w:name="TOC Heading" w:semiHidden="1" w:uiPriority="39" w:unhideWhenUsed="1" w:qFormat="1"/>
     <w:lsdException w:name="Plain Table 1" w:uiPriority="41"/>
     <w:lsdException w:name="Plain Table 2" w:uiPriority="42"/>
     <w:lsdException w:name="Plain Table 3" w:uiPriority="43"/>
@@ -1565,98 +1538,104 @@
     <w:lsdException w:name="List Table 6 Colorful Accent 6" w:uiPriority="51"/>
     <w:lsdException w:name="List Table 7 Colorful Accent 6" w:uiPriority="52"/>
   </w:latentStyles>
-  <w:style w:type="paragraph" w:styleId="Normal" w:default="1">
+  <w:style w:type="paragraph" w:default="1" w:styleId="a0">
     <w:name w:val="Normal"/>
     <w:qFormat/>
-    <w:rsid w:val="00e160f0"/>
-    <w:pPr>
-      <w:widowControl/>
-      <w:suppressAutoHyphens w:val="true"/>
-      <w:bidi w:val="0"/>
-      <w:spacing w:before="0" w:after="0"/>
-      <w:jc w:val="left"/>
-    </w:pPr>
+    <w:rsid w:val="00E160F0"/>
     <w:rPr>
-      <w:rFonts w:ascii="Times New Roman" w:hAnsi="Times New Roman" w:eastAsia="Times New Roman" w:cs="Times New Roman"/>
-      <w:color w:val="auto"/>
-      <w:kern w:val="0"/>
+      <w:rFonts w:ascii="Times New Roman" w:eastAsia="Times New Roman" w:hAnsi="Times New Roman" w:cs="Times New Roman"/>
       <w:sz w:val="24"/>
       <w:szCs w:val="24"/>
-      <w:lang w:val="ru-RU" w:eastAsia="ru-RU" w:bidi="ar-SA"/>
+      <w:lang w:eastAsia="ru-RU"/>
     </w:rPr>
   </w:style>
-  <w:style w:type="character" w:styleId="DefaultParagraphFont" w:default="1">
+  <w:style w:type="character" w:default="1" w:styleId="a1">
     <w:name w:val="Default Paragraph Font"/>
     <w:uiPriority w:val="1"/>
     <w:semiHidden/>
     <w:unhideWhenUsed/>
-    <w:qFormat/>
-    <w:rPr/>
   </w:style>
-  <w:style w:type="character" w:styleId="Style14" w:customStyle="1">
+  <w:style w:type="table" w:default="1" w:styleId="a2">
+    <w:name w:val="Normal Table"/>
+    <w:uiPriority w:val="99"/>
+    <w:semiHidden/>
+    <w:unhideWhenUsed/>
+    <w:tblPr>
+      <w:tblInd w:w="0" w:type="dxa"/>
+      <w:tblCellMar>
+        <w:top w:w="0" w:type="dxa"/>
+        <w:left w:w="108" w:type="dxa"/>
+        <w:bottom w:w="0" w:type="dxa"/>
+        <w:right w:w="108" w:type="dxa"/>
+      </w:tblCellMar>
+    </w:tblPr>
+  </w:style>
+  <w:style w:type="numbering" w:default="1" w:styleId="a3">
+    <w:name w:val="No List"/>
+    <w:uiPriority w:val="99"/>
+    <w:semiHidden/>
+    <w:unhideWhenUsed/>
+  </w:style>
+  <w:style w:type="character" w:customStyle="1" w:styleId="a4">
     <w:name w:val="Текст выноски Знак"/>
-    <w:basedOn w:val="DefaultParagraphFont"/>
-    <w:link w:val="a4"/>
+    <w:basedOn w:val="a1"/>
     <w:uiPriority w:val="99"/>
     <w:semiHidden/>
     <w:qFormat/>
-    <w:rsid w:val="003c5001"/>
+    <w:rsid w:val="003C5001"/>
     <w:rPr>
-      <w:rFonts w:ascii="Tahoma" w:hAnsi="Tahoma" w:eastAsia="Times New Roman" w:cs="Tahoma"/>
+      <w:rFonts w:ascii="Tahoma" w:eastAsia="Times New Roman" w:hAnsi="Tahoma" w:cs="Tahoma"/>
       <w:sz w:val="16"/>
       <w:szCs w:val="16"/>
       <w:lang w:eastAsia="ru-RU"/>
     </w:rPr>
   </w:style>
-  <w:style w:type="character" w:styleId="Style15" w:customStyle="1">
+  <w:style w:type="character" w:customStyle="1" w:styleId="a5">
     <w:name w:val="Текст Знак"/>
-    <w:basedOn w:val="DefaultParagraphFont"/>
-    <w:link w:val="a6"/>
+    <w:basedOn w:val="a1"/>
     <w:uiPriority w:val="99"/>
     <w:semiHidden/>
     <w:qFormat/>
-    <w:rsid w:val="003c5001"/>
+    <w:rsid w:val="003C5001"/>
     <w:rPr>
-      <w:rFonts w:ascii="Consolas" w:hAnsi="Consolas" w:eastAsia="Times New Roman" w:cs="Times New Roman"/>
+      <w:rFonts w:ascii="Consolas" w:eastAsia="Times New Roman" w:hAnsi="Consolas" w:cs="Times New Roman"/>
       <w:sz w:val="21"/>
       <w:szCs w:val="21"/>
       <w:lang w:eastAsia="ru-RU"/>
     </w:rPr>
   </w:style>
-  <w:style w:type="paragraph" w:styleId="Style16">
-    <w:name w:val="Заголовок"/>
-    <w:basedOn w:val="Normal"/>
-    <w:next w:val="Style17"/>
+  <w:style w:type="paragraph" w:styleId="a6">
+    <w:name w:val="Title"/>
+    <w:basedOn w:val="a0"/>
+    <w:next w:val="a7"/>
     <w:qFormat/>
     <w:pPr>
-      <w:keepNext w:val="true"/>
+      <w:keepNext/>
       <w:spacing w:before="240" w:after="120"/>
     </w:pPr>
     <w:rPr>
-      <w:rFonts w:ascii="Liberation Sans" w:hAnsi="Liberation Sans" w:eastAsia="Noto Sans CJK SC" w:cs="Lohit Devanagari"/>
+      <w:rFonts w:ascii="Liberation Sans" w:eastAsia="Noto Sans CJK SC" w:hAnsi="Liberation Sans" w:cs="Lohit Devanagari"/>
       <w:sz w:val="28"/>
       <w:szCs w:val="28"/>
     </w:rPr>
   </w:style>
-  <w:style w:type="paragraph" w:styleId="Style17">
+  <w:style w:type="paragraph" w:styleId="a7">
     <w:name w:val="Body Text"/>
-    <w:basedOn w:val="Normal"/>
+    <w:basedOn w:val="a0"/>
     <w:pPr>
-      <w:spacing w:lineRule="auto" w:line="276" w:before="0" w:after="140"/>
+      <w:spacing w:after="140" w:line="276" w:lineRule="auto"/>
     </w:pPr>
-    <w:rPr/>
   </w:style>
-  <w:style w:type="paragraph" w:styleId="Style18">
+  <w:style w:type="paragraph" w:styleId="a8">
     <w:name w:val="List"/>
-    <w:basedOn w:val="Style17"/>
-    <w:pPr/>
+    <w:basedOn w:val="a7"/>
     <w:rPr>
       <w:rFonts w:cs="Lohit Devanagari"/>
     </w:rPr>
   </w:style>
-  <w:style w:type="paragraph" w:styleId="Style19">
-    <w:name w:val="Caption"/>
-    <w:basedOn w:val="Normal"/>
+  <w:style w:type="paragraph" w:styleId="a9">
+    <w:name w:val="caption"/>
+    <w:basedOn w:val="a0"/>
     <w:qFormat/>
     <w:pPr>
       <w:suppressLineNumbers/>
@@ -1666,13 +1645,11 @@
       <w:rFonts w:cs="Lohit Devanagari"/>
       <w:i/>
       <w:iCs/>
-      <w:sz w:val="24"/>
-      <w:szCs w:val="24"/>
     </w:rPr>
   </w:style>
-  <w:style w:type="paragraph" w:styleId="Style20">
-    <w:name w:val="Указатель"/>
-    <w:basedOn w:val="Normal"/>
+  <w:style w:type="paragraph" w:styleId="aa">
+    <w:name w:val="index heading"/>
+    <w:basedOn w:val="a0"/>
     <w:qFormat/>
     <w:pPr>
       <w:suppressLineNumbers/>
@@ -1681,110 +1658,76 @@
       <w:rFonts w:cs="Lohit Devanagari"/>
     </w:rPr>
   </w:style>
-  <w:style w:type="paragraph" w:styleId="ConsPlusNonformat" w:customStyle="1">
+  <w:style w:type="paragraph" w:customStyle="1" w:styleId="ConsPlusNonformat">
     <w:name w:val="ConsPlusNonformat"/>
     <w:uiPriority w:val="99"/>
     <w:qFormat/>
-    <w:rsid w:val="00cc68c0"/>
+    <w:rsid w:val="00CC68C0"/>
     <w:pPr>
-      <w:widowControl w:val="false"/>
-      <w:suppressAutoHyphens w:val="true"/>
-      <w:bidi w:val="0"/>
-      <w:spacing w:before="0" w:after="0"/>
-      <w:jc w:val="left"/>
+      <w:widowControl w:val="0"/>
     </w:pPr>
     <w:rPr>
-      <w:rFonts w:ascii="Courier New" w:hAnsi="Courier New" w:eastAsia="Times New Roman" w:cs="Courier New"/>
-      <w:color w:val="auto"/>
-      <w:kern w:val="0"/>
+      <w:rFonts w:ascii="Courier New" w:eastAsia="Times New Roman" w:hAnsi="Courier New" w:cs="Courier New"/>
       <w:sz w:val="20"/>
       <w:szCs w:val="20"/>
-      <w:lang w:val="ru-RU" w:eastAsia="ru-RU" w:bidi="ar-SA"/>
+      <w:lang w:eastAsia="ru-RU"/>
     </w:rPr>
   </w:style>
-  <w:style w:type="paragraph" w:styleId="BalloonText">
+  <w:style w:type="paragraph" w:styleId="ab">
     <w:name w:val="Balloon Text"/>
-    <w:basedOn w:val="Normal"/>
-    <w:link w:val="a5"/>
+    <w:basedOn w:val="a0"/>
     <w:uiPriority w:val="99"/>
     <w:semiHidden/>
     <w:unhideWhenUsed/>
     <w:qFormat/>
-    <w:rsid w:val="003c5001"/>
-    <w:pPr/>
+    <w:rsid w:val="003C5001"/>
     <w:rPr>
       <w:rFonts w:ascii="Tahoma" w:hAnsi="Tahoma" w:cs="Tahoma"/>
       <w:sz w:val="16"/>
       <w:szCs w:val="16"/>
     </w:rPr>
   </w:style>
-  <w:style w:type="paragraph" w:styleId="Style21" w:customStyle="1">
+  <w:style w:type="paragraph" w:customStyle="1" w:styleId="a">
     <w:name w:val="Текст_бюл"/>
-    <w:basedOn w:val="PlainText"/>
+    <w:basedOn w:val="ac"/>
     <w:qFormat/>
-    <w:rsid w:val="003c5001"/>
+    <w:rsid w:val="003C5001"/>
     <w:pPr>
       <w:numPr>
-        <w:ilvl w:val="0"/>
         <w:numId w:val="1"/>
       </w:numPr>
       <w:jc w:val="both"/>
     </w:pPr>
     <w:rPr>
-      <w:rFonts w:ascii="Times New Roman" w:hAnsi="Times New Roman" w:eastAsia="MS Mincho"/>
+      <w:rFonts w:ascii="Times New Roman" w:eastAsia="MS Mincho" w:hAnsi="Times New Roman"/>
       <w:sz w:val="26"/>
       <w:szCs w:val="24"/>
     </w:rPr>
   </w:style>
-  <w:style w:type="paragraph" w:styleId="PlainText">
+  <w:style w:type="paragraph" w:styleId="ac">
     <w:name w:val="Plain Text"/>
-    <w:basedOn w:val="Normal"/>
-    <w:link w:val="a7"/>
+    <w:basedOn w:val="a0"/>
     <w:uiPriority w:val="99"/>
     <w:semiHidden/>
     <w:unhideWhenUsed/>
     <w:qFormat/>
-    <w:rsid w:val="003c5001"/>
-    <w:pPr/>
+    <w:rsid w:val="003C5001"/>
     <w:rPr>
       <w:rFonts w:ascii="Consolas" w:hAnsi="Consolas"/>
       <w:sz w:val="21"/>
       <w:szCs w:val="21"/>
     </w:rPr>
   </w:style>
-  <w:style w:type="paragraph" w:styleId="ListParagraph">
+  <w:style w:type="paragraph" w:styleId="ad">
     <w:name w:val="List Paragraph"/>
-    <w:basedOn w:val="Normal"/>
+    <w:basedOn w:val="a0"/>
     <w:uiPriority w:val="34"/>
     <w:qFormat/>
-    <w:rsid w:val="009b7639"/>
+    <w:rsid w:val="009B7639"/>
     <w:pPr>
-      <w:spacing w:before="0" w:after="0"/>
-      <w:ind w:left="720" w:hanging="0"/>
+      <w:ind w:left="720"/>
       <w:contextualSpacing/>
     </w:pPr>
-    <w:rPr/>
-  </w:style>
-  <w:style w:type="numbering" w:styleId="NoList" w:default="1">
-    <w:name w:val="No List"/>
-    <w:uiPriority w:val="99"/>
-    <w:semiHidden/>
-    <w:unhideWhenUsed/>
-    <w:qFormat/>
-  </w:style>
-  <w:style w:type="table" w:default="1" w:styleId="a2">
-    <w:name w:val="Normal Table"/>
-    <w:uiPriority w:val="99"/>
-    <w:semiHidden/>
-    <w:unhideWhenUsed/>
-    <w:tblPr>
-      <w:tblCellMar>
-        <w:top w:w="0" w:type="dxa"/>
-        <w:left w:w="108" w:type="dxa"/>
-        <w:bottom w:w="0" w:type="dxa"/>
-        <w:right w:w="108" w:type="dxa"/>
-      </w:tblCellMar>
-    </w:tblPr>
   </w:style>
 </w:styles>
 </file>
@@ -2077,7 +2020,7 @@
 </file>
 
 <file path=customXml/itemProps1.xml><?xml version="1.0" encoding="utf-8"?>
-<ds:datastoreItem xmlns:ds="http://schemas.openxmlformats.org/officeDocument/2006/customXml" ds:itemID="{D2A69252-5DBA-490B-91FC-2BD243B6A755}">
+<ds:datastoreItem xmlns:ds="http://schemas.openxmlformats.org/officeDocument/2006/customXml" ds:itemID="{73485E97-FA9B-47E4-AC93-7D4D1444E991}">
   <ds:schemaRefs>
     <ds:schemaRef ds:uri="http://schemas.openxmlformats.org/officeDocument/2006/bibliography"/>
   </ds:schemaRefs>

</xml_diff>